<commit_message>
Chipping away at paper
</commit_message>
<xml_diff>
--- a/LAES 462 - Report Draft 1.docx
+++ b/LAES 462 - Report Draft 1.docx
@@ -1482,6 +1482,7 @@
             <w:r>
               <w:rPr>
                 <w:rStyle w:val="Hyperlink"/>
+                <w:b/>
                 <w:noProof/>
               </w:rPr>
               <w:t>1</w:t>
@@ -1489,6 +1490,7 @@
             <w:r>
               <w:rPr>
                 <w:rFonts w:asciiTheme="minorHAnsi" w:eastAsiaTheme="minorEastAsia" w:hAnsiTheme="minorHAnsi"/>
+                <w:b/>
                 <w:noProof/>
                 <w:lang w:eastAsia="zh-CN"/>
               </w:rPr>
@@ -1497,6 +1499,7 @@
             <w:r>
               <w:rPr>
                 <w:rStyle w:val="Hyperlink"/>
+                <w:b/>
                 <w:noProof/>
               </w:rPr>
               <w:t>Introduction</w:t>
@@ -1743,6 +1746,7 @@
             <w:r>
               <w:rPr>
                 <w:rStyle w:val="Hyperlink"/>
+                <w:b/>
                 <w:noProof/>
               </w:rPr>
               <w:t>2</w:t>
@@ -1750,6 +1754,7 @@
             <w:r>
               <w:rPr>
                 <w:rFonts w:asciiTheme="minorHAnsi" w:eastAsiaTheme="minorEastAsia" w:hAnsiTheme="minorHAnsi"/>
+                <w:b/>
                 <w:noProof/>
                 <w:lang w:eastAsia="zh-CN"/>
               </w:rPr>
@@ -1758,6 +1763,7 @@
             <w:r>
               <w:rPr>
                 <w:rStyle w:val="Hyperlink"/>
+                <w:b/>
                 <w:noProof/>
               </w:rPr>
               <w:t>Application / Product</w:t>
@@ -1917,6 +1923,7 @@
             <w:r>
               <w:rPr>
                 <w:rStyle w:val="Hyperlink"/>
+                <w:b/>
                 <w:noProof/>
               </w:rPr>
               <w:t>3</w:t>
@@ -1924,6 +1931,7 @@
             <w:r>
               <w:rPr>
                 <w:rFonts w:asciiTheme="minorHAnsi" w:eastAsiaTheme="minorEastAsia" w:hAnsiTheme="minorHAnsi"/>
+                <w:b/>
                 <w:noProof/>
                 <w:lang w:eastAsia="zh-CN"/>
               </w:rPr>
@@ -1932,6 +1940,7 @@
             <w:r>
               <w:rPr>
                 <w:rStyle w:val="Hyperlink"/>
+                <w:b/>
                 <w:noProof/>
               </w:rPr>
               <w:t>Background</w:t>
@@ -2091,6 +2100,7 @@
             <w:r>
               <w:rPr>
                 <w:rStyle w:val="Hyperlink"/>
+                <w:b/>
                 <w:noProof/>
               </w:rPr>
               <w:t>4</w:t>
@@ -2098,6 +2108,7 @@
             <w:r>
               <w:rPr>
                 <w:rFonts w:asciiTheme="minorHAnsi" w:eastAsiaTheme="minorEastAsia" w:hAnsiTheme="minorHAnsi"/>
+                <w:b/>
                 <w:noProof/>
                 <w:lang w:eastAsia="zh-CN"/>
               </w:rPr>
@@ -2106,6 +2117,7 @@
             <w:r>
               <w:rPr>
                 <w:rStyle w:val="Hyperlink"/>
+                <w:b/>
                 <w:noProof/>
               </w:rPr>
               <w:t>Design</w:t>
@@ -2700,6 +2712,7 @@
             <w:r>
               <w:rPr>
                 <w:rStyle w:val="Hyperlink"/>
+                <w:b/>
                 <w:noProof/>
               </w:rPr>
               <w:t>5</w:t>
@@ -2707,6 +2720,7 @@
             <w:r>
               <w:rPr>
                 <w:rFonts w:asciiTheme="minorHAnsi" w:eastAsiaTheme="minorEastAsia" w:hAnsiTheme="minorHAnsi"/>
+                <w:b/>
                 <w:noProof/>
                 <w:lang w:eastAsia="zh-CN"/>
               </w:rPr>
@@ -2715,6 +2729,7 @@
             <w:r>
               <w:rPr>
                 <w:rStyle w:val="Hyperlink"/>
+                <w:b/>
                 <w:noProof/>
               </w:rPr>
               <w:t>Implementation</w:t>
@@ -3135,6 +3150,7 @@
             <w:r>
               <w:rPr>
                 <w:rStyle w:val="Hyperlink"/>
+                <w:b/>
                 <w:noProof/>
               </w:rPr>
               <w:t>6</w:t>
@@ -3142,6 +3158,7 @@
             <w:r>
               <w:rPr>
                 <w:rFonts w:asciiTheme="minorHAnsi" w:eastAsiaTheme="minorEastAsia" w:hAnsiTheme="minorHAnsi"/>
+                <w:b/>
                 <w:noProof/>
                 <w:lang w:eastAsia="zh-CN"/>
               </w:rPr>
@@ -3150,6 +3167,7 @@
             <w:r>
               <w:rPr>
                 <w:rStyle w:val="Hyperlink"/>
+                <w:b/>
                 <w:noProof/>
               </w:rPr>
               <w:t>Analysis and Verification</w:t>
@@ -3570,6 +3588,7 @@
             <w:r>
               <w:rPr>
                 <w:rStyle w:val="Hyperlink"/>
+                <w:b/>
                 <w:noProof/>
               </w:rPr>
               <w:t>7</w:t>
@@ -3577,6 +3596,7 @@
             <w:r>
               <w:rPr>
                 <w:rFonts w:asciiTheme="minorHAnsi" w:eastAsiaTheme="minorEastAsia" w:hAnsiTheme="minorHAnsi"/>
+                <w:b/>
                 <w:noProof/>
                 <w:lang w:eastAsia="zh-CN"/>
               </w:rPr>
@@ -3585,6 +3605,7 @@
             <w:r>
               <w:rPr>
                 <w:rStyle w:val="Hyperlink"/>
+                <w:b/>
                 <w:noProof/>
               </w:rPr>
               <w:t>Interdisciplinary Connections</w:t>
@@ -3744,6 +3765,7 @@
             <w:r>
               <w:rPr>
                 <w:rStyle w:val="Hyperlink"/>
+                <w:b/>
                 <w:noProof/>
               </w:rPr>
               <w:t>8</w:t>
@@ -3751,6 +3773,7 @@
             <w:r>
               <w:rPr>
                 <w:rFonts w:asciiTheme="minorHAnsi" w:eastAsiaTheme="minorEastAsia" w:hAnsiTheme="minorHAnsi"/>
+                <w:b/>
                 <w:noProof/>
                 <w:lang w:eastAsia="zh-CN"/>
               </w:rPr>
@@ -3759,6 +3782,7 @@
             <w:r>
               <w:rPr>
                 <w:rStyle w:val="Hyperlink"/>
+                <w:b/>
                 <w:noProof/>
               </w:rPr>
               <w:t>Related Work</w:t>
@@ -4440,6 +4464,7 @@
             <w:r>
               <w:rPr>
                 <w:rStyle w:val="Hyperlink"/>
+                <w:b/>
                 <w:noProof/>
               </w:rPr>
               <w:t>9</w:t>
@@ -4447,6 +4472,7 @@
             <w:r>
               <w:rPr>
                 <w:rFonts w:asciiTheme="minorHAnsi" w:eastAsiaTheme="minorEastAsia" w:hAnsiTheme="minorHAnsi"/>
+                <w:b/>
                 <w:noProof/>
                 <w:lang w:eastAsia="zh-CN"/>
               </w:rPr>
@@ -4455,6 +4481,7 @@
             <w:r>
               <w:rPr>
                 <w:rStyle w:val="Hyperlink"/>
+                <w:b/>
                 <w:noProof/>
               </w:rPr>
               <w:t>Future Work</w:t>
@@ -4614,6 +4641,7 @@
             <w:r>
               <w:rPr>
                 <w:rStyle w:val="Hyperlink"/>
+                <w:b/>
                 <w:noProof/>
               </w:rPr>
               <w:t>10</w:t>
@@ -4621,6 +4649,7 @@
             <w:r>
               <w:rPr>
                 <w:rFonts w:asciiTheme="minorHAnsi" w:eastAsiaTheme="minorEastAsia" w:hAnsiTheme="minorHAnsi"/>
+                <w:b/>
                 <w:noProof/>
                 <w:lang w:eastAsia="zh-CN"/>
               </w:rPr>
@@ -4629,6 +4658,7 @@
             <w:r>
               <w:rPr>
                 <w:rStyle w:val="Hyperlink"/>
+                <w:b/>
                 <w:noProof/>
               </w:rPr>
               <w:t>Conclusion</w:t>
@@ -4701,6 +4731,7 @@
             <w:r>
               <w:rPr>
                 <w:rStyle w:val="Hyperlink"/>
+                <w:b/>
                 <w:noProof/>
               </w:rPr>
               <w:t>11</w:t>
@@ -4708,6 +4739,7 @@
             <w:r>
               <w:rPr>
                 <w:rFonts w:asciiTheme="minorHAnsi" w:eastAsiaTheme="minorEastAsia" w:hAnsiTheme="minorHAnsi"/>
+                <w:b/>
                 <w:noProof/>
                 <w:lang w:eastAsia="zh-CN"/>
               </w:rPr>
@@ -4716,6 +4748,7 @@
             <w:r>
               <w:rPr>
                 <w:rStyle w:val="Hyperlink"/>
+                <w:b/>
                 <w:noProof/>
               </w:rPr>
               <w:t>References</w:t>
@@ -4835,9 +4868,6 @@
       <w:r>
         <w:t>Current audio implementation in most VR experiences is underutilized. This project aims to demonstrate the power of audio when developing a VR environment or experience. By setting up an environment for a user to interact and experiment with, this project aims to achieve a deeper impact on the user via interactive visual and audio cues.</w:t>
       </w:r>
-      <w:r>
-        <w:br/>
-      </w:r>
     </w:p>
     <w:p>
       <w:pPr>
@@ -4874,49 +4904,256 @@
         <w:pStyle w:val="Heading2"/>
         <w:spacing w:line="276" w:lineRule="auto"/>
       </w:pPr>
-      <w:bookmarkStart w:id="4" w:name="_Toc529282607"/>
-      <w:r>
-        <w:t>Start</w:t>
+      <w:r>
+        <w:t>Usage</w:t>
+      </w:r>
+    </w:p>
+    <w:p>
+      <w:r>
+        <w:t>For those who are familiar with virtual reality environments, Soundscape is straightforward to play. The objects are placed in accessible locations in the scene, to ensure that each musical functionality can be explored with ease by the user. The similarity to keyboard instruments and simple layout invites the player to move their Oculus hand controllers to interact with the objects in the scene, which serves as the main mechanic to use this application.</w:t>
+      </w:r>
+    </w:p>
+    <w:p/>
+    <w:p>
+      <w:r>
+        <w:t xml:space="preserve">When equipping the Oculus hardware, there are a few adjustments to keep in mind to achieve comfortability while wearing and operating the head mounted display (HMD). Along the sides of the HMD lying over the </w:t>
+      </w:r>
+      <w:proofErr w:type="gramStart"/>
+      <w:r>
+        <w:t>temples, and</w:t>
+      </w:r>
+      <w:proofErr w:type="gramEnd"/>
+      <w:r>
+        <w:t xml:space="preserve"> running along the crown of the player’s head are three Velcro straps that can be adjusted to comfortably secure the headset to the wearer’s head. The on-board headphones can be flipped up and back if the wearer so desires. As Soundscape potentially lends itself to rapid motions with the hand controllers, it is recommended to fasten the controller straps around the player’s wrists for the duration of play.</w:t>
+      </w:r>
+    </w:p>
+    <w:p>
+      <w:pPr>
+        <w:pStyle w:val="Heading2"/>
+      </w:pPr>
+      <w:r>
+        <w:t>Required Hardware</w:t>
+      </w:r>
+    </w:p>
+    <w:p>
+      <w:r>
+        <w:t>To experience Soundscap</w:t>
+      </w:r>
+      <w:r>
+        <w:t xml:space="preserve">e smoothly, recommended hardware specifications are as follows: </w:t>
+      </w:r>
+      <w:sdt>
+        <w:sdtPr>
+          <w:id w:val="1850366455"/>
+          <w:citation/>
+        </w:sdtPr>
+        <w:sdtContent>
+          <w:r>
+            <w:fldChar w:fldCharType="begin"/>
+          </w:r>
+          <w:r>
+            <w:instrText xml:space="preserve"> CITATION Fac18 \l 1033 </w:instrText>
+          </w:r>
+          <w:r>
+            <w:fldChar w:fldCharType="separate"/>
+          </w:r>
+          <w:r>
+            <w:rPr>
+              <w:noProof/>
+            </w:rPr>
+            <w:t>[1]</w:t>
+          </w:r>
+          <w:r>
+            <w:fldChar w:fldCharType="end"/>
+          </w:r>
+        </w:sdtContent>
+      </w:sdt>
+    </w:p>
+    <w:p/>
+    <w:p>
+      <w:pPr>
+        <w:pStyle w:val="ListParagraph"/>
+      </w:pPr>
+      <w:r>
+        <w:t>Graphics Card:</w:t>
+      </w:r>
+      <w:r>
+        <w:tab/>
+      </w:r>
+      <w:r>
+        <w:t>NVIDIA GTX 1060 / AMD Radeon RX 480 or greater</w:t>
+      </w:r>
+    </w:p>
+    <w:p>
+      <w:pPr>
+        <w:pStyle w:val="ListParagraph"/>
+        <w:numPr>
+          <w:ilvl w:val="1"/>
+          <w:numId w:val="28"/>
+        </w:numPr>
+        <w:ind w:left="1080"/>
+      </w:pPr>
+      <w:r>
+        <w:t>Alt GPU:</w:t>
+      </w:r>
+      <w:r>
+        <w:tab/>
+      </w:r>
+      <w:r>
+        <w:t>NVIDIA GTX 970 / AMD Radeon R9 290 or greater</w:t>
+      </w:r>
+    </w:p>
+    <w:p>
+      <w:pPr>
+        <w:pStyle w:val="ListParagraph"/>
+      </w:pPr>
+      <w:r>
+        <w:t>CPU:</w:t>
+      </w:r>
+      <w:r>
+        <w:tab/>
+      </w:r>
+      <w:r>
+        <w:tab/>
+      </w:r>
+      <w:r>
+        <w:t>Intel i5-4590 / AMD</w:t>
+      </w:r>
+      <w:r>
+        <w:t xml:space="preserve"> Ryzen 5 1500X or greater</w:t>
+      </w:r>
+    </w:p>
+    <w:p>
+      <w:pPr>
+        <w:pStyle w:val="ListParagraph"/>
+      </w:pPr>
+      <w:r>
+        <w:t>Memory:</w:t>
+      </w:r>
+      <w:r>
+        <w:tab/>
+      </w:r>
+      <w:r>
+        <w:t>8GB+ RAM</w:t>
+      </w:r>
+    </w:p>
+    <w:p>
+      <w:pPr>
+        <w:pStyle w:val="ListParagraph"/>
+      </w:pPr>
+      <w:r>
+        <w:t>Video Output:</w:t>
+      </w:r>
+      <w:r>
+        <w:tab/>
+        <w:t>Compatible HDMI 1.3 video output</w:t>
+      </w:r>
+    </w:p>
+    <w:p>
+      <w:pPr>
+        <w:pStyle w:val="ListParagraph"/>
+      </w:pPr>
+      <w:r>
+        <w:t>USB Ports:</w:t>
+      </w:r>
+      <w:r>
+        <w:tab/>
+        <w:t>3x USB 3.0 ports, plus 1x USB 2.0 port</w:t>
+      </w:r>
+    </w:p>
+    <w:p>
+      <w:pPr>
+        <w:pStyle w:val="ListParagraph"/>
+      </w:pPr>
+      <w:r>
+        <w:t>OS:</w:t>
+      </w:r>
+      <w:r>
+        <w:tab/>
+      </w:r>
+      <w:r>
+        <w:tab/>
+        <w:t>Windows 10 or newer</w:t>
+      </w:r>
+    </w:p>
+    <w:p>
+      <w:pPr>
+        <w:spacing w:line="276" w:lineRule="auto"/>
+      </w:pPr>
+    </w:p>
+    <w:p>
+      <w:pPr>
+        <w:spacing w:line="276" w:lineRule="auto"/>
+      </w:pPr>
+      <w:r>
+        <w:lastRenderedPageBreak/>
+        <w:t xml:space="preserve">Oculus provides a tool to verify your machine’s compatibility; see references for the link to this tool. </w:t>
+      </w:r>
+      <w:sdt>
+        <w:sdtPr>
+          <w:id w:val="1456610155"/>
+          <w:citation/>
+        </w:sdtPr>
+        <w:sdtContent>
+          <w:r>
+            <w:fldChar w:fldCharType="begin"/>
+          </w:r>
+          <w:r>
+            <w:instrText xml:space="preserve"> CITATION Fac181 \l 1033 </w:instrText>
+          </w:r>
+          <w:r>
+            <w:fldChar w:fldCharType="separate"/>
+          </w:r>
+          <w:r>
+            <w:rPr>
+              <w:noProof/>
+            </w:rPr>
+            <w:t>[2]</w:t>
+          </w:r>
+          <w:r>
+            <w:fldChar w:fldCharType="end"/>
+          </w:r>
+        </w:sdtContent>
+      </w:sdt>
+      <w:r>
+        <w:t xml:space="preserve"> </w:t>
+      </w:r>
+      <w:r>
+        <w:t>Once the requirements listed above are satisfied, Soundscape is ready for the player to explore and enjoy.</w:t>
+      </w:r>
+    </w:p>
+    <w:p>
+      <w:pPr>
+        <w:pStyle w:val="Heading1"/>
+        <w:spacing w:line="276" w:lineRule="auto"/>
+      </w:pPr>
+      <w:bookmarkStart w:id="4" w:name="_Toc529282608"/>
+      <w:r>
+        <w:t>Background</w:t>
       </w:r>
       <w:bookmarkEnd w:id="4"/>
     </w:p>
     <w:p>
       <w:pPr>
+        <w:pStyle w:val="Heading2"/>
         <w:spacing w:line="276" w:lineRule="auto"/>
       </w:pPr>
-    </w:p>
-    <w:p>
-      <w:pPr>
-        <w:pStyle w:val="Heading1"/>
-        <w:spacing w:line="276" w:lineRule="auto"/>
-      </w:pPr>
-      <w:bookmarkStart w:id="5" w:name="_Toc529282608"/>
-      <w:r>
-        <w:t>Background</w:t>
+      <w:bookmarkStart w:id="5" w:name="_Toc529282609"/>
+      <w:r>
+        <w:t>Finish</w:t>
       </w:r>
       <w:bookmarkEnd w:id="5"/>
     </w:p>
     <w:p>
       <w:pPr>
-        <w:pStyle w:val="Heading2"/>
-        <w:spacing w:line="276" w:lineRule="auto"/>
-      </w:pPr>
-      <w:bookmarkStart w:id="6" w:name="_Toc529282609"/>
-      <w:r>
-        <w:t>Finish</w:t>
-      </w:r>
-      <w:bookmarkEnd w:id="6"/>
-    </w:p>
-    <w:p>
-      <w:pPr>
         <w:pStyle w:val="Heading1"/>
         <w:spacing w:line="276" w:lineRule="auto"/>
       </w:pPr>
-      <w:bookmarkStart w:id="7" w:name="_Toc529282610"/>
+      <w:bookmarkStart w:id="6" w:name="_Toc529282610"/>
       <w:r>
         <w:t>Design</w:t>
       </w:r>
-      <w:bookmarkEnd w:id="7"/>
+      <w:bookmarkEnd w:id="6"/>
     </w:p>
     <w:p>
       <w:pPr>
@@ -4950,32 +5187,24 @@
             <w:rPr>
               <w:noProof/>
             </w:rPr>
-            <w:t>[1]</w:t>
+            <w:t>[2]</w:t>
           </w:r>
           <w:r>
             <w:fldChar w:fldCharType="end"/>
           </w:r>
         </w:sdtContent>
       </w:sdt>
-      <w:r>
-        <w:br/>
-      </w:r>
     </w:p>
     <w:p>
       <w:pPr>
-        <w:spacing w:line="276" w:lineRule="auto"/>
-      </w:pPr>
-    </w:p>
-    <w:p>
-      <w:pPr>
         <w:pStyle w:val="Heading2"/>
         <w:spacing w:line="276" w:lineRule="auto"/>
       </w:pPr>
-      <w:bookmarkStart w:id="8" w:name="_Toc529282611"/>
+      <w:bookmarkStart w:id="7" w:name="_Toc529282611"/>
       <w:r>
         <w:t>VR Structure in Unity</w:t>
       </w:r>
-      <w:bookmarkEnd w:id="8"/>
+      <w:bookmarkEnd w:id="7"/>
     </w:p>
     <w:p>
       <w:pPr>
@@ -5024,7 +5253,7 @@
             <w:rPr>
               <w:noProof/>
             </w:rPr>
-            <w:t>[2]</w:t>
+            <w:t>[3]</w:t>
           </w:r>
           <w:r>
             <w:fldChar w:fldCharType="end"/>
@@ -5054,8 +5283,23 @@
         <w:spacing w:line="276" w:lineRule="auto"/>
       </w:pPr>
       <w:r>
-        <w:lastRenderedPageBreak/>
-        <w:t>In terms of porting this project to VR, there was not much else needed in the backend other than to implement the joint documentation for Oculus and Unity developers’ Oculus Utilities for Unity. Using the OculusVR Plugin (OVRPlugin)</w:t>
+        <w:t xml:space="preserve">In terms of porting this project to VR, there was not much else needed in the backend other than to implement the joint documentation for Oculus and Unity developers’ Oculus Utilities for Unity. Using the </w:t>
+      </w:r>
+      <w:proofErr w:type="spellStart"/>
+      <w:r>
+        <w:t>OculusVR</w:t>
+      </w:r>
+      <w:proofErr w:type="spellEnd"/>
+      <w:r>
+        <w:t xml:space="preserve"> Plugin (</w:t>
+      </w:r>
+      <w:proofErr w:type="spellStart"/>
+      <w:r>
+        <w:t>OVRPlugin</w:t>
+      </w:r>
+      <w:proofErr w:type="spellEnd"/>
+      <w:r>
+        <w:t>)</w:t>
       </w:r>
       <w:sdt>
         <w:sdtPr>
@@ -5082,7 +5326,7 @@
             <w:rPr>
               <w:noProof/>
             </w:rPr>
-            <w:t>[3]</w:t>
+            <w:t>[4]</w:t>
           </w:r>
           <w:r>
             <w:fldChar w:fldCharType="end"/>
@@ -5117,7 +5361,7 @@
             <w:rPr>
               <w:noProof/>
             </w:rPr>
-            <w:t>[4]</w:t>
+            <w:t>[5]</w:t>
           </w:r>
           <w:r>
             <w:fldChar w:fldCharType="end"/>
@@ -5133,11 +5377,11 @@
         <w:pStyle w:val="Heading2"/>
         <w:spacing w:line="276" w:lineRule="auto"/>
       </w:pPr>
-      <w:bookmarkStart w:id="9" w:name="_Toc529282612"/>
+      <w:bookmarkStart w:id="8" w:name="_Toc529282612"/>
       <w:r>
         <w:t>Structure of Audio</w:t>
       </w:r>
-      <w:bookmarkEnd w:id="9"/>
+      <w:bookmarkEnd w:id="8"/>
     </w:p>
     <w:p>
       <w:pPr>
@@ -5171,7 +5415,7 @@
             <w:rPr>
               <w:noProof/>
             </w:rPr>
-            <w:t>[5]</w:t>
+            <w:t>[6]</w:t>
           </w:r>
           <w:r>
             <w:fldChar w:fldCharType="end"/>
@@ -5213,7 +5457,7 @@
             <w:rPr>
               <w:noProof/>
             </w:rPr>
-            <w:t>[6]</w:t>
+            <w:t>[7]</w:t>
           </w:r>
           <w:r>
             <w:fldChar w:fldCharType="end"/>
@@ -5226,9 +5470,21 @@
         <w:pStyle w:val="Heading3"/>
         <w:spacing w:line="276" w:lineRule="auto"/>
       </w:pPr>
-      <w:bookmarkStart w:id="10" w:name="_Toc529282613"/>
-      <w:r>
+      <w:bookmarkStart w:id="9" w:name="_Toc529282613"/>
+      <w:r>
+        <w:lastRenderedPageBreak/>
         <w:t>Background Ambient Music Compositions</w:t>
+      </w:r>
+      <w:bookmarkEnd w:id="9"/>
+    </w:p>
+    <w:p>
+      <w:pPr>
+        <w:pStyle w:val="Heading3"/>
+        <w:spacing w:line="276" w:lineRule="auto"/>
+      </w:pPr>
+      <w:bookmarkStart w:id="10" w:name="_Toc529282614"/>
+      <w:r>
+        <w:t>Sound Effects for Interactable Objects</w:t>
       </w:r>
       <w:bookmarkEnd w:id="10"/>
     </w:p>
@@ -5237,22 +5493,11 @@
         <w:pStyle w:val="Heading3"/>
         <w:spacing w:line="276" w:lineRule="auto"/>
       </w:pPr>
-      <w:bookmarkStart w:id="11" w:name="_Toc529282614"/>
-      <w:r>
-        <w:t>Sound Effects for Interactable Objects</w:t>
+      <w:bookmarkStart w:id="11" w:name="_Toc529282615"/>
+      <w:r>
+        <w:t>MIDI Arpeggiator</w:t>
       </w:r>
       <w:bookmarkEnd w:id="11"/>
-    </w:p>
-    <w:p>
-      <w:pPr>
-        <w:pStyle w:val="Heading3"/>
-        <w:spacing w:line="276" w:lineRule="auto"/>
-      </w:pPr>
-      <w:bookmarkStart w:id="12" w:name="_Toc529282615"/>
-      <w:r>
-        <w:t>MIDI Arpeggiator</w:t>
-      </w:r>
-      <w:bookmarkEnd w:id="12"/>
     </w:p>
     <w:p>
       <w:pPr>
@@ -5322,7 +5567,7 @@
             <w:rPr>
               <w:noProof/>
             </w:rPr>
-            <w:t>[7]</w:t>
+            <w:t>[8]</w:t>
           </w:r>
           <w:r>
             <w:rPr>
@@ -5370,7 +5615,7 @@
             <w:rPr>
               <w:noProof/>
             </w:rPr>
-            <w:t>[8]</w:t>
+            <w:t>[9]</w:t>
           </w:r>
           <w:r>
             <w:fldChar w:fldCharType="end"/>
@@ -5405,7 +5650,7 @@
             <w:rPr>
               <w:noProof/>
             </w:rPr>
-            <w:t>[9]</w:t>
+            <w:t>[10]</w:t>
           </w:r>
           <w:r>
             <w:fldChar w:fldCharType="end"/>
@@ -5418,11 +5663,11 @@
         <w:pStyle w:val="Heading2"/>
         <w:spacing w:line="276" w:lineRule="auto"/>
       </w:pPr>
-      <w:bookmarkStart w:id="13" w:name="_Toc529282616"/>
+      <w:bookmarkStart w:id="12" w:name="_Toc529282616"/>
       <w:r>
         <w:t>Version Control</w:t>
       </w:r>
-      <w:bookmarkEnd w:id="13"/>
+      <w:bookmarkEnd w:id="12"/>
     </w:p>
     <w:p>
       <w:pPr>
@@ -5470,7 +5715,7 @@
             <w:rPr>
               <w:noProof/>
             </w:rPr>
-            <w:t>[10]</w:t>
+            <w:t>[11]</w:t>
           </w:r>
           <w:r>
             <w:fldChar w:fldCharType="end"/>
@@ -5480,139 +5725,134 @@
       <w:r>
         <w:t xml:space="preserve"> to document my changes and have a reliable backup of version of my project.</w:t>
       </w:r>
-      <w:r>
-        <w:br/>
-      </w:r>
     </w:p>
     <w:p>
       <w:pPr>
         <w:pStyle w:val="Heading1"/>
         <w:spacing w:line="276" w:lineRule="auto"/>
       </w:pPr>
-      <w:bookmarkStart w:id="14" w:name="_Toc529282617"/>
+      <w:bookmarkStart w:id="13" w:name="_Toc529282617"/>
       <w:r>
         <w:t>Implementation</w:t>
+      </w:r>
+      <w:bookmarkEnd w:id="13"/>
+    </w:p>
+    <w:p>
+      <w:pPr>
+        <w:spacing w:line="276" w:lineRule="auto"/>
+      </w:pPr>
+      <w:r>
+        <w:t xml:space="preserve">Overview of the development process, including technologies used and </w:t>
+      </w:r>
+      <w:r>
+        <w:t>the nuances of working with these technologies. Structure of this section is largely chronological in terms of my work process.</w:t>
+      </w:r>
+    </w:p>
+    <w:p>
+      <w:pPr>
+        <w:pStyle w:val="Heading2"/>
+        <w:spacing w:line="276" w:lineRule="auto"/>
+      </w:pPr>
+      <w:bookmarkStart w:id="14" w:name="_Toc529282618"/>
+      <w:r>
+        <w:t>Unity Development Kits</w:t>
       </w:r>
       <w:bookmarkEnd w:id="14"/>
     </w:p>
     <w:p>
       <w:pPr>
-        <w:spacing w:line="276" w:lineRule="auto"/>
-      </w:pPr>
-      <w:r>
-        <w:t xml:space="preserve">Overview of the development process, including technologies used and </w:t>
-      </w:r>
-      <w:r>
-        <w:t>the nuances of working with these technologies. Structure of this section is largely chronological in terms of my work process.</w:t>
+        <w:pStyle w:val="Heading3"/>
+      </w:pPr>
+      <w:r>
+        <w:t xml:space="preserve">Oculus </w:t>
+      </w:r>
+      <w:r>
+        <w:t>Avatar SDK</w:t>
       </w:r>
     </w:p>
     <w:p>
-      <w:pPr>
-        <w:pStyle w:val="Heading2"/>
-        <w:spacing w:line="276" w:lineRule="auto"/>
-      </w:pPr>
-      <w:bookmarkStart w:id="15" w:name="_Toc529282618"/>
-      <w:r>
-        <w:lastRenderedPageBreak/>
-        <w:t>Unity Development Kits</w:t>
-      </w:r>
-      <w:bookmarkEnd w:id="15"/>
+      <w:r>
+        <w:t xml:space="preserve">This software development kit was a great assist in developing this virtual reality environment. </w:t>
+      </w:r>
+      <w:r>
+        <w:t xml:space="preserve">Collision detection with the </w:t>
+      </w:r>
+      <w:proofErr w:type="spellStart"/>
+      <w:r>
+        <w:t>OVRAvatar</w:t>
+      </w:r>
+      <w:proofErr w:type="spellEnd"/>
+      <w:r>
+        <w:t xml:space="preserve"> did not come easily. Though this development kit handled communication with the Oculus hardware cleanly, basic operations such as collision detection were not built in. I therefore modified the provided scripts to behave how I needed them to: I programmed the included bone meshes within the </w:t>
+      </w:r>
+      <w:proofErr w:type="spellStart"/>
+      <w:r>
+        <w:t>OVRAvatar’s</w:t>
+      </w:r>
+      <w:proofErr w:type="spellEnd"/>
+      <w:r>
+        <w:t xml:space="preserve"> hand to each collide with the objects I marked as musical objects.</w:t>
+      </w:r>
     </w:p>
     <w:p>
       <w:pPr>
         <w:pStyle w:val="Heading3"/>
       </w:pPr>
       <w:r>
-        <w:t xml:space="preserve">Oculus </w:t>
-      </w:r>
-      <w:r>
-        <w:t>Avatar SDK</w:t>
+        <w:t>Unity Terrain Engine</w:t>
       </w:r>
     </w:p>
     <w:p>
-      <w:r>
-        <w:t xml:space="preserve">This software development kit was a great assist in developing this virtual reality environment. </w:t>
-      </w:r>
-      <w:bookmarkStart w:id="16" w:name="_GoBack"/>
-      <w:bookmarkEnd w:id="16"/>
-      <w:r>
-        <w:t xml:space="preserve">Collision detection with the </w:t>
-      </w:r>
-      <w:proofErr w:type="spellStart"/>
-      <w:r>
-        <w:t>OVRAvatar</w:t>
-      </w:r>
-      <w:proofErr w:type="spellEnd"/>
-      <w:r>
-        <w:t xml:space="preserve"> did not come easily. Though this development kit handled communication with the Oculus hardware cleanly, basic operations such as collision detection were not built in. I therefore modified the provided scripts to behave how I needed them to: I programmed the included bone meshes within the </w:t>
-      </w:r>
-      <w:proofErr w:type="spellStart"/>
-      <w:r>
-        <w:t>OVRAvatar’s</w:t>
-      </w:r>
-      <w:proofErr w:type="spellEnd"/>
-      <w:r>
-        <w:t xml:space="preserve"> hand to each collide with the objects I marked as musical objects.</w:t>
+      <w:pPr>
+        <w:spacing w:line="276" w:lineRule="auto"/>
+      </w:pPr>
+      <w:r>
+        <w:t xml:space="preserve">To </w:t>
+      </w:r>
+      <w:r>
+        <w:t>model the surrounding environment, I used Unity’s robust built</w:t>
+      </w:r>
+      <w:r>
+        <w:t>-</w:t>
+      </w:r>
+      <w:r>
+        <w:t>in terrain engine</w:t>
+      </w:r>
+      <w:r>
+        <w:t>.</w:t>
+      </w:r>
+      <w:r>
+        <w:t xml:space="preserve"> The editor includes tools to raise and lower the terrain mesh, level the mesh, add water in local minimum vertex locations, paint textures, and add and remove trees or grass. The editor includes a variety of brush presets to paint the vertex locations, tree or grass locations, and textures. Custom brush patterns can be loaded in via 2D gr</w:t>
+      </w:r>
+      <w:r>
+        <w:t>ayscale</w:t>
+      </w:r>
+      <w:r>
+        <w:t xml:space="preserve"> images, a functionality </w:t>
+      </w:r>
+      <w:proofErr w:type="gramStart"/>
+      <w:r>
+        <w:t>similar to</w:t>
+      </w:r>
+      <w:proofErr w:type="gramEnd"/>
+      <w:r>
+        <w:t xml:space="preserve"> height mapping but on a more granular level.</w:t>
+      </w:r>
+      <w:r>
+        <w:t xml:space="preserve"> Height mapping takes in a grayscale image representing heights (lighter spots corresponding to higher locations, darker to lower), </w:t>
       </w:r>
     </w:p>
     <w:p>
       <w:pPr>
-        <w:pStyle w:val="Heading3"/>
-      </w:pPr>
-      <w:r>
-        <w:t>Unity Terrain Engine</w:t>
-      </w:r>
+        <w:spacing w:line="276" w:lineRule="auto"/>
+      </w:pPr>
     </w:p>
     <w:p>
       <w:pPr>
         <w:spacing w:line="276" w:lineRule="auto"/>
       </w:pPr>
       <w:r>
-        <w:t xml:space="preserve">To </w:t>
-      </w:r>
-      <w:r>
-        <w:t>model the surrounding environment, I used Unity’s robust built</w:t>
-      </w:r>
-      <w:r>
-        <w:t>-</w:t>
-      </w:r>
-      <w:r>
-        <w:t>in terrain engine</w:t>
-      </w:r>
-      <w:r>
-        <w:t>.</w:t>
-      </w:r>
-      <w:r>
-        <w:t xml:space="preserve"> The editor includes tools to raise and lower the terrain mesh, level the mesh, add water in local minimum vertex locations, paint textures, and add and remove trees or grass. The editor includes a variety of brush presets to paint the vertex locations, tree or grass locations, and textures. Custom brush patterns can be loaded in via 2D gr</w:t>
-      </w:r>
-      <w:r>
-        <w:t>ayscale</w:t>
-      </w:r>
-      <w:r>
-        <w:t xml:space="preserve"> images, a functionality </w:t>
-      </w:r>
-      <w:proofErr w:type="gramStart"/>
-      <w:r>
-        <w:t>similar to</w:t>
-      </w:r>
-      <w:proofErr w:type="gramEnd"/>
-      <w:r>
-        <w:t xml:space="preserve"> height mapping but on a more granular level.</w:t>
-      </w:r>
-      <w:r>
-        <w:t xml:space="preserve"> Height mapping takes in a grayscale image representing heights (lighter spots corresponding to higher locations, darker to lower), </w:t>
-      </w:r>
-    </w:p>
-    <w:p>
-      <w:pPr>
-        <w:spacing w:line="276" w:lineRule="auto"/>
-      </w:pPr>
-    </w:p>
-    <w:p>
-      <w:pPr>
-        <w:spacing w:line="276" w:lineRule="auto"/>
-      </w:pPr>
-      <w:r>
+        <w:lastRenderedPageBreak/>
         <w:t xml:space="preserve">The engine driving creation of trees for the terrain is equally robust; developers also are given the option of modeling their own trees using the built in </w:t>
       </w:r>
       <w:proofErr w:type="spellStart"/>
@@ -5659,7 +5899,7 @@
             <w:rPr>
               <w:noProof/>
             </w:rPr>
-            <w:t>[11]</w:t>
+            <w:t>[12]</w:t>
           </w:r>
           <w:r>
             <w:fldChar w:fldCharType="end"/>
@@ -5669,16 +5909,55 @@
       <w:r>
         <w:t xml:space="preserve"> to create trees with advanced visual effects such as smooth LOD transition, fast billboarding, and natural wind animation.</w:t>
       </w:r>
-      <w:r>
-        <w:br/>
-      </w:r>
     </w:p>
     <w:p>
       <w:pPr>
+        <w:spacing w:line="276" w:lineRule="auto"/>
+      </w:pPr>
+    </w:p>
+    <w:p>
+      <w:pPr>
+        <w:pStyle w:val="Heading2"/>
+      </w:pPr>
+      <w:r>
+        <w:t>Audio Visualizer</w:t>
+      </w:r>
+    </w:p>
+    <w:p>
+      <w:pPr>
+        <w:pStyle w:val="Heading3"/>
+      </w:pPr>
+      <w:r>
+        <w:t>Fast Fourier Transform</w:t>
+      </w:r>
+    </w:p>
+    <w:p>
+      <w:r>
+        <w:t xml:space="preserve">Built into </w:t>
+      </w:r>
+      <w:r>
+        <w:t>Unity’s SDK.</w:t>
+      </w:r>
+      <w:bookmarkStart w:id="15" w:name="_GoBack"/>
+      <w:bookmarkEnd w:id="15"/>
+    </w:p>
+    <w:p>
+      <w:pPr>
+        <w:pStyle w:val="Heading3"/>
+      </w:pPr>
+      <w:r>
+        <w:t>Bandwidth Modifier</w:t>
+      </w:r>
+      <w:r>
+        <w:br/>
+      </w:r>
+    </w:p>
+    <w:p>
+      <w:pPr>
         <w:pStyle w:val="Heading2"/>
         <w:spacing w:line="276" w:lineRule="auto"/>
       </w:pPr>
-      <w:bookmarkStart w:id="17" w:name="_Toc529282619"/>
+      <w:bookmarkStart w:id="16" w:name="_Toc529282619"/>
       <w:r>
         <w:t xml:space="preserve">Ableton </w:t>
       </w:r>
@@ -5687,6 +5966,28 @@
       </w:r>
       <w:r>
         <w:t>Music Editing</w:t>
+      </w:r>
+      <w:bookmarkEnd w:id="16"/>
+    </w:p>
+    <w:p>
+      <w:pPr>
+        <w:spacing w:line="276" w:lineRule="auto"/>
+      </w:pPr>
+      <w:r>
+        <w:t>Bulleted list.</w:t>
+      </w:r>
+      <w:r>
+        <w:br/>
+      </w:r>
+    </w:p>
+    <w:p>
+      <w:pPr>
+        <w:pStyle w:val="Heading2"/>
+        <w:spacing w:line="276" w:lineRule="auto"/>
+      </w:pPr>
+      <w:bookmarkStart w:id="17" w:name="_Toc529282620"/>
+      <w:r>
+        <w:t>Obstacles</w:t>
       </w:r>
       <w:bookmarkEnd w:id="17"/>
     </w:p>
@@ -5695,20 +5996,17 @@
         <w:spacing w:line="276" w:lineRule="auto"/>
       </w:pPr>
       <w:r>
-        <w:t>Bulleted list.</w:t>
-      </w:r>
-      <w:r>
-        <w:br/>
+        <w:t>This section documents the most notable impediments that arose during development, from platform issues to nuances of designing for virtual reality environments.</w:t>
       </w:r>
     </w:p>
     <w:p>
       <w:pPr>
-        <w:pStyle w:val="Heading2"/>
+        <w:pStyle w:val="Heading3"/>
         <w:spacing w:line="276" w:lineRule="auto"/>
       </w:pPr>
-      <w:bookmarkStart w:id="18" w:name="_Toc529282620"/>
-      <w:r>
-        <w:t>Obstacles</w:t>
+      <w:bookmarkStart w:id="18" w:name="_Toc529282621"/>
+      <w:r>
+        <w:t>Platform Capabilities</w:t>
       </w:r>
       <w:bookmarkEnd w:id="18"/>
     </w:p>
@@ -5717,26 +6015,10 @@
         <w:spacing w:line="276" w:lineRule="auto"/>
       </w:pPr>
       <w:r>
-        <w:t>This section documents the most notable impediments that arose during development, from platform issues to nuances of designing for virtual reality environments.</w:t>
-      </w:r>
-    </w:p>
-    <w:p>
-      <w:pPr>
-        <w:pStyle w:val="Heading3"/>
-        <w:spacing w:line="276" w:lineRule="auto"/>
-      </w:pPr>
-      <w:bookmarkStart w:id="19" w:name="_Toc529282621"/>
-      <w:r>
-        <w:t>Platform Capabilities</w:t>
-      </w:r>
-      <w:bookmarkEnd w:id="19"/>
-    </w:p>
-    <w:p>
-      <w:pPr>
-        <w:spacing w:line="276" w:lineRule="auto"/>
-      </w:pPr>
-      <w:r>
         <w:t>Initial development was conducted on a MacBook Pro, Mid 2012; though a versatile machine, due to the architecture and design The Oculus</w:t>
+      </w:r>
+      <w:r>
+        <w:t xml:space="preserve"> </w:t>
       </w:r>
       <w:r>
         <w:t>VR</w:t>
@@ -5763,7 +6045,7 @@
             <w:rPr>
               <w:noProof/>
             </w:rPr>
-            <w:t>[3]</w:t>
+            <w:t>[4]</w:t>
           </w:r>
           <w:r>
             <w:fldChar w:fldCharType="end"/>
@@ -5804,43 +6086,65 @@
         <w:pStyle w:val="Heading1"/>
         <w:spacing w:line="276" w:lineRule="auto"/>
       </w:pPr>
-      <w:bookmarkStart w:id="20" w:name="_Toc529282622"/>
+      <w:bookmarkStart w:id="19" w:name="_Toc529282622"/>
+      <w:r>
+        <w:t>Analysis and Verification</w:t>
+      </w:r>
+      <w:bookmarkEnd w:id="19"/>
+    </w:p>
+    <w:p>
+      <w:pPr>
+        <w:spacing w:line="276" w:lineRule="auto"/>
+      </w:pPr>
+      <w:r>
+        <w:t>Bulleted list.</w:t>
+      </w:r>
+      <w:r>
+        <w:br/>
+      </w:r>
+    </w:p>
+    <w:p>
+      <w:pPr>
+        <w:pStyle w:val="Heading2"/>
+        <w:spacing w:line="276" w:lineRule="auto"/>
+      </w:pPr>
+      <w:bookmarkStart w:id="20" w:name="_Toc529282623"/>
       <w:r>
         <w:lastRenderedPageBreak/>
-        <w:t>Analysis and Verification</w:t>
+        <w:t>Playtesting</w:t>
       </w:r>
       <w:bookmarkEnd w:id="20"/>
     </w:p>
     <w:p>
       <w:pPr>
+        <w:pStyle w:val="Heading3"/>
         <w:spacing w:line="276" w:lineRule="auto"/>
       </w:pPr>
-      <w:r>
-        <w:t>Bulleted list.</w:t>
-      </w:r>
-      <w:r>
-        <w:br/>
-      </w:r>
-    </w:p>
-    <w:p>
-      <w:pPr>
-        <w:pStyle w:val="Heading2"/>
-        <w:spacing w:line="276" w:lineRule="auto"/>
-      </w:pPr>
-      <w:bookmarkStart w:id="21" w:name="_Toc529282623"/>
-      <w:r>
-        <w:t>Playtesting</w:t>
+      <w:bookmarkStart w:id="21" w:name="_Toc529282624"/>
+      <w:r>
+        <w:t>Survey Results</w:t>
       </w:r>
       <w:bookmarkEnd w:id="21"/>
     </w:p>
     <w:p>
       <w:pPr>
+        <w:spacing w:line="276" w:lineRule="auto"/>
+      </w:pPr>
+      <w:r>
+        <w:t>Link to Google Forms…</w:t>
+      </w:r>
+      <w:r>
+        <w:br/>
+      </w:r>
+    </w:p>
+    <w:p>
+      <w:pPr>
         <w:pStyle w:val="Heading3"/>
         <w:spacing w:line="276" w:lineRule="auto"/>
       </w:pPr>
-      <w:bookmarkStart w:id="22" w:name="_Toc529282624"/>
-      <w:r>
-        <w:t>Survey Results</w:t>
+      <w:bookmarkStart w:id="22" w:name="_Toc529282625"/>
+      <w:r>
+        <w:t>Reviews</w:t>
       </w:r>
       <w:bookmarkEnd w:id="22"/>
     </w:p>
@@ -5849,7 +6153,7 @@
         <w:spacing w:line="276" w:lineRule="auto"/>
       </w:pPr>
       <w:r>
-        <w:t>Link to Google Forms…</w:t>
+        <w:t>First-hand accounts.</w:t>
       </w:r>
       <w:r>
         <w:br/>
@@ -5857,12 +6161,12 @@
     </w:p>
     <w:p>
       <w:pPr>
-        <w:pStyle w:val="Heading3"/>
+        <w:pStyle w:val="Heading2"/>
         <w:spacing w:line="276" w:lineRule="auto"/>
       </w:pPr>
-      <w:bookmarkStart w:id="23" w:name="_Toc529282625"/>
-      <w:r>
-        <w:t>Reviews</w:t>
+      <w:bookmarkStart w:id="23" w:name="_Toc529282626"/>
+      <w:r>
+        <w:t>Industry Specialist Review</w:t>
       </w:r>
       <w:bookmarkEnd w:id="23"/>
     </w:p>
@@ -5871,58 +6175,47 @@
         <w:spacing w:line="276" w:lineRule="auto"/>
       </w:pPr>
       <w:r>
-        <w:t>First-hand accounts.</w:t>
-      </w:r>
-      <w:r>
-        <w:br/>
+        <w:t>Thanks Dad.</w:t>
       </w:r>
     </w:p>
     <w:p>
       <w:pPr>
-        <w:pStyle w:val="Heading2"/>
+        <w:pStyle w:val="Heading1"/>
         <w:spacing w:line="276" w:lineRule="auto"/>
       </w:pPr>
-      <w:bookmarkStart w:id="24" w:name="_Toc529282626"/>
-      <w:r>
-        <w:t>Industry Specialist Review</w:t>
+      <w:bookmarkStart w:id="24" w:name="_Toc529282627"/>
+      <w:r>
+        <w:t>Interdisciplinary Connections</w:t>
       </w:r>
       <w:bookmarkEnd w:id="24"/>
     </w:p>
     <w:p>
       <w:pPr>
+        <w:pStyle w:val="Heading2"/>
         <w:spacing w:line="276" w:lineRule="auto"/>
       </w:pPr>
-      <w:r>
-        <w:t>Thanks Dad.</w:t>
-      </w:r>
-      <w:r>
-        <w:br/>
-      </w:r>
-    </w:p>
-    <w:p>
-      <w:pPr>
-        <w:spacing w:line="276" w:lineRule="auto"/>
-      </w:pPr>
-    </w:p>
-    <w:p>
-      <w:pPr>
-        <w:pStyle w:val="Heading1"/>
-        <w:spacing w:line="276" w:lineRule="auto"/>
-      </w:pPr>
-      <w:bookmarkStart w:id="25" w:name="_Toc529282627"/>
-      <w:r>
-        <w:t>Interdisciplinary Connections</w:t>
+      <w:bookmarkStart w:id="25" w:name="_Toc529282628"/>
+      <w:r>
+        <w:t>Start.</w:t>
       </w:r>
       <w:bookmarkEnd w:id="25"/>
     </w:p>
     <w:p>
       <w:pPr>
-        <w:pStyle w:val="Heading2"/>
         <w:spacing w:line="276" w:lineRule="auto"/>
       </w:pPr>
-      <w:bookmarkStart w:id="26" w:name="_Toc529282628"/>
-      <w:r>
-        <w:t>Start.</w:t>
+      <w:r>
+        <w:t>Computer Science, Music, and Computer Graphics happily married. Polyamorous. Woo lol</w:t>
+      </w:r>
+    </w:p>
+    <w:p>
+      <w:pPr>
+        <w:pStyle w:val="Heading1"/>
+        <w:spacing w:line="276" w:lineRule="auto"/>
+      </w:pPr>
+      <w:bookmarkStart w:id="26" w:name="_Toc529282629"/>
+      <w:r>
+        <w:t>Related Work</w:t>
       </w:r>
       <w:bookmarkEnd w:id="26"/>
     </w:p>
@@ -5931,20 +6224,62 @@
         <w:spacing w:line="276" w:lineRule="auto"/>
       </w:pPr>
       <w:r>
-        <w:t>Computer Science, Music, and Computer Graphics happily married. Polyamorous. Woo lol</w:t>
-      </w:r>
-      <w:r>
-        <w:br/>
+        <w:t xml:space="preserve">In this section I discuss previous work that inspired </w:t>
+      </w:r>
+      <w:r>
+        <w:t xml:space="preserve">this </w:t>
+      </w:r>
+      <w:proofErr w:type="gramStart"/>
+      <w:r>
+        <w:t>project</w:t>
+      </w:r>
+      <w:r>
+        <w:t>, and</w:t>
+      </w:r>
+      <w:proofErr w:type="gramEnd"/>
+      <w:r>
+        <w:t xml:space="preserve"> served as examples of </w:t>
+      </w:r>
+      <w:r>
+        <w:t>what virtual reality musical experiences can achieve</w:t>
+      </w:r>
+      <w:r>
+        <w:t>.</w:t>
+      </w:r>
+      <w:r>
+        <w:t xml:space="preserve"> I describe applications ranging </w:t>
+      </w:r>
+      <w:proofErr w:type="spellStart"/>
+      <w:r>
+        <w:t>form</w:t>
+      </w:r>
+      <w:proofErr w:type="spellEnd"/>
+      <w:r>
+        <w:t xml:space="preserve"> simple music visualizers to interactive music-based </w:t>
+      </w:r>
+      <w:proofErr w:type="gramStart"/>
+      <w:r>
+        <w:t>games, and</w:t>
+      </w:r>
+      <w:proofErr w:type="gramEnd"/>
+      <w:r>
+        <w:t xml:space="preserve"> include discussion on the specific features </w:t>
+      </w:r>
+      <w:r>
+        <w:t xml:space="preserve">of each </w:t>
+      </w:r>
+      <w:r>
+        <w:t>that inspired the work behind Soundscape, as well as ideas for future work.</w:t>
       </w:r>
     </w:p>
     <w:p>
       <w:pPr>
-        <w:pStyle w:val="Heading1"/>
+        <w:pStyle w:val="Heading2"/>
         <w:spacing w:line="276" w:lineRule="auto"/>
       </w:pPr>
-      <w:bookmarkStart w:id="27" w:name="_Toc529282629"/>
-      <w:r>
-        <w:t>Related Work</w:t>
+      <w:bookmarkStart w:id="27" w:name="_Toc529282630"/>
+      <w:r>
+        <w:t>VR: Music Visualizers / Interactive Applications</w:t>
       </w:r>
       <w:bookmarkEnd w:id="27"/>
     </w:p>
@@ -5953,42 +6288,19 @@
         <w:spacing w:line="276" w:lineRule="auto"/>
       </w:pPr>
       <w:r>
-        <w:t>Finish.</w:t>
-      </w:r>
-      <w:r>
-        <w:br/>
+        <w:t>The following sections catalog previous work done in virtual reality for music visualization, or in interactive musical experiences. To varying degrees of complexity, interactivity, and visual and auditory intensities, the following examples proved to be great sources of inspiration.</w:t>
       </w:r>
     </w:p>
     <w:p>
       <w:pPr>
-        <w:pStyle w:val="Heading2"/>
-        <w:spacing w:line="276" w:lineRule="auto"/>
-      </w:pPr>
-      <w:bookmarkStart w:id="28" w:name="_Toc529282630"/>
-      <w:r>
-        <w:t>VR: Music Visualizers / Interactive Applications</w:t>
-      </w:r>
-      <w:bookmarkEnd w:id="28"/>
-    </w:p>
-    <w:p>
-      <w:pPr>
-        <w:spacing w:line="276" w:lineRule="auto"/>
-      </w:pPr>
-      <w:r>
-        <w:t>The following sections catalog previous work done in virtual reality for music visualization, or in interactive musical experiences. To varying degrees of complexity, interactivity, and visual and auditory intensities, the following examples proved to be great sources of inspiration.</w:t>
-      </w:r>
-    </w:p>
-    <w:p>
-      <w:pPr>
         <w:pStyle w:val="Heading3"/>
         <w:spacing w:line="276" w:lineRule="auto"/>
       </w:pPr>
-      <w:bookmarkStart w:id="29" w:name="_Toc529282631"/>
-      <w:r>
-        <w:lastRenderedPageBreak/>
+      <w:bookmarkStart w:id="28" w:name="_Toc529282631"/>
+      <w:r>
         <w:t>Playthings VR</w:t>
       </w:r>
-      <w:bookmarkEnd w:id="29"/>
+      <w:bookmarkEnd w:id="28"/>
     </w:p>
     <w:p>
       <w:pPr>
@@ -6022,27 +6334,24 @@
             <w:rPr>
               <w:noProof/>
             </w:rPr>
-            <w:t>[11]</w:t>
+            <w:t>[13]</w:t>
           </w:r>
           <w:r>
             <w:fldChar w:fldCharType="end"/>
           </w:r>
         </w:sdtContent>
       </w:sdt>
-      <w:r>
-        <w:br/>
-      </w:r>
     </w:p>
     <w:p>
       <w:pPr>
         <w:pStyle w:val="Heading3"/>
         <w:spacing w:line="276" w:lineRule="auto"/>
       </w:pPr>
-      <w:bookmarkStart w:id="30" w:name="_Toc529282632"/>
+      <w:bookmarkStart w:id="29" w:name="_Toc529282632"/>
       <w:r>
         <w:t>Beat Saber</w:t>
       </w:r>
-      <w:bookmarkEnd w:id="30"/>
+      <w:bookmarkEnd w:id="29"/>
     </w:p>
     <w:p>
       <w:pPr>
@@ -6078,32 +6387,30 @@
             <w:rPr>
               <w:noProof/>
             </w:rPr>
-            <w:t>[12]</w:t>
+            <w:t>[14]</w:t>
           </w:r>
           <w:r>
             <w:fldChar w:fldCharType="end"/>
           </w:r>
         </w:sdtContent>
       </w:sdt>
-      <w:r>
-        <w:br/>
-      </w:r>
     </w:p>
     <w:p>
       <w:pPr>
         <w:pStyle w:val="Heading3"/>
         <w:spacing w:line="276" w:lineRule="auto"/>
       </w:pPr>
-      <w:bookmarkStart w:id="31" w:name="_Toc529282633"/>
+      <w:bookmarkStart w:id="30" w:name="_Toc529282633"/>
       <w:proofErr w:type="spellStart"/>
       <w:r>
+        <w:lastRenderedPageBreak/>
         <w:t>Raybeem</w:t>
       </w:r>
       <w:proofErr w:type="spellEnd"/>
       <w:r>
         <w:t xml:space="preserve"> VR Music Visualizer</w:t>
       </w:r>
-      <w:bookmarkEnd w:id="31"/>
+      <w:bookmarkEnd w:id="30"/>
     </w:p>
     <w:p>
       <w:pPr>
@@ -6134,49 +6441,46 @@
             <w:rPr>
               <w:noProof/>
             </w:rPr>
-            <w:t>[13]</w:t>
+            <w:t>[15]</w:t>
           </w:r>
           <w:r>
             <w:fldChar w:fldCharType="end"/>
           </w:r>
         </w:sdtContent>
       </w:sdt>
-      <w:r>
-        <w:br/>
-      </w:r>
     </w:p>
     <w:p>
       <w:pPr>
         <w:pStyle w:val="Heading2"/>
         <w:spacing w:line="276" w:lineRule="auto"/>
       </w:pPr>
-      <w:bookmarkStart w:id="32" w:name="_Toc529282634"/>
+      <w:bookmarkStart w:id="31" w:name="_Toc529282634"/>
       <w:r>
         <w:t>Music Visualizers / Interactive Musical Applications</w:t>
+      </w:r>
+      <w:bookmarkEnd w:id="31"/>
+    </w:p>
+    <w:p>
+      <w:pPr>
+        <w:pStyle w:val="Heading2"/>
+        <w:spacing w:line="276" w:lineRule="auto"/>
+      </w:pPr>
+      <w:bookmarkStart w:id="32" w:name="_Toc529282635"/>
+      <w:r>
+        <w:t>Personal Previous Work</w:t>
       </w:r>
       <w:bookmarkEnd w:id="32"/>
     </w:p>
     <w:p>
       <w:pPr>
-        <w:pStyle w:val="Heading2"/>
-        <w:spacing w:line="276" w:lineRule="auto"/>
-      </w:pPr>
-      <w:bookmarkStart w:id="33" w:name="_Toc529282635"/>
-      <w:r>
-        <w:t>Personal Previous Work</w:t>
-      </w:r>
-      <w:bookmarkEnd w:id="33"/>
-    </w:p>
-    <w:p>
-      <w:pPr>
         <w:pStyle w:val="Heading3"/>
         <w:spacing w:line="276" w:lineRule="auto"/>
       </w:pPr>
-      <w:bookmarkStart w:id="34" w:name="_Toc529282636"/>
+      <w:bookmarkStart w:id="33" w:name="_Toc529282636"/>
       <w:r>
         <w:t>Band Wagon</w:t>
       </w:r>
-      <w:bookmarkEnd w:id="34"/>
+      <w:bookmarkEnd w:id="33"/>
     </w:p>
     <w:p>
       <w:pPr>
@@ -6210,7 +6514,7 @@
             <w:rPr>
               <w:noProof/>
             </w:rPr>
-            <w:t>[14]</w:t>
+            <w:t>[16]</w:t>
           </w:r>
           <w:r>
             <w:fldChar w:fldCharType="end"/>
@@ -6268,7 +6572,7 @@
             <w:rPr>
               <w:noProof/>
             </w:rPr>
-            <w:t>[15]</w:t>
+            <w:t>[17]</w:t>
           </w:r>
           <w:r>
             <w:fldChar w:fldCharType="end"/>
@@ -6303,7 +6607,7 @@
             <w:rPr>
               <w:noProof/>
             </w:rPr>
-            <w:t>[16]</w:t>
+            <w:t>[18]</w:t>
           </w:r>
           <w:r>
             <w:fldChar w:fldCharType="end"/>
@@ -6338,7 +6642,7 @@
             <w:rPr>
               <w:noProof/>
             </w:rPr>
-            <w:t>[17]</w:t>
+            <w:t>[19]</w:t>
           </w:r>
           <w:r>
             <w:fldChar w:fldCharType="end"/>
@@ -6392,41 +6696,45 @@
         <w:pStyle w:val="Heading1"/>
         <w:spacing w:line="276" w:lineRule="auto"/>
       </w:pPr>
-      <w:bookmarkStart w:id="35" w:name="_Toc529282637"/>
-      <w:r>
-        <w:lastRenderedPageBreak/>
+      <w:bookmarkStart w:id="34" w:name="_Toc529282637"/>
+      <w:r>
         <w:t>Future Work</w:t>
+      </w:r>
+      <w:bookmarkEnd w:id="34"/>
+    </w:p>
+    <w:p>
+      <w:pPr>
+        <w:pStyle w:val="Heading2"/>
+        <w:spacing w:line="276" w:lineRule="auto"/>
+      </w:pPr>
+      <w:bookmarkStart w:id="35" w:name="_Toc529282638"/>
+      <w:r>
+        <w:t>Thesis Lead-In</w:t>
       </w:r>
       <w:bookmarkEnd w:id="35"/>
     </w:p>
     <w:p>
-      <w:pPr>
-        <w:pStyle w:val="Heading2"/>
+      <w:r>
+        <w:t xml:space="preserve">In my work on my thesis in pursuit of my Master’s degree in computer science, I plan to implement (and improve upon an existing) tool that procedurally generates music based on any given game. The previous work done on this tool was used in a game jam – a </w:t>
+      </w:r>
+    </w:p>
+    <w:p>
+      <w:pPr>
+        <w:pStyle w:val="Heading1"/>
         <w:spacing w:line="276" w:lineRule="auto"/>
       </w:pPr>
-      <w:bookmarkStart w:id="36" w:name="_Toc529282638"/>
-      <w:r>
-        <w:t>Thesis Lead-In</w:t>
+      <w:r>
+        <w:t xml:space="preserve"> </w:t>
+      </w:r>
+      <w:bookmarkStart w:id="36" w:name="_Toc529282639"/>
+      <w:r>
+        <w:t>Conclusion</w:t>
       </w:r>
       <w:bookmarkEnd w:id="36"/>
     </w:p>
-    <w:p>
-      <w:pPr>
-        <w:pStyle w:val="Heading1"/>
-        <w:spacing w:line="276" w:lineRule="auto"/>
-      </w:pPr>
-      <w:r>
-        <w:t xml:space="preserve"> </w:t>
-      </w:r>
-      <w:bookmarkStart w:id="37" w:name="_Toc529282639"/>
-      <w:r>
-        <w:t>Conclusion</w:t>
-      </w:r>
-      <w:bookmarkEnd w:id="37"/>
-    </w:p>
-    <w:bookmarkStart w:id="38" w:name="_Resources" w:displacedByCustomXml="next"/>
-    <w:bookmarkEnd w:id="38" w:displacedByCustomXml="next"/>
-    <w:bookmarkStart w:id="39" w:name="_Toc529282640" w:displacedByCustomXml="next"/>
+    <w:bookmarkStart w:id="37" w:name="_Resources" w:displacedByCustomXml="next"/>
+    <w:bookmarkEnd w:id="37" w:displacedByCustomXml="next"/>
+    <w:bookmarkStart w:id="38" w:name="_Toc529282640" w:displacedByCustomXml="next"/>
     <w:sdt>
       <w:sdtPr>
         <w:rPr>
@@ -6451,7 +6759,7 @@
           <w:r>
             <w:t>References</w:t>
           </w:r>
-          <w:bookmarkEnd w:id="39"/>
+          <w:bookmarkEnd w:id="38"/>
         </w:p>
         <w:sdt>
           <w:sdtPr>
@@ -6495,7 +6803,7 @@
               </w:tblGrid>
               <w:tr>
                 <w:trPr>
-                  <w:divId w:val="393086646"/>
+                  <w:divId w:val="1004699319"/>
                   <w:tblCellSpacing w:w="15" w:type="dxa"/>
                 </w:trPr>
                 <w:tc>
@@ -6506,7 +6814,6 @@
                   <w:p>
                     <w:pPr>
                       <w:pStyle w:val="Bibliography"/>
-                      <w:spacing w:line="276" w:lineRule="auto"/>
                       <w:rPr>
                         <w:noProof/>
                         <w:sz w:val="24"/>
@@ -6517,6 +6824,7 @@
                       <w:rPr>
                         <w:noProof/>
                       </w:rPr>
+                      <w:lastRenderedPageBreak/>
                       <w:t xml:space="preserve">[1] </w:t>
                     </w:r>
                   </w:p>
@@ -6529,7 +6837,6 @@
                   <w:p>
                     <w:pPr>
                       <w:pStyle w:val="Bibliography"/>
-                      <w:spacing w:line="276" w:lineRule="auto"/>
                       <w:rPr>
                         <w:noProof/>
                       </w:rPr>
@@ -6538,14 +6845,14 @@
                       <w:rPr>
                         <w:noProof/>
                       </w:rPr>
-                      <w:t>Unity Technologies, "Unity," Unity, San Francisco, 2011.</w:t>
+                      <w:t>Facebook Technologies, LLC., Unity, Inc., "Oculus Support," Facebook Technologies, LLC., 2018. [Online]. Available: https://support.oculus.com/170128916778795/.</w:t>
                     </w:r>
                   </w:p>
                 </w:tc>
               </w:tr>
               <w:tr>
                 <w:trPr>
-                  <w:divId w:val="393086646"/>
+                  <w:divId w:val="1004699319"/>
                   <w:tblCellSpacing w:w="15" w:type="dxa"/>
                 </w:trPr>
                 <w:tc>
@@ -6556,7 +6863,6 @@
                   <w:p>
                     <w:pPr>
                       <w:pStyle w:val="Bibliography"/>
-                      <w:spacing w:line="276" w:lineRule="auto"/>
                       <w:rPr>
                         <w:noProof/>
                       </w:rPr>
@@ -6577,7 +6883,6 @@
                   <w:p>
                     <w:pPr>
                       <w:pStyle w:val="Bibliography"/>
-                      <w:spacing w:line="276" w:lineRule="auto"/>
                       <w:rPr>
                         <w:noProof/>
                       </w:rPr>
@@ -6586,14 +6891,14 @@
                       <w:rPr>
                         <w:noProof/>
                       </w:rPr>
-                      <w:t>Unity Technologies, "Large Project Organisation," Unity Technologies, 2018. [Online]. Available: https://unity3d.com/learn/tutorials/topics/tips/large-project-organisation. [Accessed 6 November 2018].</w:t>
+                      <w:t>Unity Technologies, "Unity," Unity, San Francisco, 2011.</w:t>
                     </w:r>
                   </w:p>
                 </w:tc>
               </w:tr>
               <w:tr>
                 <w:trPr>
-                  <w:divId w:val="393086646"/>
+                  <w:divId w:val="1004699319"/>
                   <w:tblCellSpacing w:w="15" w:type="dxa"/>
                 </w:trPr>
                 <w:tc>
@@ -6604,7 +6909,6 @@
                   <w:p>
                     <w:pPr>
                       <w:pStyle w:val="Bibliography"/>
-                      <w:spacing w:line="276" w:lineRule="auto"/>
                       <w:rPr>
                         <w:noProof/>
                       </w:rPr>
@@ -6625,7 +6929,6 @@
                   <w:p>
                     <w:pPr>
                       <w:pStyle w:val="Bibliography"/>
-                      <w:spacing w:line="276" w:lineRule="auto"/>
                       <w:rPr>
                         <w:noProof/>
                       </w:rPr>
@@ -6634,14 +6937,14 @@
                       <w:rPr>
                         <w:noProof/>
                       </w:rPr>
-                      <w:t>Oculus VR, LLC, "Oculus Utilities for Unity," Facebook Technologies, LLC, Menlo Park, 2017.</w:t>
+                      <w:t>Unity Technologies, "Large Project Organisation," Unity Technologies, 2018. [Online]. Available: https://unity3d.com/learn/tutorials/topics/tips/large-project-organisation. [Accessed 6 November 2018].</w:t>
                     </w:r>
                   </w:p>
                 </w:tc>
               </w:tr>
               <w:tr>
                 <w:trPr>
-                  <w:divId w:val="393086646"/>
+                  <w:divId w:val="1004699319"/>
                   <w:tblCellSpacing w:w="15" w:type="dxa"/>
                 </w:trPr>
                 <w:tc>
@@ -6652,7 +6955,6 @@
                   <w:p>
                     <w:pPr>
                       <w:pStyle w:val="Bibliography"/>
-                      <w:spacing w:line="276" w:lineRule="auto"/>
                       <w:rPr>
                         <w:noProof/>
                       </w:rPr>
@@ -6673,7 +6975,6 @@
                   <w:p>
                     <w:pPr>
                       <w:pStyle w:val="Bibliography"/>
-                      <w:spacing w:line="276" w:lineRule="auto"/>
                       <w:rPr>
                         <w:noProof/>
                       </w:rPr>
@@ -6682,14 +6983,14 @@
                       <w:rPr>
                         <w:noProof/>
                       </w:rPr>
-                      <w:t>Oculus Rift, LLC, "Recommended System Specifications," Facebook Technologies, LLC, Menlo Park, 2017.</w:t>
+                      <w:t>Oculus VR, LLC, "Oculus Utilities for Unity," Facebook Technologies, LLC, Menlo Park, 2017.</w:t>
                     </w:r>
                   </w:p>
                 </w:tc>
               </w:tr>
               <w:tr>
                 <w:trPr>
-                  <w:divId w:val="393086646"/>
+                  <w:divId w:val="1004699319"/>
                   <w:tblCellSpacing w:w="15" w:type="dxa"/>
                 </w:trPr>
                 <w:tc>
@@ -6700,7 +7001,6 @@
                   <w:p>
                     <w:pPr>
                       <w:pStyle w:val="Bibliography"/>
-                      <w:spacing w:line="276" w:lineRule="auto"/>
                       <w:rPr>
                         <w:noProof/>
                       </w:rPr>
@@ -6721,7 +7021,6 @@
                   <w:p>
                     <w:pPr>
                       <w:pStyle w:val="Bibliography"/>
-                      <w:spacing w:line="276" w:lineRule="auto"/>
                       <w:rPr>
                         <w:noProof/>
                       </w:rPr>
@@ -6730,14 +7029,14 @@
                       <w:rPr>
                         <w:noProof/>
                       </w:rPr>
-                      <w:t>Ableton Live, "Play with song structures," Ableton Live, January 2018. [Online]. Available: https://learningmusic.ableton.com/song-structure/song-structure.html. [Accessed 6 November 2018].</w:t>
+                      <w:t>Oculus Rift, LLC, "Recommended System Specifications," Facebook Technologies, LLC, Menlo Park, 2017.</w:t>
                     </w:r>
                   </w:p>
                 </w:tc>
               </w:tr>
               <w:tr>
                 <w:trPr>
-                  <w:divId w:val="393086646"/>
+                  <w:divId w:val="1004699319"/>
                   <w:tblCellSpacing w:w="15" w:type="dxa"/>
                 </w:trPr>
                 <w:tc>
@@ -6748,7 +7047,6 @@
                   <w:p>
                     <w:pPr>
                       <w:pStyle w:val="Bibliography"/>
-                      <w:spacing w:line="276" w:lineRule="auto"/>
                       <w:rPr>
                         <w:noProof/>
                       </w:rPr>
@@ -6769,7 +7067,6 @@
                   <w:p>
                     <w:pPr>
                       <w:pStyle w:val="Bibliography"/>
-                      <w:spacing w:line="276" w:lineRule="auto"/>
                       <w:rPr>
                         <w:noProof/>
                       </w:rPr>
@@ -6778,14 +7075,14 @@
                       <w:rPr>
                         <w:noProof/>
                       </w:rPr>
-                      <w:t>Firelight Technologies, "FMOD," Firelight Technologies, Melbourne, Victoria, 2017.</w:t>
+                      <w:t>Ableton Live, "Play with song structures," Ableton Live, January 2018. [Online]. Available: https://learningmusic.ableton.com/song-structure/song-structure.html. [Accessed 6 November 2018].</w:t>
                     </w:r>
                   </w:p>
                 </w:tc>
               </w:tr>
               <w:tr>
                 <w:trPr>
-                  <w:divId w:val="393086646"/>
+                  <w:divId w:val="1004699319"/>
                   <w:tblCellSpacing w:w="15" w:type="dxa"/>
                 </w:trPr>
                 <w:tc>
@@ -6796,7 +7093,6 @@
                   <w:p>
                     <w:pPr>
                       <w:pStyle w:val="Bibliography"/>
-                      <w:spacing w:line="276" w:lineRule="auto"/>
                       <w:rPr>
                         <w:noProof/>
                       </w:rPr>
@@ -6817,7 +7113,6 @@
                   <w:p>
                     <w:pPr>
                       <w:pStyle w:val="Bibliography"/>
-                      <w:spacing w:line="276" w:lineRule="auto"/>
                       <w:rPr>
                         <w:noProof/>
                       </w:rPr>
@@ -6826,14 +7121,14 @@
                       <w:rPr>
                         <w:noProof/>
                       </w:rPr>
-                      <w:t>WikiAuthor, "WikiAudio - Arpeggiator," 5 April 2018. [Online]. Available: https://www.wikiaudio.org/arpeggiator/.</w:t>
+                      <w:t>Firelight Technologies, "FMOD," Firelight Technologies, Melbourne, Victoria, 2017.</w:t>
                     </w:r>
                   </w:p>
                 </w:tc>
               </w:tr>
               <w:tr>
                 <w:trPr>
-                  <w:divId w:val="393086646"/>
+                  <w:divId w:val="1004699319"/>
                   <w:tblCellSpacing w:w="15" w:type="dxa"/>
                 </w:trPr>
                 <w:tc>
@@ -6844,7 +7139,6 @@
                   <w:p>
                     <w:pPr>
                       <w:pStyle w:val="Bibliography"/>
-                      <w:spacing w:line="276" w:lineRule="auto"/>
                       <w:rPr>
                         <w:noProof/>
                       </w:rPr>
@@ -6865,7 +7159,6 @@
                   <w:p>
                     <w:pPr>
                       <w:pStyle w:val="Bibliography"/>
-                      <w:spacing w:line="276" w:lineRule="auto"/>
                       <w:rPr>
                         <w:noProof/>
                       </w:rPr>
@@ -6874,14 +7167,14 @@
                       <w:rPr>
                         <w:noProof/>
                       </w:rPr>
-                      <w:t>J. Albaugh, "Musical Chord Progression Arpeggiator," CodePen.io, 2018. [Online]. Available: https://codepen.io/jakealbaugh/full/qNrZyw/. [Accessed 6 November 2018].</w:t>
+                      <w:t>WikiAuthor, "WikiAudio - Arpeggiator," 5 April 2018. [Online]. Available: https://www.wikiaudio.org/arpeggiator/.</w:t>
                     </w:r>
                   </w:p>
                 </w:tc>
               </w:tr>
               <w:tr>
                 <w:trPr>
-                  <w:divId w:val="393086646"/>
+                  <w:divId w:val="1004699319"/>
                   <w:tblCellSpacing w:w="15" w:type="dxa"/>
                 </w:trPr>
                 <w:tc>
@@ -6892,7 +7185,6 @@
                   <w:p>
                     <w:pPr>
                       <w:pStyle w:val="Bibliography"/>
-                      <w:spacing w:line="276" w:lineRule="auto"/>
                       <w:rPr>
                         <w:noProof/>
                       </w:rPr>
@@ -6913,7 +7205,6 @@
                   <w:p>
                     <w:pPr>
                       <w:pStyle w:val="Bibliography"/>
-                      <w:spacing w:line="276" w:lineRule="auto"/>
                       <w:rPr>
                         <w:noProof/>
                       </w:rPr>
@@ -6922,14 +7213,14 @@
                       <w:rPr>
                         <w:noProof/>
                       </w:rPr>
-                      <w:t>J. Smith, "Dissonant tones only unpleasant to a Western ear," CMuse, 21 July 2016. [Online]. Available: https://www.cmuse.org/dissonant-tones-only-unpleasant-to-a-western-ear/. [Accessed 6 November 2018].</w:t>
+                      <w:t>J. Albaugh, "Musical Chord Progression Arpeggiator," CodePen.io, 2018. [Online]. Available: https://codepen.io/jakealbaugh/full/qNrZyw/. [Accessed 6 November 2018].</w:t>
                     </w:r>
                   </w:p>
                 </w:tc>
               </w:tr>
               <w:tr>
                 <w:trPr>
-                  <w:divId w:val="393086646"/>
+                  <w:divId w:val="1004699319"/>
                   <w:tblCellSpacing w:w="15" w:type="dxa"/>
                 </w:trPr>
                 <w:tc>
@@ -6940,7 +7231,6 @@
                   <w:p>
                     <w:pPr>
                       <w:pStyle w:val="Bibliography"/>
-                      <w:spacing w:line="276" w:lineRule="auto"/>
                       <w:rPr>
                         <w:noProof/>
                       </w:rPr>
@@ -6961,7 +7251,6 @@
                   <w:p>
                     <w:pPr>
                       <w:pStyle w:val="Bibliography"/>
-                      <w:spacing w:line="276" w:lineRule="auto"/>
                       <w:rPr>
                         <w:noProof/>
                       </w:rPr>
@@ -6970,14 +7259,14 @@
                       <w:rPr>
                         <w:noProof/>
                       </w:rPr>
-                      <w:t>GitHub, Inc., "GitHub," GitHub, Inc., San Francisco, 2018.</w:t>
+                      <w:t>J. Smith, "Dissonant tones only unpleasant to a Western ear," CMuse, 21 July 2016. [Online]. Available: https://www.cmuse.org/dissonant-tones-only-unpleasant-to-a-western-ear/. [Accessed 6 November 2018].</w:t>
                     </w:r>
                   </w:p>
                 </w:tc>
               </w:tr>
               <w:tr>
                 <w:trPr>
-                  <w:divId w:val="393086646"/>
+                  <w:divId w:val="1004699319"/>
                   <w:tblCellSpacing w:w="15" w:type="dxa"/>
                 </w:trPr>
                 <w:tc>
@@ -6988,7 +7277,6 @@
                   <w:p>
                     <w:pPr>
                       <w:pStyle w:val="Bibliography"/>
-                      <w:spacing w:line="276" w:lineRule="auto"/>
                       <w:rPr>
                         <w:noProof/>
                       </w:rPr>
@@ -7009,7 +7297,6 @@
                   <w:p>
                     <w:pPr>
                       <w:pStyle w:val="Bibliography"/>
-                      <w:spacing w:line="276" w:lineRule="auto"/>
                       <w:rPr>
                         <w:noProof/>
                       </w:rPr>
@@ -7018,14 +7305,14 @@
                       <w:rPr>
                         <w:noProof/>
                       </w:rPr>
-                      <w:t>Always &amp; Forever Computer Entertainment, "Playthings VR," Always &amp; Forever Computer Entertainment, Brooklyn, 2016.</w:t>
+                      <w:t>GitHub, Inc., "GitHub," GitHub, Inc., San Francisco, 2018.</w:t>
                     </w:r>
                   </w:p>
                 </w:tc>
               </w:tr>
               <w:tr>
                 <w:trPr>
-                  <w:divId w:val="393086646"/>
+                  <w:divId w:val="1004699319"/>
                   <w:tblCellSpacing w:w="15" w:type="dxa"/>
                 </w:trPr>
                 <w:tc>
@@ -7036,7 +7323,6 @@
                   <w:p>
                     <w:pPr>
                       <w:pStyle w:val="Bibliography"/>
-                      <w:spacing w:line="276" w:lineRule="auto"/>
                       <w:rPr>
                         <w:noProof/>
                       </w:rPr>
@@ -7057,7 +7343,6 @@
                   <w:p>
                     <w:pPr>
                       <w:pStyle w:val="Bibliography"/>
-                      <w:spacing w:line="276" w:lineRule="auto"/>
                       <w:rPr>
                         <w:noProof/>
                       </w:rPr>
@@ -7066,14 +7351,14 @@
                       <w:rPr>
                         <w:noProof/>
                       </w:rPr>
-                      <w:t>Hyperbolic Magnetism, LLC; Split; Lokiman;, "Beat Saber," Czech Republic.</w:t>
+                      <w:t>IDV, Inc., Unity, Inc., "SpeedTree," IDV, Inc., Lexington, SC, 2017.</w:t>
                     </w:r>
                   </w:p>
                 </w:tc>
               </w:tr>
               <w:tr>
                 <w:trPr>
-                  <w:divId w:val="393086646"/>
+                  <w:divId w:val="1004699319"/>
                   <w:tblCellSpacing w:w="15" w:type="dxa"/>
                 </w:trPr>
                 <w:tc>
@@ -7084,7 +7369,6 @@
                   <w:p>
                     <w:pPr>
                       <w:pStyle w:val="Bibliography"/>
-                      <w:spacing w:line="276" w:lineRule="auto"/>
                       <w:rPr>
                         <w:noProof/>
                       </w:rPr>
@@ -7105,7 +7389,6 @@
                   <w:p>
                     <w:pPr>
                       <w:pStyle w:val="Bibliography"/>
-                      <w:spacing w:line="276" w:lineRule="auto"/>
                       <w:rPr>
                         <w:noProof/>
                       </w:rPr>
@@ -7114,14 +7397,14 @@
                       <w:rPr>
                         <w:noProof/>
                       </w:rPr>
-                      <w:t>Sokay, LLC; Whiteman, Bryson; Cryptic Circuitry; Roman, Ramiro; Estrada, Jennifer;, "Raybeem VR," Sokay, LLC, Los Angeles, 2018.</w:t>
+                      <w:t>Always &amp; Forever Computer Entertainment, "Playthings VR," Always &amp; Forever Computer Entertainment, Brooklyn, 2016.</w:t>
                     </w:r>
                   </w:p>
                 </w:tc>
               </w:tr>
               <w:tr>
                 <w:trPr>
-                  <w:divId w:val="393086646"/>
+                  <w:divId w:val="1004699319"/>
                   <w:tblCellSpacing w:w="15" w:type="dxa"/>
                 </w:trPr>
                 <w:tc>
@@ -7132,7 +7415,6 @@
                   <w:p>
                     <w:pPr>
                       <w:pStyle w:val="Bibliography"/>
-                      <w:spacing w:line="276" w:lineRule="auto"/>
                       <w:rPr>
                         <w:noProof/>
                       </w:rPr>
@@ -7153,7 +7435,6 @@
                   <w:p>
                     <w:pPr>
                       <w:pStyle w:val="Bibliography"/>
-                      <w:spacing w:line="276" w:lineRule="auto"/>
                       <w:rPr>
                         <w:noProof/>
                       </w:rPr>
@@ -7162,14 +7443,14 @@
                       <w:rPr>
                         <w:noProof/>
                       </w:rPr>
-                      <w:t>Epic Games, Inc., "Unreal Engine 4," Epic Games, Inc., Cary, 2018.</w:t>
+                      <w:t>Hyperbolic Magnetism, LLC; Split; Lokiman;, "Beat Saber," Czech Republic.</w:t>
                     </w:r>
                   </w:p>
                 </w:tc>
               </w:tr>
               <w:tr>
                 <w:trPr>
-                  <w:divId w:val="393086646"/>
+                  <w:divId w:val="1004699319"/>
                   <w:tblCellSpacing w:w="15" w:type="dxa"/>
                 </w:trPr>
                 <w:tc>
@@ -7180,7 +7461,6 @@
                   <w:p>
                     <w:pPr>
                       <w:pStyle w:val="Bibliography"/>
-                      <w:spacing w:line="276" w:lineRule="auto"/>
                       <w:rPr>
                         <w:noProof/>
                       </w:rPr>
@@ -7201,7 +7481,6 @@
                   <w:p>
                     <w:pPr>
                       <w:pStyle w:val="Bibliography"/>
-                      <w:spacing w:line="276" w:lineRule="auto"/>
                       <w:rPr>
                         <w:noProof/>
                       </w:rPr>
@@ -7210,14 +7489,14 @@
                       <w:rPr>
                         <w:noProof/>
                       </w:rPr>
-                      <w:t>Ableton Live 10, "Ableton Live 10," Ableton Live, Berlin, 2018.</w:t>
+                      <w:t>Sokay, LLC; Whiteman, Bryson; Cryptic Circuitry; Roman, Ramiro; Estrada, Jennifer;, "Raybeem VR," Sokay, LLC, Los Angeles, 2018.</w:t>
                     </w:r>
                   </w:p>
                 </w:tc>
               </w:tr>
               <w:tr>
                 <w:trPr>
-                  <w:divId w:val="393086646"/>
+                  <w:divId w:val="1004699319"/>
                   <w:tblCellSpacing w:w="15" w:type="dxa"/>
                 </w:trPr>
                 <w:tc>
@@ -7228,7 +7507,6 @@
                   <w:p>
                     <w:pPr>
                       <w:pStyle w:val="Bibliography"/>
-                      <w:spacing w:line="276" w:lineRule="auto"/>
                       <w:rPr>
                         <w:noProof/>
                       </w:rPr>
@@ -7249,7 +7527,6 @@
                   <w:p>
                     <w:pPr>
                       <w:pStyle w:val="Bibliography"/>
-                      <w:spacing w:line="276" w:lineRule="auto"/>
                       <w:rPr>
                         <w:noProof/>
                       </w:rPr>
@@ -7258,14 +7535,14 @@
                       <w:rPr>
                         <w:noProof/>
                       </w:rPr>
-                      <w:t>PreSonus, "Studio One," PreSonus Audio Electronics, Inc., Baton Rogue, 2018.</w:t>
+                      <w:t>Epic Games, Inc., "Unreal Engine 4," Epic Games, Inc., Cary, 2018.</w:t>
                     </w:r>
                   </w:p>
                 </w:tc>
               </w:tr>
               <w:tr>
                 <w:trPr>
-                  <w:divId w:val="393086646"/>
+                  <w:divId w:val="1004699319"/>
                   <w:tblCellSpacing w:w="15" w:type="dxa"/>
                 </w:trPr>
                 <w:tc>
@@ -7276,7 +7553,6 @@
                   <w:p>
                     <w:pPr>
                       <w:pStyle w:val="Bibliography"/>
-                      <w:spacing w:line="276" w:lineRule="auto"/>
                       <w:rPr>
                         <w:noProof/>
                       </w:rPr>
@@ -7297,7 +7573,98 @@
                   <w:p>
                     <w:pPr>
                       <w:pStyle w:val="Bibliography"/>
-                      <w:spacing w:line="276" w:lineRule="auto"/>
+                      <w:rPr>
+                        <w:noProof/>
+                      </w:rPr>
+                    </w:pPr>
+                    <w:r>
+                      <w:rPr>
+                        <w:noProof/>
+                      </w:rPr>
+                      <w:t>Ableton Live 10, "Ableton Live 10," Ableton Live, Berlin, 2018.</w:t>
+                    </w:r>
+                  </w:p>
+                </w:tc>
+              </w:tr>
+              <w:tr>
+                <w:trPr>
+                  <w:divId w:val="1004699319"/>
+                  <w:tblCellSpacing w:w="15" w:type="dxa"/>
+                </w:trPr>
+                <w:tc>
+                  <w:tcPr>
+                    <w:tcW w:w="50" w:type="pct"/>
+                    <w:hideMark/>
+                  </w:tcPr>
+                  <w:p>
+                    <w:pPr>
+                      <w:pStyle w:val="Bibliography"/>
+                      <w:rPr>
+                        <w:noProof/>
+                      </w:rPr>
+                    </w:pPr>
+                    <w:r>
+                      <w:rPr>
+                        <w:noProof/>
+                      </w:rPr>
+                      <w:t xml:space="preserve">[18] </w:t>
+                    </w:r>
+                  </w:p>
+                </w:tc>
+                <w:tc>
+                  <w:tcPr>
+                    <w:tcW w:w="0" w:type="auto"/>
+                    <w:hideMark/>
+                  </w:tcPr>
+                  <w:p>
+                    <w:pPr>
+                      <w:pStyle w:val="Bibliography"/>
+                      <w:rPr>
+                        <w:noProof/>
+                      </w:rPr>
+                    </w:pPr>
+                    <w:r>
+                      <w:rPr>
+                        <w:noProof/>
+                      </w:rPr>
+                      <w:t>PreSonus, "Studio One," PreSonus Audio Electronics, Inc., Baton Rogue, 2018.</w:t>
+                    </w:r>
+                  </w:p>
+                </w:tc>
+              </w:tr>
+              <w:tr>
+                <w:trPr>
+                  <w:divId w:val="1004699319"/>
+                  <w:tblCellSpacing w:w="15" w:type="dxa"/>
+                </w:trPr>
+                <w:tc>
+                  <w:tcPr>
+                    <w:tcW w:w="50" w:type="pct"/>
+                    <w:hideMark/>
+                  </w:tcPr>
+                  <w:p>
+                    <w:pPr>
+                      <w:pStyle w:val="Bibliography"/>
+                      <w:rPr>
+                        <w:noProof/>
+                      </w:rPr>
+                    </w:pPr>
+                    <w:r>
+                      <w:rPr>
+                        <w:noProof/>
+                      </w:rPr>
+                      <w:t xml:space="preserve">[19] </w:t>
+                    </w:r>
+                  </w:p>
+                </w:tc>
+                <w:tc>
+                  <w:tcPr>
+                    <w:tcW w:w="0" w:type="auto"/>
+                    <w:hideMark/>
+                  </w:tcPr>
+                  <w:p>
+                    <w:pPr>
+                      <w:pStyle w:val="Bibliography"/>
                       <w:rPr>
                         <w:noProof/>
                       </w:rPr>
@@ -7314,8 +7681,7 @@
             </w:tbl>
             <w:p>
               <w:pPr>
-                <w:spacing w:line="276" w:lineRule="auto"/>
-                <w:divId w:val="393086646"/>
+                <w:divId w:val="1004699319"/>
                 <w:rPr>
                   <w:rFonts w:eastAsia="Times New Roman"/>
                   <w:noProof/>
@@ -8269,6 +8635,120 @@
     </w:lvl>
   </w:abstractNum>
   <w:abstractNum w:abstractNumId="17" w15:restartNumberingAfterBreak="0">
+    <w:nsid w:val="38F30D5A"/>
+    <w:multiLevelType w:val="hybridMultilevel"/>
+    <w:tmpl w:val="02D03D9A"/>
+    <w:lvl w:ilvl="0" w:tplc="97D69AA2">
+      <w:start w:val="1"/>
+      <w:numFmt w:val="bullet"/>
+      <w:pStyle w:val="ListParagraph"/>
+      <w:lvlText w:val=""/>
+      <w:lvlJc w:val="left"/>
+      <w:pPr>
+        <w:ind w:left="720" w:hanging="360"/>
+      </w:pPr>
+      <w:rPr>
+        <w:rFonts w:ascii="Symbol" w:hAnsi="Symbol" w:hint="default"/>
+      </w:rPr>
+    </w:lvl>
+    <w:lvl w:ilvl="1" w:tplc="04090003">
+      <w:start w:val="1"/>
+      <w:numFmt w:val="bullet"/>
+      <w:lvlText w:val="o"/>
+      <w:lvlJc w:val="left"/>
+      <w:pPr>
+        <w:ind w:left="1440" w:hanging="360"/>
+      </w:pPr>
+      <w:rPr>
+        <w:rFonts w:ascii="Courier New" w:hAnsi="Courier New" w:cs="Courier New" w:hint="default"/>
+      </w:rPr>
+    </w:lvl>
+    <w:lvl w:ilvl="2" w:tplc="04090005" w:tentative="1">
+      <w:start w:val="1"/>
+      <w:numFmt w:val="bullet"/>
+      <w:lvlText w:val=""/>
+      <w:lvlJc w:val="left"/>
+      <w:pPr>
+        <w:ind w:left="2160" w:hanging="360"/>
+      </w:pPr>
+      <w:rPr>
+        <w:rFonts w:ascii="Wingdings" w:hAnsi="Wingdings" w:hint="default"/>
+      </w:rPr>
+    </w:lvl>
+    <w:lvl w:ilvl="3" w:tplc="04090001" w:tentative="1">
+      <w:start w:val="1"/>
+      <w:numFmt w:val="bullet"/>
+      <w:lvlText w:val=""/>
+      <w:lvlJc w:val="left"/>
+      <w:pPr>
+        <w:ind w:left="2880" w:hanging="360"/>
+      </w:pPr>
+      <w:rPr>
+        <w:rFonts w:ascii="Symbol" w:hAnsi="Symbol" w:hint="default"/>
+      </w:rPr>
+    </w:lvl>
+    <w:lvl w:ilvl="4" w:tplc="04090003" w:tentative="1">
+      <w:start w:val="1"/>
+      <w:numFmt w:val="bullet"/>
+      <w:lvlText w:val="o"/>
+      <w:lvlJc w:val="left"/>
+      <w:pPr>
+        <w:ind w:left="3600" w:hanging="360"/>
+      </w:pPr>
+      <w:rPr>
+        <w:rFonts w:ascii="Courier New" w:hAnsi="Courier New" w:cs="Courier New" w:hint="default"/>
+      </w:rPr>
+    </w:lvl>
+    <w:lvl w:ilvl="5" w:tplc="04090005" w:tentative="1">
+      <w:start w:val="1"/>
+      <w:numFmt w:val="bullet"/>
+      <w:lvlText w:val=""/>
+      <w:lvlJc w:val="left"/>
+      <w:pPr>
+        <w:ind w:left="4320" w:hanging="360"/>
+      </w:pPr>
+      <w:rPr>
+        <w:rFonts w:ascii="Wingdings" w:hAnsi="Wingdings" w:hint="default"/>
+      </w:rPr>
+    </w:lvl>
+    <w:lvl w:ilvl="6" w:tplc="04090001" w:tentative="1">
+      <w:start w:val="1"/>
+      <w:numFmt w:val="bullet"/>
+      <w:lvlText w:val=""/>
+      <w:lvlJc w:val="left"/>
+      <w:pPr>
+        <w:ind w:left="5040" w:hanging="360"/>
+      </w:pPr>
+      <w:rPr>
+        <w:rFonts w:ascii="Symbol" w:hAnsi="Symbol" w:hint="default"/>
+      </w:rPr>
+    </w:lvl>
+    <w:lvl w:ilvl="7" w:tplc="04090003" w:tentative="1">
+      <w:start w:val="1"/>
+      <w:numFmt w:val="bullet"/>
+      <w:lvlText w:val="o"/>
+      <w:lvlJc w:val="left"/>
+      <w:pPr>
+        <w:ind w:left="5760" w:hanging="360"/>
+      </w:pPr>
+      <w:rPr>
+        <w:rFonts w:ascii="Courier New" w:hAnsi="Courier New" w:cs="Courier New" w:hint="default"/>
+      </w:rPr>
+    </w:lvl>
+    <w:lvl w:ilvl="8" w:tplc="04090005" w:tentative="1">
+      <w:start w:val="1"/>
+      <w:numFmt w:val="bullet"/>
+      <w:lvlText w:val=""/>
+      <w:lvlJc w:val="left"/>
+      <w:pPr>
+        <w:ind w:left="6480" w:hanging="360"/>
+      </w:pPr>
+      <w:rPr>
+        <w:rFonts w:ascii="Wingdings" w:hAnsi="Wingdings" w:hint="default"/>
+      </w:rPr>
+    </w:lvl>
+  </w:abstractNum>
+  <w:abstractNum w:abstractNumId="18" w15:restartNumberingAfterBreak="0">
     <w:nsid w:val="3AEB0273"/>
     <w:multiLevelType w:val="multilevel"/>
     <w:tmpl w:val="526206A0"/>
@@ -8355,7 +8835,7 @@
       </w:pPr>
     </w:lvl>
   </w:abstractNum>
-  <w:abstractNum w:abstractNumId="18" w15:restartNumberingAfterBreak="0">
+  <w:abstractNum w:abstractNumId="19" w15:restartNumberingAfterBreak="0">
     <w:nsid w:val="43F8503E"/>
     <w:multiLevelType w:val="multilevel"/>
     <w:tmpl w:val="0409001F"/>
@@ -8441,7 +8921,7 @@
       </w:pPr>
     </w:lvl>
   </w:abstractNum>
-  <w:abstractNum w:abstractNumId="19" w15:restartNumberingAfterBreak="0">
+  <w:abstractNum w:abstractNumId="20" w15:restartNumberingAfterBreak="0">
     <w:nsid w:val="484C4F29"/>
     <w:multiLevelType w:val="multilevel"/>
     <w:tmpl w:val="D8061F64"/>
@@ -8528,7 +9008,7 @@
       </w:pPr>
     </w:lvl>
   </w:abstractNum>
-  <w:abstractNum w:abstractNumId="20" w15:restartNumberingAfterBreak="0">
+  <w:abstractNum w:abstractNumId="21" w15:restartNumberingAfterBreak="0">
     <w:nsid w:val="4A4E495F"/>
     <w:multiLevelType w:val="hybridMultilevel"/>
     <w:tmpl w:val="E50A4E1E"/>
@@ -8617,7 +9097,7 @@
       </w:pPr>
     </w:lvl>
   </w:abstractNum>
-  <w:abstractNum w:abstractNumId="21" w15:restartNumberingAfterBreak="0">
+  <w:abstractNum w:abstractNumId="22" w15:restartNumberingAfterBreak="0">
     <w:nsid w:val="59350CFB"/>
     <w:multiLevelType w:val="multilevel"/>
     <w:tmpl w:val="9DF09F08"/>
@@ -8704,7 +9184,7 @@
       </w:pPr>
     </w:lvl>
   </w:abstractNum>
-  <w:abstractNum w:abstractNumId="22" w15:restartNumberingAfterBreak="0">
+  <w:abstractNum w:abstractNumId="23" w15:restartNumberingAfterBreak="0">
     <w:nsid w:val="5DEC6B47"/>
     <w:multiLevelType w:val="multilevel"/>
     <w:tmpl w:val="604E1C0A"/>
@@ -8791,7 +9271,7 @@
       </w:pPr>
     </w:lvl>
   </w:abstractNum>
-  <w:abstractNum w:abstractNumId="23" w15:restartNumberingAfterBreak="0">
+  <w:abstractNum w:abstractNumId="24" w15:restartNumberingAfterBreak="0">
     <w:nsid w:val="63544A91"/>
     <w:multiLevelType w:val="multilevel"/>
     <w:tmpl w:val="E9D2C7EE"/>
@@ -8904,7 +9384,7 @@
       </w:rPr>
     </w:lvl>
   </w:abstractNum>
-  <w:abstractNum w:abstractNumId="24" w15:restartNumberingAfterBreak="0">
+  <w:abstractNum w:abstractNumId="25" w15:restartNumberingAfterBreak="0">
     <w:nsid w:val="6E9514D7"/>
     <w:multiLevelType w:val="multilevel"/>
     <w:tmpl w:val="0409001F"/>
@@ -8990,7 +9470,7 @@
       </w:pPr>
     </w:lvl>
   </w:abstractNum>
-  <w:abstractNum w:abstractNumId="25" w15:restartNumberingAfterBreak="0">
+  <w:abstractNum w:abstractNumId="26" w15:restartNumberingAfterBreak="0">
     <w:nsid w:val="7BF718A4"/>
     <w:multiLevelType w:val="multilevel"/>
     <w:tmpl w:val="7862ABA8"/>
@@ -9103,7 +9583,7 @@
       </w:rPr>
     </w:lvl>
   </w:abstractNum>
-  <w:abstractNum w:abstractNumId="26" w15:restartNumberingAfterBreak="0">
+  <w:abstractNum w:abstractNumId="27" w15:restartNumberingAfterBreak="0">
     <w:nsid w:val="7D8C2C6D"/>
     <w:multiLevelType w:val="multilevel"/>
     <w:tmpl w:val="04090023"/>
@@ -9191,7 +9671,7 @@
     </w:lvl>
   </w:abstractNum>
   <w:num w:numId="1">
-    <w:abstractNumId w:val="21"/>
+    <w:abstractNumId w:val="22"/>
   </w:num>
   <w:num w:numId="2">
     <w:abstractNumId w:val="12"/>
@@ -9200,16 +9680,16 @@
     <w:abstractNumId w:val="10"/>
   </w:num>
   <w:num w:numId="4">
-    <w:abstractNumId w:val="24"/>
+    <w:abstractNumId w:val="25"/>
   </w:num>
   <w:num w:numId="5">
     <w:abstractNumId w:val="13"/>
   </w:num>
   <w:num w:numId="6">
-    <w:abstractNumId w:val="17"/>
+    <w:abstractNumId w:val="18"/>
   </w:num>
   <w:num w:numId="7">
-    <w:abstractNumId w:val="19"/>
+    <w:abstractNumId w:val="20"/>
   </w:num>
   <w:num w:numId="8">
     <w:abstractNumId w:val="9"/>
@@ -9248,28 +9728,31 @@
     <w:abstractNumId w:val="16"/>
   </w:num>
   <w:num w:numId="20">
-    <w:abstractNumId w:val="22"/>
+    <w:abstractNumId w:val="23"/>
   </w:num>
   <w:num w:numId="21">
-    <w:abstractNumId w:val="18"/>
+    <w:abstractNumId w:val="19"/>
   </w:num>
   <w:num w:numId="22">
     <w:abstractNumId w:val="11"/>
   </w:num>
   <w:num w:numId="23">
+    <w:abstractNumId w:val="27"/>
+  </w:num>
+  <w:num w:numId="24">
+    <w:abstractNumId w:val="21"/>
+  </w:num>
+  <w:num w:numId="25">
     <w:abstractNumId w:val="26"/>
   </w:num>
-  <w:num w:numId="24">
-    <w:abstractNumId w:val="20"/>
-  </w:num>
-  <w:num w:numId="25">
-    <w:abstractNumId w:val="25"/>
-  </w:num>
   <w:num w:numId="26">
-    <w:abstractNumId w:val="23"/>
+    <w:abstractNumId w:val="24"/>
   </w:num>
   <w:num w:numId="27">
     <w:abstractNumId w:val="14"/>
+  </w:num>
+  <w:num w:numId="28">
+    <w:abstractNumId w:val="17"/>
   </w:num>
 </w:numbering>
 </file>
@@ -10716,9 +11199,11 @@
     <w:uiPriority w:val="34"/>
     <w:unhideWhenUsed/>
     <w:qFormat/>
-    <w:rsid w:val="005E568A"/>
+    <w:rsid w:val="009D0B5E"/>
     <w:pPr>
-      <w:ind w:left="720"/>
+      <w:numPr>
+        <w:numId w:val="28"/>
+      </w:numPr>
       <w:contextualSpacing/>
     </w:pPr>
   </w:style>
@@ -10795,6 +11280,17 @@
     <w:uiPriority w:val="37"/>
     <w:unhideWhenUsed/>
     <w:rsid w:val="00796D8C"/>
+  </w:style>
+  <w:style w:type="character" w:styleId="FootnoteReference">
+    <w:name w:val="footnote reference"/>
+    <w:basedOn w:val="DefaultParagraphFont"/>
+    <w:uiPriority w:val="99"/>
+    <w:semiHidden/>
+    <w:unhideWhenUsed/>
+    <w:rsid w:val="009B35EE"/>
+    <w:rPr>
+      <w:vertAlign w:val="superscript"/>
+    </w:rPr>
   </w:style>
 </w:styles>
 </file>
@@ -11061,151 +11557,6 @@
 </file>
 
 <file path=customXml/item1.xml><?xml version="1.0" encoding="utf-8"?>
-<?mso-contentType ?>
-<FormTemplates xmlns="http://schemas.microsoft.com/sharepoint/v3/contenttype/forms">
-  <Display>DocumentLibraryForm</Display>
-  <Edit>AssetEditForm</Edit>
-  <New>DocumentLibraryForm</New>
-</FormTemplates>
-</file>
-
-<file path=customXml/item2.xml><?xml version="1.0" encoding="utf-8"?>
-<p:properties xmlns:p="http://schemas.microsoft.com/office/2006/metadata/properties" xmlns:xsi="http://www.w3.org/2001/XMLSchema-instance" xmlns:pc="http://schemas.microsoft.com/office/infopath/2007/PartnerControls">
-  <documentManagement>
-    <LocLastLocAttemptVersionTypeLookup xmlns="4873beb7-5857-4685-be1f-d57550cc96cc" xsi:nil="true"/>
-    <MarketSpecific xmlns="4873beb7-5857-4685-be1f-d57550cc96cc">false</MarketSpecific>
-    <ApprovalStatus xmlns="4873beb7-5857-4685-be1f-d57550cc96cc">InProgress</ApprovalStatus>
-    <LocComments xmlns="4873beb7-5857-4685-be1f-d57550cc96cc" xsi:nil="true"/>
-    <DirectSourceMarket xmlns="4873beb7-5857-4685-be1f-d57550cc96cc" xsi:nil="true"/>
-    <LocPublishedLinkedAssetsLookup xmlns="4873beb7-5857-4685-be1f-d57550cc96cc" xsi:nil="true"/>
-    <ThumbnailAssetId xmlns="4873beb7-5857-4685-be1f-d57550cc96cc" xsi:nil="true"/>
-    <PrimaryImageGen xmlns="4873beb7-5857-4685-be1f-d57550cc96cc">true</PrimaryImageGen>
-    <LegacyData xmlns="4873beb7-5857-4685-be1f-d57550cc96cc" xsi:nil="true"/>
-    <LocNewPublishedVersionLookup xmlns="4873beb7-5857-4685-be1f-d57550cc96cc" xsi:nil="true"/>
-    <NumericId xmlns="4873beb7-5857-4685-be1f-d57550cc96cc">102787001</NumericId>
-    <TPFriendlyName xmlns="4873beb7-5857-4685-be1f-d57550cc96cc" xsi:nil="true"/>
-    <LocOverallPublishStatusLookup xmlns="4873beb7-5857-4685-be1f-d57550cc96cc" xsi:nil="true"/>
-    <LocRecommendedHandoff xmlns="4873beb7-5857-4685-be1f-d57550cc96cc" xsi:nil="true"/>
-    <BlockPublish xmlns="4873beb7-5857-4685-be1f-d57550cc96cc">false</BlockPublish>
-    <BusinessGroup xmlns="4873beb7-5857-4685-be1f-d57550cc96cc" xsi:nil="true"/>
-    <OpenTemplate xmlns="4873beb7-5857-4685-be1f-d57550cc96cc">true</OpenTemplate>
-    <SourceTitle xmlns="4873beb7-5857-4685-be1f-d57550cc96cc" xsi:nil="true"/>
-    <LocOverallLocStatusLookup xmlns="4873beb7-5857-4685-be1f-d57550cc96cc" xsi:nil="true"/>
-    <APEditor xmlns="4873beb7-5857-4685-be1f-d57550cc96cc">
-      <UserInfo>
-        <DisplayName/>
-        <AccountId xsi:nil="true"/>
-        <AccountType/>
-      </UserInfo>
-    </APEditor>
-    <UALocComments xmlns="4873beb7-5857-4685-be1f-d57550cc96cc" xsi:nil="true"/>
-    <IntlLangReviewDate xmlns="4873beb7-5857-4685-be1f-d57550cc96cc" xsi:nil="true"/>
-    <PublishStatusLookup xmlns="4873beb7-5857-4685-be1f-d57550cc96cc">
-      <Value>1343188</Value>
-    </PublishStatusLookup>
-    <ParentAssetId xmlns="4873beb7-5857-4685-be1f-d57550cc96cc" xsi:nil="true"/>
-    <FeatureTagsTaxHTField0 xmlns="4873beb7-5857-4685-be1f-d57550cc96cc">
-      <Terms xmlns="http://schemas.microsoft.com/office/infopath/2007/PartnerControls"/>
-    </FeatureTagsTaxHTField0>
-    <MachineTranslated xmlns="4873beb7-5857-4685-be1f-d57550cc96cc">false</MachineTranslated>
-    <Providers xmlns="4873beb7-5857-4685-be1f-d57550cc96cc" xsi:nil="true"/>
-    <OriginalSourceMarket xmlns="4873beb7-5857-4685-be1f-d57550cc96cc" xsi:nil="true"/>
-    <APDescription xmlns="4873beb7-5857-4685-be1f-d57550cc96cc" xsi:nil="true"/>
-    <ContentItem xmlns="4873beb7-5857-4685-be1f-d57550cc96cc" xsi:nil="true"/>
-    <ClipArtFilename xmlns="4873beb7-5857-4685-be1f-d57550cc96cc" xsi:nil="true"/>
-    <TPInstallLocation xmlns="4873beb7-5857-4685-be1f-d57550cc96cc" xsi:nil="true"/>
-    <TimesCloned xmlns="4873beb7-5857-4685-be1f-d57550cc96cc" xsi:nil="true"/>
-    <PublishTargets xmlns="4873beb7-5857-4685-be1f-d57550cc96cc">OfficeOnlineVNext</PublishTargets>
-    <AcquiredFrom xmlns="4873beb7-5857-4685-be1f-d57550cc96cc">Internal MS</AcquiredFrom>
-    <AssetStart xmlns="4873beb7-5857-4685-be1f-d57550cc96cc">2011-11-23T17:29:00+00:00</AssetStart>
-    <FriendlyTitle xmlns="4873beb7-5857-4685-be1f-d57550cc96cc" xsi:nil="true"/>
-    <Provider xmlns="4873beb7-5857-4685-be1f-d57550cc96cc" xsi:nil="true"/>
-    <LastHandOff xmlns="4873beb7-5857-4685-be1f-d57550cc96cc" xsi:nil="true"/>
-    <TPClientViewer xmlns="4873beb7-5857-4685-be1f-d57550cc96cc" xsi:nil="true"/>
-    <TemplateStatus xmlns="4873beb7-5857-4685-be1f-d57550cc96cc">Complete</TemplateStatus>
-    <Downloads xmlns="4873beb7-5857-4685-be1f-d57550cc96cc">0</Downloads>
-    <OOCacheId xmlns="4873beb7-5857-4685-be1f-d57550cc96cc" xsi:nil="true"/>
-    <IsDeleted xmlns="4873beb7-5857-4685-be1f-d57550cc96cc">false</IsDeleted>
-    <LocPublishedDependentAssetsLookup xmlns="4873beb7-5857-4685-be1f-d57550cc96cc" xsi:nil="true"/>
-    <AssetExpire xmlns="4873beb7-5857-4685-be1f-d57550cc96cc">2029-05-12T07:00:00+00:00</AssetExpire>
-    <CSXSubmissionMarket xmlns="4873beb7-5857-4685-be1f-d57550cc96cc" xsi:nil="true"/>
-    <DSATActionTaken xmlns="4873beb7-5857-4685-be1f-d57550cc96cc" xsi:nil="true"/>
-    <SubmitterId xmlns="4873beb7-5857-4685-be1f-d57550cc96cc" xsi:nil="true"/>
-    <EditorialTags xmlns="4873beb7-5857-4685-be1f-d57550cc96cc" xsi:nil="true"/>
-    <TPExecutable xmlns="4873beb7-5857-4685-be1f-d57550cc96cc" xsi:nil="true"/>
-    <CSXSubmissionDate xmlns="4873beb7-5857-4685-be1f-d57550cc96cc" xsi:nil="true"/>
-    <CSXUpdate xmlns="4873beb7-5857-4685-be1f-d57550cc96cc">false</CSXUpdate>
-    <AssetType xmlns="4873beb7-5857-4685-be1f-d57550cc96cc">TP</AssetType>
-    <ApprovalLog xmlns="4873beb7-5857-4685-be1f-d57550cc96cc" xsi:nil="true"/>
-    <BugNumber xmlns="4873beb7-5857-4685-be1f-d57550cc96cc" xsi:nil="true"/>
-    <OriginAsset xmlns="4873beb7-5857-4685-be1f-d57550cc96cc" xsi:nil="true"/>
-    <TPComponent xmlns="4873beb7-5857-4685-be1f-d57550cc96cc" xsi:nil="true"/>
-    <Milestone xmlns="4873beb7-5857-4685-be1f-d57550cc96cc" xsi:nil="true"/>
-    <RecommendationsModifier xmlns="4873beb7-5857-4685-be1f-d57550cc96cc" xsi:nil="true"/>
-    <AssetId xmlns="4873beb7-5857-4685-be1f-d57550cc96cc">TP102787001</AssetId>
-    <PolicheckWords xmlns="4873beb7-5857-4685-be1f-d57550cc96cc" xsi:nil="true"/>
-    <TPLaunchHelpLink xmlns="4873beb7-5857-4685-be1f-d57550cc96cc" xsi:nil="true"/>
-    <IntlLocPriority xmlns="4873beb7-5857-4685-be1f-d57550cc96cc" xsi:nil="true"/>
-    <TPApplication xmlns="4873beb7-5857-4685-be1f-d57550cc96cc" xsi:nil="true"/>
-    <IntlLangReviewer xmlns="4873beb7-5857-4685-be1f-d57550cc96cc" xsi:nil="true"/>
-    <HandoffToMSDN xmlns="4873beb7-5857-4685-be1f-d57550cc96cc" xsi:nil="true"/>
-    <PlannedPubDate xmlns="4873beb7-5857-4685-be1f-d57550cc96cc" xsi:nil="true"/>
-    <CrawlForDependencies xmlns="4873beb7-5857-4685-be1f-d57550cc96cc">false</CrawlForDependencies>
-    <LocLastLocAttemptVersionLookup xmlns="4873beb7-5857-4685-be1f-d57550cc96cc">693888</LocLastLocAttemptVersionLookup>
-    <LocProcessedForHandoffsLookup xmlns="4873beb7-5857-4685-be1f-d57550cc96cc" xsi:nil="true"/>
-    <TrustLevel xmlns="4873beb7-5857-4685-be1f-d57550cc96cc">1 Microsoft Managed Content</TrustLevel>
-    <CampaignTagsTaxHTField0 xmlns="4873beb7-5857-4685-be1f-d57550cc96cc">
-      <Terms xmlns="http://schemas.microsoft.com/office/infopath/2007/PartnerControls"/>
-    </CampaignTagsTaxHTField0>
-    <TPNamespace xmlns="4873beb7-5857-4685-be1f-d57550cc96cc" xsi:nil="true"/>
-    <LocOverallPreviewStatusLookup xmlns="4873beb7-5857-4685-be1f-d57550cc96cc" xsi:nil="true"/>
-    <TaxCatchAll xmlns="4873beb7-5857-4685-be1f-d57550cc96cc"/>
-    <IsSearchable xmlns="4873beb7-5857-4685-be1f-d57550cc96cc">false</IsSearchable>
-    <TemplateTemplateType xmlns="4873beb7-5857-4685-be1f-d57550cc96cc">Word Document Template</TemplateTemplateType>
-    <Markets xmlns="4873beb7-5857-4685-be1f-d57550cc96cc"/>
-    <IntlLangReview xmlns="4873beb7-5857-4685-be1f-d57550cc96cc" xsi:nil="true"/>
-    <UAProjectedTotalWords xmlns="4873beb7-5857-4685-be1f-d57550cc96cc" xsi:nil="true"/>
-    <OutputCachingOn xmlns="4873beb7-5857-4685-be1f-d57550cc96cc">false</OutputCachingOn>
-    <AverageRating xmlns="4873beb7-5857-4685-be1f-d57550cc96cc" xsi:nil="true"/>
-    <LocMarketGroupTiers2 xmlns="4873beb7-5857-4685-be1f-d57550cc96cc" xsi:nil="true"/>
-    <APAuthor xmlns="4873beb7-5857-4685-be1f-d57550cc96cc">
-      <UserInfo>
-        <DisplayName>REDMOND\v-namall</DisplayName>
-        <AccountId>978</AccountId>
-        <AccountType/>
-      </UserInfo>
-    </APAuthor>
-    <TPCommandLine xmlns="4873beb7-5857-4685-be1f-d57550cc96cc" xsi:nil="true"/>
-    <LocManualTestRequired xmlns="4873beb7-5857-4685-be1f-d57550cc96cc">false</LocManualTestRequired>
-    <TPAppVersion xmlns="4873beb7-5857-4685-be1f-d57550cc96cc" xsi:nil="true"/>
-    <EditorialStatus xmlns="4873beb7-5857-4685-be1f-d57550cc96cc">Complete</EditorialStatus>
-    <LocProcessedForMarketsLookup xmlns="4873beb7-5857-4685-be1f-d57550cc96cc" xsi:nil="true"/>
-    <LastModifiedDateTime xmlns="4873beb7-5857-4685-be1f-d57550cc96cc" xsi:nil="true"/>
-    <TPLaunchHelpLinkType xmlns="4873beb7-5857-4685-be1f-d57550cc96cc">Template</TPLaunchHelpLinkType>
-    <ScenarioTagsTaxHTField0 xmlns="4873beb7-5857-4685-be1f-d57550cc96cc">
-      <Terms xmlns="http://schemas.microsoft.com/office/infopath/2007/PartnerControls"/>
-    </ScenarioTagsTaxHTField0>
-    <OriginalRelease xmlns="4873beb7-5857-4685-be1f-d57550cc96cc">14</OriginalRelease>
-    <LocalizationTagsTaxHTField0 xmlns="4873beb7-5857-4685-be1f-d57550cc96cc">
-      <Terms xmlns="http://schemas.microsoft.com/office/infopath/2007/PartnerControls"/>
-    </LocalizationTagsTaxHTField0>
-    <Manager xmlns="4873beb7-5857-4685-be1f-d57550cc96cc" xsi:nil="true"/>
-    <UALocRecommendation xmlns="4873beb7-5857-4685-be1f-d57550cc96cc">Localize</UALocRecommendation>
-    <LocOverallHandbackStatusLookup xmlns="4873beb7-5857-4685-be1f-d57550cc96cc" xsi:nil="true"/>
-    <ArtSampleDocs xmlns="4873beb7-5857-4685-be1f-d57550cc96cc" xsi:nil="true"/>
-    <UACurrentWords xmlns="4873beb7-5857-4685-be1f-d57550cc96cc" xsi:nil="true"/>
-    <ShowIn xmlns="4873beb7-5857-4685-be1f-d57550cc96cc">Show everywhere</ShowIn>
-    <CSXHash xmlns="4873beb7-5857-4685-be1f-d57550cc96cc" xsi:nil="true"/>
-    <VoteCount xmlns="4873beb7-5857-4685-be1f-d57550cc96cc" xsi:nil="true"/>
-    <InternalTagsTaxHTField0 xmlns="4873beb7-5857-4685-be1f-d57550cc96cc">
-      <Terms xmlns="http://schemas.microsoft.com/office/infopath/2007/PartnerControls"/>
-    </InternalTagsTaxHTField0>
-    <UANotes xmlns="4873beb7-5857-4685-be1f-d57550cc96cc" xsi:nil="true"/>
-  </documentManagement>
-</p:properties>
-</file>
-
-<file path=customXml/item3.xml><?xml version="1.0" encoding="utf-8"?>
 <ct:contentTypeSchema xmlns:ct="http://schemas.microsoft.com/office/2006/metadata/contentType" xmlns:ma="http://schemas.microsoft.com/office/2006/metadata/properties/metaAttributes" ct:_="" ma:_="" ma:contentTypeName="TemplateFile" ma:contentTypeID="0x0101006EDDDB5EE6D98C44930B742096920B300400F5B6D36B3EF94B4E9A635CDF2A18F5B8" ma:contentTypeVersion="72" ma:contentTypeDescription="Create a new document." ma:contentTypeScope="" ma:versionID="a23e56308344d904b51738559c3d67c9">
   <xsd:schema xmlns:xsd="http://www.w3.org/2001/XMLSchema" xmlns:xs="http://www.w3.org/2001/XMLSchema" xmlns:p="http://schemas.microsoft.com/office/2006/metadata/properties" xmlns:ns2="4873beb7-5857-4685-be1f-d57550cc96cc" targetNamespace="http://schemas.microsoft.com/office/2006/metadata/properties" ma:root="true" ma:fieldsID="cd0908cc4600e77bf5da051303e00c8d" ns2:_="">
     <xsd:import namespace="4873beb7-5857-4685-be1f-d57550cc96cc"/>
@@ -12245,6 +12596,151 @@
 </ct:contentTypeSchema>
 </file>
 
+<file path=customXml/item2.xml><?xml version="1.0" encoding="utf-8"?>
+<p:properties xmlns:p="http://schemas.microsoft.com/office/2006/metadata/properties" xmlns:xsi="http://www.w3.org/2001/XMLSchema-instance" xmlns:pc="http://schemas.microsoft.com/office/infopath/2007/PartnerControls">
+  <documentManagement>
+    <LocLastLocAttemptVersionTypeLookup xmlns="4873beb7-5857-4685-be1f-d57550cc96cc" xsi:nil="true"/>
+    <MarketSpecific xmlns="4873beb7-5857-4685-be1f-d57550cc96cc">false</MarketSpecific>
+    <ApprovalStatus xmlns="4873beb7-5857-4685-be1f-d57550cc96cc">InProgress</ApprovalStatus>
+    <LocComments xmlns="4873beb7-5857-4685-be1f-d57550cc96cc" xsi:nil="true"/>
+    <DirectSourceMarket xmlns="4873beb7-5857-4685-be1f-d57550cc96cc" xsi:nil="true"/>
+    <LocPublishedLinkedAssetsLookup xmlns="4873beb7-5857-4685-be1f-d57550cc96cc" xsi:nil="true"/>
+    <ThumbnailAssetId xmlns="4873beb7-5857-4685-be1f-d57550cc96cc" xsi:nil="true"/>
+    <PrimaryImageGen xmlns="4873beb7-5857-4685-be1f-d57550cc96cc">true</PrimaryImageGen>
+    <LegacyData xmlns="4873beb7-5857-4685-be1f-d57550cc96cc" xsi:nil="true"/>
+    <LocNewPublishedVersionLookup xmlns="4873beb7-5857-4685-be1f-d57550cc96cc" xsi:nil="true"/>
+    <NumericId xmlns="4873beb7-5857-4685-be1f-d57550cc96cc">102787001</NumericId>
+    <TPFriendlyName xmlns="4873beb7-5857-4685-be1f-d57550cc96cc" xsi:nil="true"/>
+    <LocOverallPublishStatusLookup xmlns="4873beb7-5857-4685-be1f-d57550cc96cc" xsi:nil="true"/>
+    <LocRecommendedHandoff xmlns="4873beb7-5857-4685-be1f-d57550cc96cc" xsi:nil="true"/>
+    <BlockPublish xmlns="4873beb7-5857-4685-be1f-d57550cc96cc">false</BlockPublish>
+    <BusinessGroup xmlns="4873beb7-5857-4685-be1f-d57550cc96cc" xsi:nil="true"/>
+    <OpenTemplate xmlns="4873beb7-5857-4685-be1f-d57550cc96cc">true</OpenTemplate>
+    <SourceTitle xmlns="4873beb7-5857-4685-be1f-d57550cc96cc" xsi:nil="true"/>
+    <LocOverallLocStatusLookup xmlns="4873beb7-5857-4685-be1f-d57550cc96cc" xsi:nil="true"/>
+    <APEditor xmlns="4873beb7-5857-4685-be1f-d57550cc96cc">
+      <UserInfo>
+        <DisplayName/>
+        <AccountId xsi:nil="true"/>
+        <AccountType/>
+      </UserInfo>
+    </APEditor>
+    <UALocComments xmlns="4873beb7-5857-4685-be1f-d57550cc96cc" xsi:nil="true"/>
+    <IntlLangReviewDate xmlns="4873beb7-5857-4685-be1f-d57550cc96cc" xsi:nil="true"/>
+    <PublishStatusLookup xmlns="4873beb7-5857-4685-be1f-d57550cc96cc">
+      <Value>1343188</Value>
+    </PublishStatusLookup>
+    <ParentAssetId xmlns="4873beb7-5857-4685-be1f-d57550cc96cc" xsi:nil="true"/>
+    <FeatureTagsTaxHTField0 xmlns="4873beb7-5857-4685-be1f-d57550cc96cc">
+      <Terms xmlns="http://schemas.microsoft.com/office/infopath/2007/PartnerControls"/>
+    </FeatureTagsTaxHTField0>
+    <MachineTranslated xmlns="4873beb7-5857-4685-be1f-d57550cc96cc">false</MachineTranslated>
+    <Providers xmlns="4873beb7-5857-4685-be1f-d57550cc96cc" xsi:nil="true"/>
+    <OriginalSourceMarket xmlns="4873beb7-5857-4685-be1f-d57550cc96cc" xsi:nil="true"/>
+    <APDescription xmlns="4873beb7-5857-4685-be1f-d57550cc96cc" xsi:nil="true"/>
+    <ContentItem xmlns="4873beb7-5857-4685-be1f-d57550cc96cc" xsi:nil="true"/>
+    <ClipArtFilename xmlns="4873beb7-5857-4685-be1f-d57550cc96cc" xsi:nil="true"/>
+    <TPInstallLocation xmlns="4873beb7-5857-4685-be1f-d57550cc96cc" xsi:nil="true"/>
+    <TimesCloned xmlns="4873beb7-5857-4685-be1f-d57550cc96cc" xsi:nil="true"/>
+    <PublishTargets xmlns="4873beb7-5857-4685-be1f-d57550cc96cc">OfficeOnlineVNext</PublishTargets>
+    <AcquiredFrom xmlns="4873beb7-5857-4685-be1f-d57550cc96cc">Internal MS</AcquiredFrom>
+    <AssetStart xmlns="4873beb7-5857-4685-be1f-d57550cc96cc">2011-11-23T17:29:00+00:00</AssetStart>
+    <FriendlyTitle xmlns="4873beb7-5857-4685-be1f-d57550cc96cc" xsi:nil="true"/>
+    <Provider xmlns="4873beb7-5857-4685-be1f-d57550cc96cc" xsi:nil="true"/>
+    <LastHandOff xmlns="4873beb7-5857-4685-be1f-d57550cc96cc" xsi:nil="true"/>
+    <TPClientViewer xmlns="4873beb7-5857-4685-be1f-d57550cc96cc" xsi:nil="true"/>
+    <TemplateStatus xmlns="4873beb7-5857-4685-be1f-d57550cc96cc">Complete</TemplateStatus>
+    <Downloads xmlns="4873beb7-5857-4685-be1f-d57550cc96cc">0</Downloads>
+    <OOCacheId xmlns="4873beb7-5857-4685-be1f-d57550cc96cc" xsi:nil="true"/>
+    <IsDeleted xmlns="4873beb7-5857-4685-be1f-d57550cc96cc">false</IsDeleted>
+    <LocPublishedDependentAssetsLookup xmlns="4873beb7-5857-4685-be1f-d57550cc96cc" xsi:nil="true"/>
+    <AssetExpire xmlns="4873beb7-5857-4685-be1f-d57550cc96cc">2029-05-12T07:00:00+00:00</AssetExpire>
+    <CSXSubmissionMarket xmlns="4873beb7-5857-4685-be1f-d57550cc96cc" xsi:nil="true"/>
+    <DSATActionTaken xmlns="4873beb7-5857-4685-be1f-d57550cc96cc" xsi:nil="true"/>
+    <SubmitterId xmlns="4873beb7-5857-4685-be1f-d57550cc96cc" xsi:nil="true"/>
+    <EditorialTags xmlns="4873beb7-5857-4685-be1f-d57550cc96cc" xsi:nil="true"/>
+    <TPExecutable xmlns="4873beb7-5857-4685-be1f-d57550cc96cc" xsi:nil="true"/>
+    <CSXSubmissionDate xmlns="4873beb7-5857-4685-be1f-d57550cc96cc" xsi:nil="true"/>
+    <CSXUpdate xmlns="4873beb7-5857-4685-be1f-d57550cc96cc">false</CSXUpdate>
+    <AssetType xmlns="4873beb7-5857-4685-be1f-d57550cc96cc">TP</AssetType>
+    <ApprovalLog xmlns="4873beb7-5857-4685-be1f-d57550cc96cc" xsi:nil="true"/>
+    <BugNumber xmlns="4873beb7-5857-4685-be1f-d57550cc96cc" xsi:nil="true"/>
+    <OriginAsset xmlns="4873beb7-5857-4685-be1f-d57550cc96cc" xsi:nil="true"/>
+    <TPComponent xmlns="4873beb7-5857-4685-be1f-d57550cc96cc" xsi:nil="true"/>
+    <Milestone xmlns="4873beb7-5857-4685-be1f-d57550cc96cc" xsi:nil="true"/>
+    <RecommendationsModifier xmlns="4873beb7-5857-4685-be1f-d57550cc96cc" xsi:nil="true"/>
+    <AssetId xmlns="4873beb7-5857-4685-be1f-d57550cc96cc">TP102787001</AssetId>
+    <PolicheckWords xmlns="4873beb7-5857-4685-be1f-d57550cc96cc" xsi:nil="true"/>
+    <TPLaunchHelpLink xmlns="4873beb7-5857-4685-be1f-d57550cc96cc" xsi:nil="true"/>
+    <IntlLocPriority xmlns="4873beb7-5857-4685-be1f-d57550cc96cc" xsi:nil="true"/>
+    <TPApplication xmlns="4873beb7-5857-4685-be1f-d57550cc96cc" xsi:nil="true"/>
+    <IntlLangReviewer xmlns="4873beb7-5857-4685-be1f-d57550cc96cc" xsi:nil="true"/>
+    <HandoffToMSDN xmlns="4873beb7-5857-4685-be1f-d57550cc96cc" xsi:nil="true"/>
+    <PlannedPubDate xmlns="4873beb7-5857-4685-be1f-d57550cc96cc" xsi:nil="true"/>
+    <CrawlForDependencies xmlns="4873beb7-5857-4685-be1f-d57550cc96cc">false</CrawlForDependencies>
+    <LocLastLocAttemptVersionLookup xmlns="4873beb7-5857-4685-be1f-d57550cc96cc">693888</LocLastLocAttemptVersionLookup>
+    <LocProcessedForHandoffsLookup xmlns="4873beb7-5857-4685-be1f-d57550cc96cc" xsi:nil="true"/>
+    <TrustLevel xmlns="4873beb7-5857-4685-be1f-d57550cc96cc">1 Microsoft Managed Content</TrustLevel>
+    <CampaignTagsTaxHTField0 xmlns="4873beb7-5857-4685-be1f-d57550cc96cc">
+      <Terms xmlns="http://schemas.microsoft.com/office/infopath/2007/PartnerControls"/>
+    </CampaignTagsTaxHTField0>
+    <TPNamespace xmlns="4873beb7-5857-4685-be1f-d57550cc96cc" xsi:nil="true"/>
+    <LocOverallPreviewStatusLookup xmlns="4873beb7-5857-4685-be1f-d57550cc96cc" xsi:nil="true"/>
+    <TaxCatchAll xmlns="4873beb7-5857-4685-be1f-d57550cc96cc"/>
+    <IsSearchable xmlns="4873beb7-5857-4685-be1f-d57550cc96cc">false</IsSearchable>
+    <TemplateTemplateType xmlns="4873beb7-5857-4685-be1f-d57550cc96cc">Word Document Template</TemplateTemplateType>
+    <Markets xmlns="4873beb7-5857-4685-be1f-d57550cc96cc"/>
+    <IntlLangReview xmlns="4873beb7-5857-4685-be1f-d57550cc96cc" xsi:nil="true"/>
+    <UAProjectedTotalWords xmlns="4873beb7-5857-4685-be1f-d57550cc96cc" xsi:nil="true"/>
+    <OutputCachingOn xmlns="4873beb7-5857-4685-be1f-d57550cc96cc">false</OutputCachingOn>
+    <AverageRating xmlns="4873beb7-5857-4685-be1f-d57550cc96cc" xsi:nil="true"/>
+    <LocMarketGroupTiers2 xmlns="4873beb7-5857-4685-be1f-d57550cc96cc" xsi:nil="true"/>
+    <APAuthor xmlns="4873beb7-5857-4685-be1f-d57550cc96cc">
+      <UserInfo>
+        <DisplayName>REDMOND\v-namall</DisplayName>
+        <AccountId>978</AccountId>
+        <AccountType/>
+      </UserInfo>
+    </APAuthor>
+    <TPCommandLine xmlns="4873beb7-5857-4685-be1f-d57550cc96cc" xsi:nil="true"/>
+    <LocManualTestRequired xmlns="4873beb7-5857-4685-be1f-d57550cc96cc">false</LocManualTestRequired>
+    <TPAppVersion xmlns="4873beb7-5857-4685-be1f-d57550cc96cc" xsi:nil="true"/>
+    <EditorialStatus xmlns="4873beb7-5857-4685-be1f-d57550cc96cc">Complete</EditorialStatus>
+    <LocProcessedForMarketsLookup xmlns="4873beb7-5857-4685-be1f-d57550cc96cc" xsi:nil="true"/>
+    <LastModifiedDateTime xmlns="4873beb7-5857-4685-be1f-d57550cc96cc" xsi:nil="true"/>
+    <TPLaunchHelpLinkType xmlns="4873beb7-5857-4685-be1f-d57550cc96cc">Template</TPLaunchHelpLinkType>
+    <ScenarioTagsTaxHTField0 xmlns="4873beb7-5857-4685-be1f-d57550cc96cc">
+      <Terms xmlns="http://schemas.microsoft.com/office/infopath/2007/PartnerControls"/>
+    </ScenarioTagsTaxHTField0>
+    <OriginalRelease xmlns="4873beb7-5857-4685-be1f-d57550cc96cc">14</OriginalRelease>
+    <LocalizationTagsTaxHTField0 xmlns="4873beb7-5857-4685-be1f-d57550cc96cc">
+      <Terms xmlns="http://schemas.microsoft.com/office/infopath/2007/PartnerControls"/>
+    </LocalizationTagsTaxHTField0>
+    <Manager xmlns="4873beb7-5857-4685-be1f-d57550cc96cc" xsi:nil="true"/>
+    <UALocRecommendation xmlns="4873beb7-5857-4685-be1f-d57550cc96cc">Localize</UALocRecommendation>
+    <LocOverallHandbackStatusLookup xmlns="4873beb7-5857-4685-be1f-d57550cc96cc" xsi:nil="true"/>
+    <ArtSampleDocs xmlns="4873beb7-5857-4685-be1f-d57550cc96cc" xsi:nil="true"/>
+    <UACurrentWords xmlns="4873beb7-5857-4685-be1f-d57550cc96cc" xsi:nil="true"/>
+    <ShowIn xmlns="4873beb7-5857-4685-be1f-d57550cc96cc">Show everywhere</ShowIn>
+    <CSXHash xmlns="4873beb7-5857-4685-be1f-d57550cc96cc" xsi:nil="true"/>
+    <VoteCount xmlns="4873beb7-5857-4685-be1f-d57550cc96cc" xsi:nil="true"/>
+    <InternalTagsTaxHTField0 xmlns="4873beb7-5857-4685-be1f-d57550cc96cc">
+      <Terms xmlns="http://schemas.microsoft.com/office/infopath/2007/PartnerControls"/>
+    </InternalTagsTaxHTField0>
+    <UANotes xmlns="4873beb7-5857-4685-be1f-d57550cc96cc" xsi:nil="true"/>
+  </documentManagement>
+</p:properties>
+</file>
+
+<file path=customXml/item3.xml><?xml version="1.0" encoding="utf-8"?>
+<?mso-contentType ?>
+<FormTemplates xmlns="http://schemas.microsoft.com/sharepoint/v3/contenttype/forms">
+  <Display>DocumentLibraryForm</Display>
+  <Edit>AssetEditForm</Edit>
+  <New>DocumentLibraryForm</New>
+</FormTemplates>
+</file>
+
 <file path=customXml/item4.xml><?xml version="1.0" encoding="utf-8"?>
 <b:Sources xmlns:b="http://schemas.openxmlformats.org/officeDocument/2006/bibliography" xmlns="http://schemas.openxmlformats.org/officeDocument/2006/bibliography" SelectedStyle="\IEEE2006OfficeOnline.xsl" StyleName="IEEE" Version="2006">
   <b:Source>
@@ -12262,7 +12758,7 @@
     <b:Month>April</b:Month>
     <b:Day>5</b:Day>
     <b:URL>https://www.wikiaudio.org/arpeggiator/</b:URL>
-    <b:RefOrder>7</b:RefOrder>
+    <b:RefOrder>9</b:RefOrder>
   </b:Source>
   <b:Source>
     <b:Tag>Jak18</b:Tag>
@@ -12285,7 +12781,7 @@
     <b:MonthAccessed>November</b:MonthAccessed>
     <b:DayAccessed>6</b:DayAccessed>
     <b:URL>https://codepen.io/jakealbaugh/full/qNrZyw/</b:URL>
-    <b:RefOrder>8</b:RefOrder>
+    <b:RefOrder>10</b:RefOrder>
   </b:Source>
   <b:Source>
     <b:Tag>Jor16</b:Tag>
@@ -12310,7 +12806,7 @@
     <b:MonthAccessed>November</b:MonthAccessed>
     <b:DayAccessed>6</b:DayAccessed>
     <b:URL>https://www.cmuse.org/dissonant-tones-only-unpleasant-to-a-western-ear/</b:URL>
-    <b:RefOrder>9</b:RefOrder>
+    <b:RefOrder>11</b:RefOrder>
   </b:Source>
   <b:Source>
     <b:Tag>Uni11</b:Tag>
@@ -12325,7 +12821,7 @@
     </b:Author>
     <b:City>San Francisco</b:City>
     <b:Publisher>Unity</b:Publisher>
-    <b:RefOrder>1</b:RefOrder>
+    <b:RefOrder>3</b:RefOrder>
   </b:Source>
   <b:Source>
     <b:Tag>Abl</b:Tag>
@@ -12344,7 +12840,7 @@
     <b:MonthAccessed>November</b:MonthAccessed>
     <b:DayAccessed>6</b:DayAccessed>
     <b:URL>https://learningmusic.ableton.com/song-structure/song-structure.html</b:URL>
-    <b:RefOrder>5</b:RefOrder>
+    <b:RefOrder>7</b:RefOrder>
   </b:Source>
   <b:Source>
     <b:Tag>Fir17</b:Tag>
@@ -12359,7 +12855,7 @@
     </b:Author>
     <b:City>Melbourne, Victoria</b:City>
     <b:Publisher>Firelight Technologies</b:Publisher>
-    <b:RefOrder>6</b:RefOrder>
+    <b:RefOrder>8</b:RefOrder>
   </b:Source>
   <b:Source>
     <b:Tag>Uni18</b:Tag>
@@ -12379,7 +12875,7 @@
     <b:MonthAccessed>November</b:MonthAccessed>
     <b:DayAccessed>6</b:DayAccessed>
     <b:URL>https://unity3d.com/learn/tutorials/topics/tips/large-project-organisation</b:URL>
-    <b:RefOrder>2</b:RefOrder>
+    <b:RefOrder>4</b:RefOrder>
   </b:Source>
   <b:Source>
     <b:Tag>Ocu17</b:Tag>
@@ -12395,7 +12891,7 @@
     <b:URL>https://developer.oculus.com/documentation/unity/latest/concepts/unity-utilities-overview/</b:URL>
     <b:City>Menlo Park</b:City>
     <b:Publisher>Facebook Technologies, LLC</b:Publisher>
-    <b:RefOrder>3</b:RefOrder>
+    <b:RefOrder>5</b:RefOrder>
   </b:Source>
   <b:Source>
     <b:Tag>Ocu171</b:Tag>
@@ -12411,7 +12907,7 @@
     <b:Publisher>Facebook Technologies, LLC</b:Publisher>
     <b:Year>2017</b:Year>
     <b:URL>https://support.oculus.com/1773584749575567/</b:URL>
-    <b:RefOrder>4</b:RefOrder>
+    <b:RefOrder>6</b:RefOrder>
   </b:Source>
   <b:Source>
     <b:Tag>Alw16</b:Tag>
@@ -12427,7 +12923,7 @@
     <b:Publisher>Always &amp; Forever Computer Entertainment</b:Publisher>
     <b:Year>2016</b:Year>
     <b:URL>http://playthingsvr.com/</b:URL>
-    <b:RefOrder>12</b:RefOrder>
+    <b:RefOrder>14</b:RefOrder>
   </b:Source>
   <b:Source>
     <b:Tag>Hyp</b:Tag>
@@ -12441,7 +12937,7 @@
     <b:Title>Beat Saber</b:Title>
     <b:City>Czech Republic</b:City>
     <b:URL>http://beatsaber.com/</b:URL>
-    <b:RefOrder>13</b:RefOrder>
+    <b:RefOrder>15</b:RefOrder>
   </b:Source>
   <b:Source>
     <b:Tag>Sok18</b:Tag>
@@ -12457,7 +12953,7 @@
     <b:Publisher>Sokay, LLC</b:Publisher>
     <b:Year>2018</b:Year>
     <b:URL>http://www.sokay.net/vr/raybeem</b:URL>
-    <b:RefOrder>14</b:RefOrder>
+    <b:RefOrder>16</b:RefOrder>
   </b:Source>
   <b:Source>
     <b:Tag>Epi18</b:Tag>
@@ -12473,7 +12969,7 @@
     <b:Publisher>Epic Games, Inc.</b:Publisher>
     <b:Year>2018</b:Year>
     <b:URL>https://www.unrealengine.com/en-US/what-is-unreal-engine-4</b:URL>
-    <b:RefOrder>15</b:RefOrder>
+    <b:RefOrder>17</b:RefOrder>
   </b:Source>
   <b:Source>
     <b:Tag>Abl18</b:Tag>
@@ -12489,7 +12985,7 @@
     <b:Publisher>Ableton Live</b:Publisher>
     <b:Year>2018</b:Year>
     <b:URL>https://www.ableton.com/en/shop/live/</b:URL>
-    <b:RefOrder>16</b:RefOrder>
+    <b:RefOrder>18</b:RefOrder>
   </b:Source>
   <b:Source>
     <b:Tag>Pre18</b:Tag>
@@ -12505,7 +13001,7 @@
     <b:Publisher>PreSonus Audio Electronics, Inc.</b:Publisher>
     <b:Year>2018</b:Year>
     <b:URL>https://www.presonus.com/products/Studio-One</b:URL>
-    <b:RefOrder>17</b:RefOrder>
+    <b:RefOrder>19</b:RefOrder>
   </b:Source>
   <b:Source>
     <b:Tag>App10</b:Tag>
@@ -12521,7 +13017,7 @@
     <b:Publisher>Apple, Inc.</b:Publisher>
     <b:Year>2010</b:Year>
     <b:URL>https://www.apple.com/mac/garageband/</b:URL>
-    <b:RefOrder>18</b:RefOrder>
+    <b:RefOrder>20</b:RefOrder>
   </b:Source>
   <b:Source>
     <b:Tag>Git18</b:Tag>
@@ -12537,7 +13033,7 @@
     <b:Publisher>GitHub, Inc.</b:Publisher>
     <b:Year>2018</b:Year>
     <b:URL>https://github.com/about</b:URL>
-    <b:RefOrder>10</b:RefOrder>
+    <b:RefOrder>12</b:RefOrder>
   </b:Source>
   <b:Source>
     <b:Tag>IDV17</b:Tag>
@@ -12552,30 +13048,42 @@
     <b:City>Lexington, SC</b:City>
     <b:Publisher>IDV, Inc.</b:Publisher>
     <b:Year>2017</b:Year>
-    <b:RefOrder>11</b:RefOrder>
+    <b:RefOrder>13</b:RefOrder>
+  </b:Source>
+  <b:Source>
+    <b:Tag>Fac18</b:Tag>
+    <b:SourceType>InternetSite</b:SourceType>
+    <b:Guid>{EDA86A0E-FDA5-4552-86C7-89EACABEC9D5}</b:Guid>
+    <b:Title>Oculus Support</b:Title>
+    <b:Year>2018</b:Year>
+    <b:Author>
+      <b:Author>
+        <b:Corporate>Facebook Technologies, LLC., Unity, Inc.</b:Corporate>
+      </b:Author>
+    </b:Author>
+    <b:ProductionCompany>Facebook Technologies, LLC.</b:ProductionCompany>
+    <b:URL>https://support.oculus.com/170128916778795/</b:URL>
+    <b:RefOrder>1</b:RefOrder>
+  </b:Source>
+  <b:Source>
+    <b:Tag>Fac181</b:Tag>
+    <b:SourceType>InternetSite</b:SourceType>
+    <b:Guid>{5F0B0EB3-2167-463B-B934-04997C288540}</b:Guid>
+    <b:Author>
+      <b:Author>
+        <b:Corporate>Facebook Technologies, LLC., Unity, Inc.</b:Corporate>
+      </b:Author>
+    </b:Author>
+    <b:Title>Oculus Rift Minimum Requirements and System Specifications</b:Title>
+    <b:ProductionCompany>Unity, Inc.</b:ProductionCompany>
+    <b:Year>2018</b:Year>
+    <b:URL>https://support.oculus.com/248749509016567/</b:URL>
+    <b:RefOrder>2</b:RefOrder>
   </b:Source>
 </b:Sources>
 </file>
 
 <file path=customXml/itemProps1.xml><?xml version="1.0" encoding="utf-8"?>
-<ds:datastoreItem xmlns:ds="http://schemas.openxmlformats.org/officeDocument/2006/customXml" ds:itemID="{C01C3C56-10DB-49F7-B061-44D8728D078A}">
-  <ds:schemaRefs>
-    <ds:schemaRef ds:uri="http://schemas.microsoft.com/sharepoint/v3/contenttype/forms"/>
-  </ds:schemaRefs>
-</ds:datastoreItem>
-</file>
-
-<file path=customXml/itemProps2.xml><?xml version="1.0" encoding="utf-8"?>
-<ds:datastoreItem xmlns:ds="http://schemas.openxmlformats.org/officeDocument/2006/customXml" ds:itemID="{7FBDB1CC-CEFB-4E46-8174-1F0AA0D30B24}">
-  <ds:schemaRefs>
-    <ds:schemaRef ds:uri="http://schemas.microsoft.com/office/2006/metadata/properties"/>
-    <ds:schemaRef ds:uri="http://schemas.microsoft.com/office/infopath/2007/PartnerControls"/>
-    <ds:schemaRef ds:uri="4873beb7-5857-4685-be1f-d57550cc96cc"/>
-  </ds:schemaRefs>
-</ds:datastoreItem>
-</file>
-
-<file path=customXml/itemProps3.xml><?xml version="1.0" encoding="utf-8"?>
 <ds:datastoreItem xmlns:ds="http://schemas.openxmlformats.org/officeDocument/2006/customXml" ds:itemID="{4B3A7E92-E05A-4924-9E8A-9F6659E5855B}">
   <ds:schemaRefs>
     <ds:schemaRef ds:uri="http://schemas.microsoft.com/office/2006/metadata/contentType"/>
@@ -12593,8 +13101,26 @@
 </ds:datastoreItem>
 </file>
 
+<file path=customXml/itemProps2.xml><?xml version="1.0" encoding="utf-8"?>
+<ds:datastoreItem xmlns:ds="http://schemas.openxmlformats.org/officeDocument/2006/customXml" ds:itemID="{7FBDB1CC-CEFB-4E46-8174-1F0AA0D30B24}">
+  <ds:schemaRefs>
+    <ds:schemaRef ds:uri="http://schemas.microsoft.com/office/2006/metadata/properties"/>
+    <ds:schemaRef ds:uri="http://schemas.microsoft.com/office/infopath/2007/PartnerControls"/>
+    <ds:schemaRef ds:uri="4873beb7-5857-4685-be1f-d57550cc96cc"/>
+  </ds:schemaRefs>
+</ds:datastoreItem>
+</file>
+
+<file path=customXml/itemProps3.xml><?xml version="1.0" encoding="utf-8"?>
+<ds:datastoreItem xmlns:ds="http://schemas.openxmlformats.org/officeDocument/2006/customXml" ds:itemID="{C01C3C56-10DB-49F7-B061-44D8728D078A}">
+  <ds:schemaRefs>
+    <ds:schemaRef ds:uri="http://schemas.microsoft.com/sharepoint/v3/contenttype/forms"/>
+  </ds:schemaRefs>
+</ds:datastoreItem>
+</file>
+
 <file path=customXml/itemProps4.xml><?xml version="1.0" encoding="utf-8"?>
-<ds:datastoreItem xmlns:ds="http://schemas.openxmlformats.org/officeDocument/2006/customXml" ds:itemID="{59E57A67-B07E-489D-9EEF-AA897AE4F81A}">
+<ds:datastoreItem xmlns:ds="http://schemas.openxmlformats.org/officeDocument/2006/customXml" ds:itemID="{9AAF8DDB-AF04-4C21-9FE9-ECBBCD6F96FA}">
   <ds:schemaRefs>
     <ds:schemaRef ds:uri="http://schemas.openxmlformats.org/officeDocument/2006/bibliography"/>
   </ds:schemaRefs>

</xml_diff>

<commit_message>
Adding paper progress on string harmonics
</commit_message>
<xml_diff>
--- a/LAES 462 - Report Draft 1.docx
+++ b/LAES 462 - Report Draft 1.docx
@@ -5472,12 +5472,57 @@
       </w:pPr>
       <w:bookmarkStart w:id="9" w:name="_Toc529282613"/>
       <w:r>
-        <w:lastRenderedPageBreak/>
         <w:t>Background Ambient Music Compositions</w:t>
       </w:r>
       <w:bookmarkEnd w:id="9"/>
     </w:p>
     <w:p>
+      <w:r>
+        <w:t>When I initially began production on Soundscape, I had compiled a few short compositions intended to be looped as background music for the player to use as scaffolding or as a guide when playing with the virtual musical objects. Though, after a few short rounds of playtesting, I determined that leaving more space for the player to inject their own creative direction –</w:t>
+      </w:r>
+      <w:r>
+        <w:t xml:space="preserve"> subtracting the structured musical direction I was suggesting in </w:t>
+      </w:r>
+      <w:r>
+        <w:lastRenderedPageBreak/>
+        <w:t>the scene</w:t>
+      </w:r>
+      <w:r>
+        <w:t xml:space="preserve"> </w:t>
+      </w:r>
+      <w:r>
+        <w:t>–</w:t>
+      </w:r>
+      <w:r>
+        <w:t xml:space="preserve"> </w:t>
+      </w:r>
+      <w:r>
+        <w:t>allowed the player to have more agency over the audio that they were generating, and therefore have a more enjoyable experience with the application.</w:t>
+      </w:r>
+    </w:p>
+    <w:p/>
+    <w:p>
+      <w:r>
+        <w:t xml:space="preserve">With that, I reduced the background music to an ambient repeating loop. This loop still employs a basic chordal structure, but has no set rhythmic pattern, to allow the user to play with any cadence they prefer. This also lent better to the arpeggiated musical objects I implemented, so there was more pause in the generated audio yet still without being too sparse so not to </w:t>
+      </w:r>
+      <w:proofErr w:type="spellStart"/>
+      <w:proofErr w:type="gramStart"/>
+      <w:r>
+        <w:t>loose</w:t>
+      </w:r>
+      <w:proofErr w:type="spellEnd"/>
+      <w:proofErr w:type="gramEnd"/>
+      <w:r>
+        <w:t xml:space="preserve"> the player’s interest. For this background music, I used audio clips of singing bowls: deep metallic bowls that produce calming, and in some variations, eerie, overtones when the rim is traced with a wooden mallet, in a similar manner to tracing a crystal wine glass with your fingertip or to how a</w:t>
+      </w:r>
+      <w:r>
+        <w:t>n</w:t>
+      </w:r>
+      <w:r>
+        <w:t xml:space="preserve"> armonica is played.</w:t>
+      </w:r>
+    </w:p>
+    <w:p>
       <w:pPr>
         <w:pStyle w:val="Heading3"/>
         <w:spacing w:line="276" w:lineRule="auto"/>
@@ -5489,6 +5534,342 @@
       <w:bookmarkEnd w:id="10"/>
     </w:p>
     <w:p>
+      <w:r>
+        <w:t xml:space="preserve">When designing the sound effects to be emitted by the interactable objects, I needed to ensure that each audio clip blended well amongst each of the interactable classes, as any order and frequency of activation </w:t>
+      </w:r>
+      <w:r>
+        <w:t xml:space="preserve">is allowed during gameplay. With this design consideration in mind, I decided to use mellow audio clips from acoustic instruments such as classical guitar, harp, and hang drums. Each instrument I selected have a specific set of associated overtones that create pleasant harmonies when combined. </w:t>
+      </w:r>
+      <w:r>
+        <w:t>Overtones are frequencies other than the dominant</w:t>
+      </w:r>
+      <w:r>
+        <w:t xml:space="preserve"> frequency of the note; the following diagram illustrates harmonic overtones that are generated on the strings of </w:t>
+      </w:r>
+      <w:r>
+        <w:t>an instrument</w:t>
+      </w:r>
+      <w:r>
+        <w:t xml:space="preserve">. </w:t>
+      </w:r>
+      <w:sdt>
+        <w:sdtPr>
+          <w:id w:val="-505903512"/>
+          <w:citation/>
+        </w:sdtPr>
+        <w:sdtContent>
+          <w:r>
+            <w:fldChar w:fldCharType="begin"/>
+          </w:r>
+          <w:r>
+            <w:instrText xml:space="preserve"> CITATION Mus \l 1033 </w:instrText>
+          </w:r>
+          <w:r>
+            <w:fldChar w:fldCharType="separate"/>
+          </w:r>
+          <w:r>
+            <w:rPr>
+              <w:noProof/>
+            </w:rPr>
+            <w:t>[9]</w:t>
+          </w:r>
+          <w:r>
+            <w:fldChar w:fldCharType="end"/>
+          </w:r>
+        </w:sdtContent>
+      </w:sdt>
+      <w:r>
+        <w:t xml:space="preserve">, </w:t>
+      </w:r>
+      <w:sdt>
+        <w:sdtPr>
+          <w:id w:val="1873869648"/>
+          <w:citation/>
+        </w:sdtPr>
+        <w:sdtContent>
+          <w:r>
+            <w:fldChar w:fldCharType="begin"/>
+          </w:r>
+          <w:r>
+            <w:instrText xml:space="preserve"> CITATION Mat11 \l 1033 </w:instrText>
+          </w:r>
+          <w:r>
+            <w:fldChar w:fldCharType="separate"/>
+          </w:r>
+          <w:r>
+            <w:rPr>
+              <w:noProof/>
+            </w:rPr>
+            <w:t>[9]</w:t>
+          </w:r>
+          <w:r>
+            <w:fldChar w:fldCharType="end"/>
+          </w:r>
+        </w:sdtContent>
+      </w:sdt>
+      <w:r>
+        <w:t xml:space="preserve"> </w:t>
+      </w:r>
+      <w:r>
+        <w:t xml:space="preserve">Though I could not simulate </w:t>
+      </w:r>
+      <w:r>
+        <w:t xml:space="preserve">in </w:t>
+      </w:r>
+      <w:r>
+        <w:t xml:space="preserve">real-time </w:t>
+      </w:r>
+      <w:r>
+        <w:t xml:space="preserve">the </w:t>
+      </w:r>
+      <w:r>
+        <w:t>physical properties that naturally generate these overtones</w:t>
+      </w:r>
+      <w:r>
+        <w:t xml:space="preserve"> </w:t>
+      </w:r>
+      <w:r>
+        <w:t>in Unity</w:t>
+      </w:r>
+      <w:r>
+        <w:t xml:space="preserve">, I instead procured various recordings that incorporated subtle variations in these overtones that achieve a similar effect to the actual physical generation of these overtones. For diagrams and explanations of the </w:t>
+      </w:r>
+      <w:proofErr w:type="gramStart"/>
+      <w:r>
+        <w:t>aforementioned overtones</w:t>
+      </w:r>
+      <w:proofErr w:type="gramEnd"/>
+      <w:r>
+        <w:t xml:space="preserve">, see the following reference: </w:t>
+      </w:r>
+      <w:sdt>
+        <w:sdtPr>
+          <w:id w:val="-776559841"/>
+          <w:citation/>
+        </w:sdtPr>
+        <w:sdtContent>
+          <w:r>
+            <w:fldChar w:fldCharType="begin"/>
+          </w:r>
+          <w:r>
+            <w:instrText xml:space="preserve"> CITATION Mic08 \l 1033 </w:instrText>
+          </w:r>
+          <w:r>
+            <w:fldChar w:fldCharType="separate"/>
+          </w:r>
+          <w:r>
+            <w:rPr>
+              <w:noProof/>
+            </w:rPr>
+            <w:t>[9]</w:t>
+          </w:r>
+          <w:r>
+            <w:fldChar w:fldCharType="end"/>
+          </w:r>
+        </w:sdtContent>
+      </w:sdt>
+      <w:r>
+        <w:t>.</w:t>
+      </w:r>
+    </w:p>
+    <w:p>
+      <w:r>
+        <w:rPr>
+          <w:noProof/>
+        </w:rPr>
+        <w:drawing>
+          <wp:anchor distT="0" distB="0" distL="114300" distR="114300" simplePos="0" relativeHeight="251662336" behindDoc="1" locked="0" layoutInCell="1" allowOverlap="1" wp14:anchorId="1A4F19A2" wp14:editId="15F97BE4">
+            <wp:simplePos x="0" y="0"/>
+            <wp:positionH relativeFrom="column">
+              <wp:posOffset>1504950</wp:posOffset>
+            </wp:positionH>
+            <wp:positionV relativeFrom="paragraph">
+              <wp:posOffset>1782445</wp:posOffset>
+            </wp:positionV>
+            <wp:extent cx="2743200" cy="1752600"/>
+            <wp:effectExtent l="0" t="0" r="0" b="0"/>
+            <wp:wrapSquare wrapText="bothSides"/>
+            <wp:docPr id="2" name="Picture 2"/>
+            <wp:cNvGraphicFramePr>
+              <a:graphicFrameLocks xmlns:a="http://schemas.openxmlformats.org/drawingml/2006/main" noChangeAspect="1"/>
+            </wp:cNvGraphicFramePr>
+            <a:graphic xmlns:a="http://schemas.openxmlformats.org/drawingml/2006/main">
+              <a:graphicData uri="http://schemas.openxmlformats.org/drawingml/2006/picture">
+                <pic:pic xmlns:pic="http://schemas.openxmlformats.org/drawingml/2006/picture">
+                  <pic:nvPicPr>
+                    <pic:cNvPr id="2" name="sinxy.jpg"/>
+                    <pic:cNvPicPr/>
+                  </pic:nvPicPr>
+                  <pic:blipFill>
+                    <a:blip r:embed="rId11">
+                      <a:extLst>
+                        <a:ext uri="{28A0092B-C50C-407E-A947-70E740481C1C}">
+                          <a14:useLocalDpi xmlns:a14="http://schemas.microsoft.com/office/drawing/2010/main" val="0"/>
+                        </a:ext>
+                      </a:extLst>
+                    </a:blip>
+                    <a:stretch>
+                      <a:fillRect/>
+                    </a:stretch>
+                  </pic:blipFill>
+                  <pic:spPr>
+                    <a:xfrm>
+                      <a:off x="0" y="0"/>
+                      <a:ext cx="2743200" cy="1752600"/>
+                    </a:xfrm>
+                    <a:prstGeom prst="rect">
+                      <a:avLst/>
+                    </a:prstGeom>
+                  </pic:spPr>
+                </pic:pic>
+              </a:graphicData>
+            </a:graphic>
+          </wp:anchor>
+        </w:drawing>
+      </w:r>
+      <w:r>
+        <w:rPr>
+          <w:noProof/>
+        </w:rPr>
+        <w:drawing>
+          <wp:inline distT="0" distB="0" distL="0" distR="0" wp14:anchorId="611BAE77" wp14:editId="69AAEBB2">
+            <wp:extent cx="2743200" cy="1779373"/>
+            <wp:effectExtent l="0" t="0" r="0" b="0"/>
+            <wp:docPr id="1" name="Picture 1"/>
+            <wp:cNvGraphicFramePr>
+              <a:graphicFrameLocks xmlns:a="http://schemas.openxmlformats.org/drawingml/2006/main" noChangeAspect="1"/>
+            </wp:cNvGraphicFramePr>
+            <a:graphic xmlns:a="http://schemas.openxmlformats.org/drawingml/2006/main">
+              <a:graphicData uri="http://schemas.openxmlformats.org/drawingml/2006/picture">
+                <pic:pic xmlns:pic="http://schemas.openxmlformats.org/drawingml/2006/picture">
+                  <pic:nvPicPr>
+                    <pic:cNvPr id="1" name="sinx.jpg"/>
+                    <pic:cNvPicPr/>
+                  </pic:nvPicPr>
+                  <pic:blipFill>
+                    <a:blip r:embed="rId12">
+                      <a:extLst>
+                        <a:ext uri="{28A0092B-C50C-407E-A947-70E740481C1C}">
+                          <a14:useLocalDpi xmlns:a14="http://schemas.microsoft.com/office/drawing/2010/main" val="0"/>
+                        </a:ext>
+                      </a:extLst>
+                    </a:blip>
+                    <a:stretch>
+                      <a:fillRect/>
+                    </a:stretch>
+                  </pic:blipFill>
+                  <pic:spPr>
+                    <a:xfrm>
+                      <a:off x="0" y="0"/>
+                      <a:ext cx="2743200" cy="1779373"/>
+                    </a:xfrm>
+                    <a:prstGeom prst="rect">
+                      <a:avLst/>
+                    </a:prstGeom>
+                  </pic:spPr>
+                </pic:pic>
+              </a:graphicData>
+            </a:graphic>
+          </wp:inline>
+        </w:drawing>
+      </w:r>
+      <w:r>
+        <w:rPr>
+          <w:noProof/>
+        </w:rPr>
+        <w:drawing>
+          <wp:inline distT="0" distB="0" distL="0" distR="0" wp14:anchorId="376F55D4" wp14:editId="79A877B6">
+            <wp:extent cx="2743200" cy="1753051"/>
+            <wp:effectExtent l="0" t="0" r="0" b="0"/>
+            <wp:docPr id="3" name="Picture 3"/>
+            <wp:cNvGraphicFramePr>
+              <a:graphicFrameLocks xmlns:a="http://schemas.openxmlformats.org/drawingml/2006/main" noChangeAspect="1"/>
+            </wp:cNvGraphicFramePr>
+            <a:graphic xmlns:a="http://schemas.openxmlformats.org/drawingml/2006/main">
+              <a:graphicData uri="http://schemas.openxmlformats.org/drawingml/2006/picture">
+                <pic:pic xmlns:pic="http://schemas.openxmlformats.org/drawingml/2006/picture">
+                  <pic:nvPicPr>
+                    <pic:cNvPr id="3" name="siny.jpg"/>
+                    <pic:cNvPicPr/>
+                  </pic:nvPicPr>
+                  <pic:blipFill>
+                    <a:blip r:embed="rId13">
+                      <a:extLst>
+                        <a:ext uri="{28A0092B-C50C-407E-A947-70E740481C1C}">
+                          <a14:useLocalDpi xmlns:a14="http://schemas.microsoft.com/office/drawing/2010/main" val="0"/>
+                        </a:ext>
+                      </a:extLst>
+                    </a:blip>
+                    <a:stretch>
+                      <a:fillRect/>
+                    </a:stretch>
+                  </pic:blipFill>
+                  <pic:spPr>
+                    <a:xfrm>
+                      <a:off x="0" y="0"/>
+                      <a:ext cx="2743200" cy="1753051"/>
+                    </a:xfrm>
+                    <a:prstGeom prst="rect">
+                      <a:avLst/>
+                    </a:prstGeom>
+                  </pic:spPr>
+                </pic:pic>
+              </a:graphicData>
+            </a:graphic>
+          </wp:inline>
+        </w:drawing>
+      </w:r>
+    </w:p>
+    <w:p>
+      <w:r>
+        <w:rPr>
+          <w:noProof/>
+        </w:rPr>
+        <w:lastRenderedPageBreak/>
+        <w:drawing>
+          <wp:inline distT="0" distB="0" distL="0" distR="0" wp14:anchorId="57A1BAF8" wp14:editId="16DEE6DD">
+            <wp:extent cx="5486400" cy="1879093"/>
+            <wp:effectExtent l="0" t="0" r="0" b="0"/>
+            <wp:docPr id="4" name="Picture 4"/>
+            <wp:cNvGraphicFramePr>
+              <a:graphicFrameLocks xmlns:a="http://schemas.openxmlformats.org/drawingml/2006/main" noChangeAspect="1"/>
+            </wp:cNvGraphicFramePr>
+            <a:graphic xmlns:a="http://schemas.openxmlformats.org/drawingml/2006/main">
+              <a:graphicData uri="http://schemas.openxmlformats.org/drawingml/2006/picture">
+                <pic:pic xmlns:pic="http://schemas.openxmlformats.org/drawingml/2006/picture">
+                  <pic:nvPicPr>
+                    <pic:cNvPr id="4" name="string_harmonics.png"/>
+                    <pic:cNvPicPr/>
+                  </pic:nvPicPr>
+                  <pic:blipFill>
+                    <a:blip r:embed="rId14" cstate="print">
+                      <a:extLst>
+                        <a:ext uri="{28A0092B-C50C-407E-A947-70E740481C1C}">
+                          <a14:useLocalDpi xmlns:a14="http://schemas.microsoft.com/office/drawing/2010/main" val="0"/>
+                        </a:ext>
+                      </a:extLst>
+                    </a:blip>
+                    <a:stretch>
+                      <a:fillRect/>
+                    </a:stretch>
+                  </pic:blipFill>
+                  <pic:spPr>
+                    <a:xfrm>
+                      <a:off x="0" y="0"/>
+                      <a:ext cx="5486400" cy="1879093"/>
+                    </a:xfrm>
+                    <a:prstGeom prst="rect">
+                      <a:avLst/>
+                    </a:prstGeom>
+                  </pic:spPr>
+                </pic:pic>
+              </a:graphicData>
+            </a:graphic>
+          </wp:inline>
+        </w:drawing>
+      </w:r>
+    </w:p>
+    <w:p>
       <w:pPr>
         <w:pStyle w:val="Heading3"/>
         <w:spacing w:line="276" w:lineRule="auto"/>
@@ -5497,7 +5878,9 @@
       <w:r>
         <w:t>MIDI Arpeggiator</w:t>
       </w:r>
+      <w:bookmarkStart w:id="12" w:name="_GoBack"/>
       <w:bookmarkEnd w:id="11"/>
+      <w:bookmarkEnd w:id="12"/>
     </w:p>
     <w:p>
       <w:pPr>
@@ -5663,11 +6046,11 @@
         <w:pStyle w:val="Heading2"/>
         <w:spacing w:line="276" w:lineRule="auto"/>
       </w:pPr>
-      <w:bookmarkStart w:id="12" w:name="_Toc529282616"/>
+      <w:bookmarkStart w:id="13" w:name="_Toc529282616"/>
       <w:r>
         <w:t>Version Control</w:t>
       </w:r>
-      <w:bookmarkEnd w:id="12"/>
+      <w:bookmarkEnd w:id="13"/>
     </w:p>
     <w:p>
       <w:pPr>
@@ -5731,128 +6114,131 @@
         <w:pStyle w:val="Heading1"/>
         <w:spacing w:line="276" w:lineRule="auto"/>
       </w:pPr>
-      <w:bookmarkStart w:id="13" w:name="_Toc529282617"/>
+      <w:bookmarkStart w:id="14" w:name="_Toc529282617"/>
       <w:r>
         <w:t>Implementation</w:t>
-      </w:r>
-      <w:bookmarkEnd w:id="13"/>
-    </w:p>
-    <w:p>
-      <w:pPr>
-        <w:spacing w:line="276" w:lineRule="auto"/>
-      </w:pPr>
-      <w:r>
-        <w:t xml:space="preserve">Overview of the development process, including technologies used and </w:t>
-      </w:r>
-      <w:r>
-        <w:t>the nuances of working with these technologies. Structure of this section is largely chronological in terms of my work process.</w:t>
-      </w:r>
-    </w:p>
-    <w:p>
-      <w:pPr>
-        <w:pStyle w:val="Heading2"/>
-        <w:spacing w:line="276" w:lineRule="auto"/>
-      </w:pPr>
-      <w:bookmarkStart w:id="14" w:name="_Toc529282618"/>
-      <w:r>
-        <w:t>Unity Development Kits</w:t>
       </w:r>
       <w:bookmarkEnd w:id="14"/>
     </w:p>
     <w:p>
       <w:pPr>
-        <w:pStyle w:val="Heading3"/>
-      </w:pPr>
-      <w:r>
-        <w:t xml:space="preserve">Oculus </w:t>
-      </w:r>
-      <w:r>
-        <w:t>Avatar SDK</w:t>
+        <w:spacing w:line="276" w:lineRule="auto"/>
+      </w:pPr>
+      <w:r>
+        <w:t xml:space="preserve">Overview of the development process, including technologies used and </w:t>
+      </w:r>
+      <w:r>
+        <w:t>the nuances of working with these technologies. Structure of this section is largely chronological in terms of my work process.</w:t>
       </w:r>
     </w:p>
     <w:p>
-      <w:r>
-        <w:t xml:space="preserve">This software development kit was a great assist in developing this virtual reality environment. </w:t>
-      </w:r>
-      <w:r>
-        <w:t xml:space="preserve">Collision detection with the </w:t>
-      </w:r>
-      <w:proofErr w:type="spellStart"/>
-      <w:r>
-        <w:t>OVRAvatar</w:t>
-      </w:r>
-      <w:proofErr w:type="spellEnd"/>
-      <w:r>
-        <w:t xml:space="preserve"> did not come easily. Though this development kit handled communication with the Oculus hardware cleanly, basic operations such as collision detection were not built in. I therefore modified the provided scripts to behave how I needed them to: I programmed the included bone meshes within the </w:t>
-      </w:r>
-      <w:proofErr w:type="spellStart"/>
-      <w:r>
-        <w:t>OVRAvatar’s</w:t>
-      </w:r>
-      <w:proofErr w:type="spellEnd"/>
-      <w:r>
-        <w:t xml:space="preserve"> hand to each collide with the objects I marked as musical objects.</w:t>
-      </w:r>
+      <w:pPr>
+        <w:pStyle w:val="Heading2"/>
+        <w:spacing w:line="276" w:lineRule="auto"/>
+      </w:pPr>
+      <w:bookmarkStart w:id="15" w:name="_Toc529282618"/>
+      <w:r>
+        <w:t>Unity Development Kits</w:t>
+      </w:r>
+      <w:bookmarkEnd w:id="15"/>
     </w:p>
     <w:p>
       <w:pPr>
         <w:pStyle w:val="Heading3"/>
       </w:pPr>
       <w:r>
-        <w:t>Unity Terrain Engine</w:t>
+        <w:t xml:space="preserve">Oculus </w:t>
+      </w:r>
+      <w:r>
+        <w:t>Avatar SDK</w:t>
       </w:r>
     </w:p>
     <w:p>
-      <w:pPr>
-        <w:spacing w:line="276" w:lineRule="auto"/>
-      </w:pPr>
-      <w:r>
-        <w:t xml:space="preserve">To </w:t>
-      </w:r>
-      <w:r>
-        <w:t>model the surrounding environment, I used Unity’s robust built</w:t>
-      </w:r>
-      <w:r>
-        <w:t>-</w:t>
-      </w:r>
-      <w:r>
-        <w:t>in terrain engine</w:t>
-      </w:r>
-      <w:r>
-        <w:t>.</w:t>
-      </w:r>
-      <w:r>
-        <w:t xml:space="preserve"> The editor includes tools to raise and lower the terrain mesh, level the mesh, add water in local minimum vertex locations, paint textures, and add and remove trees or grass. The editor includes a variety of brush presets to paint the vertex locations, tree or grass locations, and textures. Custom brush patterns can be loaded in via 2D gr</w:t>
-      </w:r>
-      <w:r>
-        <w:t>ayscale</w:t>
-      </w:r>
-      <w:r>
-        <w:t xml:space="preserve"> images, a functionality </w:t>
-      </w:r>
-      <w:proofErr w:type="gramStart"/>
-      <w:r>
-        <w:t>similar to</w:t>
-      </w:r>
-      <w:proofErr w:type="gramEnd"/>
-      <w:r>
-        <w:t xml:space="preserve"> height mapping but on a more granular level.</w:t>
-      </w:r>
-      <w:r>
-        <w:t xml:space="preserve"> Height mapping takes in a grayscale image representing heights (lighter spots corresponding to higher locations, darker to lower), </w:t>
+      <w:r>
+        <w:t xml:space="preserve">This software development kit was a great assist in developing this virtual reality environment. </w:t>
+      </w:r>
+      <w:r>
+        <w:t xml:space="preserve">Collision detection with the </w:t>
+      </w:r>
+      <w:proofErr w:type="spellStart"/>
+      <w:r>
+        <w:t>OVRAvatar</w:t>
+      </w:r>
+      <w:proofErr w:type="spellEnd"/>
+      <w:r>
+        <w:t xml:space="preserve"> did not come easily. Though this development kit handled communication with the Oculus hardware cleanly, basic operations such as collision detection were not built in. I therefore modified the provided scripts to behave how I needed them to: I programmed the included bone meshes within the </w:t>
+      </w:r>
+      <w:proofErr w:type="spellStart"/>
+      <w:r>
+        <w:t>OVRAvatar’s</w:t>
+      </w:r>
+      <w:proofErr w:type="spellEnd"/>
+      <w:r>
+        <w:t xml:space="preserve"> hand to each collide with the objects I marked as musical objects.</w:t>
       </w:r>
     </w:p>
     <w:p>
       <w:pPr>
-        <w:spacing w:line="276" w:lineRule="auto"/>
-      </w:pPr>
+        <w:pStyle w:val="Heading3"/>
+      </w:pPr>
+      <w:r>
+        <w:t>Unity Terrain Engine</w:t>
+      </w:r>
     </w:p>
     <w:p>
       <w:pPr>
         <w:spacing w:line="276" w:lineRule="auto"/>
       </w:pPr>
       <w:r>
+        <w:t xml:space="preserve">To </w:t>
+      </w:r>
+      <w:r>
+        <w:t>model the surrounding environment, I used Unity’s robust built</w:t>
+      </w:r>
+      <w:r>
+        <w:t>-</w:t>
+      </w:r>
+      <w:r>
+        <w:t>in terrain engine</w:t>
+      </w:r>
+      <w:r>
+        <w:t>.</w:t>
+      </w:r>
+      <w:r>
+        <w:t xml:space="preserve"> The editor includes tools to raise and lower the terrain mesh, level the mesh, add water in local minimum vertex locations, paint </w:t>
+      </w:r>
+      <w:r>
         <w:lastRenderedPageBreak/>
+        <w:t>textures, and add and remove trees or grass. The editor includes a variety of brush presets to paint the vertex locations, tree or grass locations, and textures. Custom brush patterns can be loaded in via 2D gr</w:t>
+      </w:r>
+      <w:r>
+        <w:t>ayscale</w:t>
+      </w:r>
+      <w:r>
+        <w:t xml:space="preserve"> images, a functionality </w:t>
+      </w:r>
+      <w:proofErr w:type="gramStart"/>
+      <w:r>
+        <w:t>similar to</w:t>
+      </w:r>
+      <w:proofErr w:type="gramEnd"/>
+      <w:r>
+        <w:t xml:space="preserve"> height mapping but on a more granular level.</w:t>
+      </w:r>
+      <w:r>
+        <w:t xml:space="preserve"> Height mapping takes in a grayscale image representing heights (lighter spots corresponding to higher locations, darker to lower), </w:t>
+      </w:r>
+    </w:p>
+    <w:p>
+      <w:pPr>
+        <w:spacing w:line="276" w:lineRule="auto"/>
+      </w:pPr>
+    </w:p>
+    <w:p>
+      <w:pPr>
+        <w:spacing w:line="276" w:lineRule="auto"/>
+      </w:pPr>
+      <w:r>
         <w:t xml:space="preserve">The engine driving creation of trees for the terrain is equally robust; developers also are given the option of modeling their own trees using the built in </w:t>
       </w:r>
       <w:proofErr w:type="spellStart"/>
@@ -5938,8 +6324,6 @@
       <w:r>
         <w:t>Unity’s SDK.</w:t>
       </w:r>
-      <w:bookmarkStart w:id="15" w:name="_GoBack"/>
-      <w:bookmarkEnd w:id="15"/>
     </w:p>
     <w:p>
       <w:pPr>
@@ -6088,6 +6472,7 @@
       </w:pPr>
       <w:bookmarkStart w:id="19" w:name="_Toc529282622"/>
       <w:r>
+        <w:lastRenderedPageBreak/>
         <w:t>Analysis and Verification</w:t>
       </w:r>
       <w:bookmarkEnd w:id="19"/>
@@ -6110,7 +6495,6 @@
       </w:pPr>
       <w:bookmarkStart w:id="20" w:name="_Toc529282623"/>
       <w:r>
-        <w:lastRenderedPageBreak/>
         <w:t>Playtesting</w:t>
       </w:r>
       <w:bookmarkEnd w:id="20"/>
@@ -6263,13 +6647,7 @@
       </w:r>
       <w:proofErr w:type="gramEnd"/>
       <w:r>
-        <w:t xml:space="preserve"> include discussion on the specific features </w:t>
-      </w:r>
-      <w:r>
-        <w:t xml:space="preserve">of each </w:t>
-      </w:r>
-      <w:r>
-        <w:t>that inspired the work behind Soundscape, as well as ideas for future work.</w:t>
+        <w:t xml:space="preserve"> include discussion on the specific features of each that inspired the work behind Soundscape, as well as ideas for future work.</w:t>
       </w:r>
     </w:p>
     <w:p>
@@ -6349,6 +6727,7 @@
       </w:pPr>
       <w:bookmarkStart w:id="29" w:name="_Toc529282632"/>
       <w:r>
+        <w:lastRenderedPageBreak/>
         <w:t>Beat Saber</w:t>
       </w:r>
       <w:bookmarkEnd w:id="29"/>
@@ -6403,7 +6782,6 @@
       <w:bookmarkStart w:id="30" w:name="_Toc529282633"/>
       <w:proofErr w:type="spellStart"/>
       <w:r>
-        <w:lastRenderedPageBreak/>
         <w:t>Raybeem</w:t>
       </w:r>
       <w:proofErr w:type="spellEnd"/>
@@ -6724,6 +7102,7 @@
         <w:spacing w:line="276" w:lineRule="auto"/>
       </w:pPr>
       <w:r>
+        <w:lastRenderedPageBreak/>
         <w:t xml:space="preserve"> </w:t>
       </w:r>
       <w:bookmarkStart w:id="36" w:name="_Toc529282639"/>
@@ -6824,7 +7203,6 @@
                       <w:rPr>
                         <w:noProof/>
                       </w:rPr>
-                      <w:lastRenderedPageBreak/>
                       <w:t xml:space="preserve">[1] </w:t>
                     </w:r>
                   </w:p>
@@ -7711,7 +8089,7 @@
       </w:pPr>
     </w:p>
     <w:sectPr>
-      <w:footerReference w:type="default" r:id="rId11"/>
+      <w:footerReference w:type="default" r:id="rId15"/>
       <w:pgSz w:w="12240" w:h="15840"/>
       <w:pgMar w:top="1440" w:right="1440" w:bottom="1440" w:left="1440" w:header="720" w:footer="720" w:gutter="0"/>
       <w:pgNumType w:start="0"/>
@@ -10366,7 +10744,6 @@
   <w:style w:type="character" w:default="1" w:styleId="DefaultParagraphFont">
     <w:name w:val="Default Paragraph Font"/>
     <w:uiPriority w:val="1"/>
-    <w:semiHidden/>
     <w:unhideWhenUsed/>
   </w:style>
   <w:style w:type="table" w:default="1" w:styleId="TableNormal">
@@ -11557,6 +11934,151 @@
 </file>
 
 <file path=customXml/item1.xml><?xml version="1.0" encoding="utf-8"?>
+<?mso-contentType ?>
+<FormTemplates xmlns="http://schemas.microsoft.com/sharepoint/v3/contenttype/forms">
+  <Display>DocumentLibraryForm</Display>
+  <Edit>AssetEditForm</Edit>
+  <New>DocumentLibraryForm</New>
+</FormTemplates>
+</file>
+
+<file path=customXml/item2.xml><?xml version="1.0" encoding="utf-8"?>
+<p:properties xmlns:p="http://schemas.microsoft.com/office/2006/metadata/properties" xmlns:xsi="http://www.w3.org/2001/XMLSchema-instance" xmlns:pc="http://schemas.microsoft.com/office/infopath/2007/PartnerControls">
+  <documentManagement>
+    <LocLastLocAttemptVersionTypeLookup xmlns="4873beb7-5857-4685-be1f-d57550cc96cc" xsi:nil="true"/>
+    <MarketSpecific xmlns="4873beb7-5857-4685-be1f-d57550cc96cc">false</MarketSpecific>
+    <ApprovalStatus xmlns="4873beb7-5857-4685-be1f-d57550cc96cc">InProgress</ApprovalStatus>
+    <LocComments xmlns="4873beb7-5857-4685-be1f-d57550cc96cc" xsi:nil="true"/>
+    <DirectSourceMarket xmlns="4873beb7-5857-4685-be1f-d57550cc96cc" xsi:nil="true"/>
+    <LocPublishedLinkedAssetsLookup xmlns="4873beb7-5857-4685-be1f-d57550cc96cc" xsi:nil="true"/>
+    <ThumbnailAssetId xmlns="4873beb7-5857-4685-be1f-d57550cc96cc" xsi:nil="true"/>
+    <PrimaryImageGen xmlns="4873beb7-5857-4685-be1f-d57550cc96cc">true</PrimaryImageGen>
+    <LegacyData xmlns="4873beb7-5857-4685-be1f-d57550cc96cc" xsi:nil="true"/>
+    <LocNewPublishedVersionLookup xmlns="4873beb7-5857-4685-be1f-d57550cc96cc" xsi:nil="true"/>
+    <NumericId xmlns="4873beb7-5857-4685-be1f-d57550cc96cc">102787001</NumericId>
+    <TPFriendlyName xmlns="4873beb7-5857-4685-be1f-d57550cc96cc" xsi:nil="true"/>
+    <LocOverallPublishStatusLookup xmlns="4873beb7-5857-4685-be1f-d57550cc96cc" xsi:nil="true"/>
+    <LocRecommendedHandoff xmlns="4873beb7-5857-4685-be1f-d57550cc96cc" xsi:nil="true"/>
+    <BlockPublish xmlns="4873beb7-5857-4685-be1f-d57550cc96cc">false</BlockPublish>
+    <BusinessGroup xmlns="4873beb7-5857-4685-be1f-d57550cc96cc" xsi:nil="true"/>
+    <OpenTemplate xmlns="4873beb7-5857-4685-be1f-d57550cc96cc">true</OpenTemplate>
+    <SourceTitle xmlns="4873beb7-5857-4685-be1f-d57550cc96cc" xsi:nil="true"/>
+    <LocOverallLocStatusLookup xmlns="4873beb7-5857-4685-be1f-d57550cc96cc" xsi:nil="true"/>
+    <APEditor xmlns="4873beb7-5857-4685-be1f-d57550cc96cc">
+      <UserInfo>
+        <DisplayName/>
+        <AccountId xsi:nil="true"/>
+        <AccountType/>
+      </UserInfo>
+    </APEditor>
+    <UALocComments xmlns="4873beb7-5857-4685-be1f-d57550cc96cc" xsi:nil="true"/>
+    <IntlLangReviewDate xmlns="4873beb7-5857-4685-be1f-d57550cc96cc" xsi:nil="true"/>
+    <PublishStatusLookup xmlns="4873beb7-5857-4685-be1f-d57550cc96cc">
+      <Value>1343188</Value>
+    </PublishStatusLookup>
+    <ParentAssetId xmlns="4873beb7-5857-4685-be1f-d57550cc96cc" xsi:nil="true"/>
+    <FeatureTagsTaxHTField0 xmlns="4873beb7-5857-4685-be1f-d57550cc96cc">
+      <Terms xmlns="http://schemas.microsoft.com/office/infopath/2007/PartnerControls"/>
+    </FeatureTagsTaxHTField0>
+    <MachineTranslated xmlns="4873beb7-5857-4685-be1f-d57550cc96cc">false</MachineTranslated>
+    <Providers xmlns="4873beb7-5857-4685-be1f-d57550cc96cc" xsi:nil="true"/>
+    <OriginalSourceMarket xmlns="4873beb7-5857-4685-be1f-d57550cc96cc" xsi:nil="true"/>
+    <APDescription xmlns="4873beb7-5857-4685-be1f-d57550cc96cc" xsi:nil="true"/>
+    <ContentItem xmlns="4873beb7-5857-4685-be1f-d57550cc96cc" xsi:nil="true"/>
+    <ClipArtFilename xmlns="4873beb7-5857-4685-be1f-d57550cc96cc" xsi:nil="true"/>
+    <TPInstallLocation xmlns="4873beb7-5857-4685-be1f-d57550cc96cc" xsi:nil="true"/>
+    <TimesCloned xmlns="4873beb7-5857-4685-be1f-d57550cc96cc" xsi:nil="true"/>
+    <PublishTargets xmlns="4873beb7-5857-4685-be1f-d57550cc96cc">OfficeOnlineVNext</PublishTargets>
+    <AcquiredFrom xmlns="4873beb7-5857-4685-be1f-d57550cc96cc">Internal MS</AcquiredFrom>
+    <AssetStart xmlns="4873beb7-5857-4685-be1f-d57550cc96cc">2011-11-23T17:29:00+00:00</AssetStart>
+    <FriendlyTitle xmlns="4873beb7-5857-4685-be1f-d57550cc96cc" xsi:nil="true"/>
+    <Provider xmlns="4873beb7-5857-4685-be1f-d57550cc96cc" xsi:nil="true"/>
+    <LastHandOff xmlns="4873beb7-5857-4685-be1f-d57550cc96cc" xsi:nil="true"/>
+    <TPClientViewer xmlns="4873beb7-5857-4685-be1f-d57550cc96cc" xsi:nil="true"/>
+    <TemplateStatus xmlns="4873beb7-5857-4685-be1f-d57550cc96cc">Complete</TemplateStatus>
+    <Downloads xmlns="4873beb7-5857-4685-be1f-d57550cc96cc">0</Downloads>
+    <OOCacheId xmlns="4873beb7-5857-4685-be1f-d57550cc96cc" xsi:nil="true"/>
+    <IsDeleted xmlns="4873beb7-5857-4685-be1f-d57550cc96cc">false</IsDeleted>
+    <LocPublishedDependentAssetsLookup xmlns="4873beb7-5857-4685-be1f-d57550cc96cc" xsi:nil="true"/>
+    <AssetExpire xmlns="4873beb7-5857-4685-be1f-d57550cc96cc">2029-05-12T07:00:00+00:00</AssetExpire>
+    <CSXSubmissionMarket xmlns="4873beb7-5857-4685-be1f-d57550cc96cc" xsi:nil="true"/>
+    <DSATActionTaken xmlns="4873beb7-5857-4685-be1f-d57550cc96cc" xsi:nil="true"/>
+    <SubmitterId xmlns="4873beb7-5857-4685-be1f-d57550cc96cc" xsi:nil="true"/>
+    <EditorialTags xmlns="4873beb7-5857-4685-be1f-d57550cc96cc" xsi:nil="true"/>
+    <TPExecutable xmlns="4873beb7-5857-4685-be1f-d57550cc96cc" xsi:nil="true"/>
+    <CSXSubmissionDate xmlns="4873beb7-5857-4685-be1f-d57550cc96cc" xsi:nil="true"/>
+    <CSXUpdate xmlns="4873beb7-5857-4685-be1f-d57550cc96cc">false</CSXUpdate>
+    <AssetType xmlns="4873beb7-5857-4685-be1f-d57550cc96cc">TP</AssetType>
+    <ApprovalLog xmlns="4873beb7-5857-4685-be1f-d57550cc96cc" xsi:nil="true"/>
+    <BugNumber xmlns="4873beb7-5857-4685-be1f-d57550cc96cc" xsi:nil="true"/>
+    <OriginAsset xmlns="4873beb7-5857-4685-be1f-d57550cc96cc" xsi:nil="true"/>
+    <TPComponent xmlns="4873beb7-5857-4685-be1f-d57550cc96cc" xsi:nil="true"/>
+    <Milestone xmlns="4873beb7-5857-4685-be1f-d57550cc96cc" xsi:nil="true"/>
+    <RecommendationsModifier xmlns="4873beb7-5857-4685-be1f-d57550cc96cc" xsi:nil="true"/>
+    <AssetId xmlns="4873beb7-5857-4685-be1f-d57550cc96cc">TP102787001</AssetId>
+    <PolicheckWords xmlns="4873beb7-5857-4685-be1f-d57550cc96cc" xsi:nil="true"/>
+    <TPLaunchHelpLink xmlns="4873beb7-5857-4685-be1f-d57550cc96cc" xsi:nil="true"/>
+    <IntlLocPriority xmlns="4873beb7-5857-4685-be1f-d57550cc96cc" xsi:nil="true"/>
+    <TPApplication xmlns="4873beb7-5857-4685-be1f-d57550cc96cc" xsi:nil="true"/>
+    <IntlLangReviewer xmlns="4873beb7-5857-4685-be1f-d57550cc96cc" xsi:nil="true"/>
+    <HandoffToMSDN xmlns="4873beb7-5857-4685-be1f-d57550cc96cc" xsi:nil="true"/>
+    <PlannedPubDate xmlns="4873beb7-5857-4685-be1f-d57550cc96cc" xsi:nil="true"/>
+    <CrawlForDependencies xmlns="4873beb7-5857-4685-be1f-d57550cc96cc">false</CrawlForDependencies>
+    <LocLastLocAttemptVersionLookup xmlns="4873beb7-5857-4685-be1f-d57550cc96cc">693888</LocLastLocAttemptVersionLookup>
+    <LocProcessedForHandoffsLookup xmlns="4873beb7-5857-4685-be1f-d57550cc96cc" xsi:nil="true"/>
+    <TrustLevel xmlns="4873beb7-5857-4685-be1f-d57550cc96cc">1 Microsoft Managed Content</TrustLevel>
+    <CampaignTagsTaxHTField0 xmlns="4873beb7-5857-4685-be1f-d57550cc96cc">
+      <Terms xmlns="http://schemas.microsoft.com/office/infopath/2007/PartnerControls"/>
+    </CampaignTagsTaxHTField0>
+    <TPNamespace xmlns="4873beb7-5857-4685-be1f-d57550cc96cc" xsi:nil="true"/>
+    <LocOverallPreviewStatusLookup xmlns="4873beb7-5857-4685-be1f-d57550cc96cc" xsi:nil="true"/>
+    <TaxCatchAll xmlns="4873beb7-5857-4685-be1f-d57550cc96cc"/>
+    <IsSearchable xmlns="4873beb7-5857-4685-be1f-d57550cc96cc">false</IsSearchable>
+    <TemplateTemplateType xmlns="4873beb7-5857-4685-be1f-d57550cc96cc">Word Document Template</TemplateTemplateType>
+    <Markets xmlns="4873beb7-5857-4685-be1f-d57550cc96cc"/>
+    <IntlLangReview xmlns="4873beb7-5857-4685-be1f-d57550cc96cc" xsi:nil="true"/>
+    <UAProjectedTotalWords xmlns="4873beb7-5857-4685-be1f-d57550cc96cc" xsi:nil="true"/>
+    <OutputCachingOn xmlns="4873beb7-5857-4685-be1f-d57550cc96cc">false</OutputCachingOn>
+    <AverageRating xmlns="4873beb7-5857-4685-be1f-d57550cc96cc" xsi:nil="true"/>
+    <LocMarketGroupTiers2 xmlns="4873beb7-5857-4685-be1f-d57550cc96cc" xsi:nil="true"/>
+    <APAuthor xmlns="4873beb7-5857-4685-be1f-d57550cc96cc">
+      <UserInfo>
+        <DisplayName>REDMOND\v-namall</DisplayName>
+        <AccountId>978</AccountId>
+        <AccountType/>
+      </UserInfo>
+    </APAuthor>
+    <TPCommandLine xmlns="4873beb7-5857-4685-be1f-d57550cc96cc" xsi:nil="true"/>
+    <LocManualTestRequired xmlns="4873beb7-5857-4685-be1f-d57550cc96cc">false</LocManualTestRequired>
+    <TPAppVersion xmlns="4873beb7-5857-4685-be1f-d57550cc96cc" xsi:nil="true"/>
+    <EditorialStatus xmlns="4873beb7-5857-4685-be1f-d57550cc96cc">Complete</EditorialStatus>
+    <LocProcessedForMarketsLookup xmlns="4873beb7-5857-4685-be1f-d57550cc96cc" xsi:nil="true"/>
+    <LastModifiedDateTime xmlns="4873beb7-5857-4685-be1f-d57550cc96cc" xsi:nil="true"/>
+    <TPLaunchHelpLinkType xmlns="4873beb7-5857-4685-be1f-d57550cc96cc">Template</TPLaunchHelpLinkType>
+    <ScenarioTagsTaxHTField0 xmlns="4873beb7-5857-4685-be1f-d57550cc96cc">
+      <Terms xmlns="http://schemas.microsoft.com/office/infopath/2007/PartnerControls"/>
+    </ScenarioTagsTaxHTField0>
+    <OriginalRelease xmlns="4873beb7-5857-4685-be1f-d57550cc96cc">14</OriginalRelease>
+    <LocalizationTagsTaxHTField0 xmlns="4873beb7-5857-4685-be1f-d57550cc96cc">
+      <Terms xmlns="http://schemas.microsoft.com/office/infopath/2007/PartnerControls"/>
+    </LocalizationTagsTaxHTField0>
+    <Manager xmlns="4873beb7-5857-4685-be1f-d57550cc96cc" xsi:nil="true"/>
+    <UALocRecommendation xmlns="4873beb7-5857-4685-be1f-d57550cc96cc">Localize</UALocRecommendation>
+    <LocOverallHandbackStatusLookup xmlns="4873beb7-5857-4685-be1f-d57550cc96cc" xsi:nil="true"/>
+    <ArtSampleDocs xmlns="4873beb7-5857-4685-be1f-d57550cc96cc" xsi:nil="true"/>
+    <UACurrentWords xmlns="4873beb7-5857-4685-be1f-d57550cc96cc" xsi:nil="true"/>
+    <ShowIn xmlns="4873beb7-5857-4685-be1f-d57550cc96cc">Show everywhere</ShowIn>
+    <CSXHash xmlns="4873beb7-5857-4685-be1f-d57550cc96cc" xsi:nil="true"/>
+    <VoteCount xmlns="4873beb7-5857-4685-be1f-d57550cc96cc" xsi:nil="true"/>
+    <InternalTagsTaxHTField0 xmlns="4873beb7-5857-4685-be1f-d57550cc96cc">
+      <Terms xmlns="http://schemas.microsoft.com/office/infopath/2007/PartnerControls"/>
+    </InternalTagsTaxHTField0>
+    <UANotes xmlns="4873beb7-5857-4685-be1f-d57550cc96cc" xsi:nil="true"/>
+  </documentManagement>
+</p:properties>
+</file>
+
+<file path=customXml/item3.xml><?xml version="1.0" encoding="utf-8"?>
 <ct:contentTypeSchema xmlns:ct="http://schemas.microsoft.com/office/2006/metadata/contentType" xmlns:ma="http://schemas.microsoft.com/office/2006/metadata/properties/metaAttributes" ct:_="" ma:_="" ma:contentTypeName="TemplateFile" ma:contentTypeID="0x0101006EDDDB5EE6D98C44930B742096920B300400F5B6D36B3EF94B4E9A635CDF2A18F5B8" ma:contentTypeVersion="72" ma:contentTypeDescription="Create a new document." ma:contentTypeScope="" ma:versionID="a23e56308344d904b51738559c3d67c9">
   <xsd:schema xmlns:xsd="http://www.w3.org/2001/XMLSchema" xmlns:xs="http://www.w3.org/2001/XMLSchema" xmlns:p="http://schemas.microsoft.com/office/2006/metadata/properties" xmlns:ns2="4873beb7-5857-4685-be1f-d57550cc96cc" targetNamespace="http://schemas.microsoft.com/office/2006/metadata/properties" ma:root="true" ma:fieldsID="cd0908cc4600e77bf5da051303e00c8d" ns2:_="">
     <xsd:import namespace="4873beb7-5857-4685-be1f-d57550cc96cc"/>
@@ -12596,151 +13118,6 @@
 </ct:contentTypeSchema>
 </file>
 
-<file path=customXml/item2.xml><?xml version="1.0" encoding="utf-8"?>
-<p:properties xmlns:p="http://schemas.microsoft.com/office/2006/metadata/properties" xmlns:xsi="http://www.w3.org/2001/XMLSchema-instance" xmlns:pc="http://schemas.microsoft.com/office/infopath/2007/PartnerControls">
-  <documentManagement>
-    <LocLastLocAttemptVersionTypeLookup xmlns="4873beb7-5857-4685-be1f-d57550cc96cc" xsi:nil="true"/>
-    <MarketSpecific xmlns="4873beb7-5857-4685-be1f-d57550cc96cc">false</MarketSpecific>
-    <ApprovalStatus xmlns="4873beb7-5857-4685-be1f-d57550cc96cc">InProgress</ApprovalStatus>
-    <LocComments xmlns="4873beb7-5857-4685-be1f-d57550cc96cc" xsi:nil="true"/>
-    <DirectSourceMarket xmlns="4873beb7-5857-4685-be1f-d57550cc96cc" xsi:nil="true"/>
-    <LocPublishedLinkedAssetsLookup xmlns="4873beb7-5857-4685-be1f-d57550cc96cc" xsi:nil="true"/>
-    <ThumbnailAssetId xmlns="4873beb7-5857-4685-be1f-d57550cc96cc" xsi:nil="true"/>
-    <PrimaryImageGen xmlns="4873beb7-5857-4685-be1f-d57550cc96cc">true</PrimaryImageGen>
-    <LegacyData xmlns="4873beb7-5857-4685-be1f-d57550cc96cc" xsi:nil="true"/>
-    <LocNewPublishedVersionLookup xmlns="4873beb7-5857-4685-be1f-d57550cc96cc" xsi:nil="true"/>
-    <NumericId xmlns="4873beb7-5857-4685-be1f-d57550cc96cc">102787001</NumericId>
-    <TPFriendlyName xmlns="4873beb7-5857-4685-be1f-d57550cc96cc" xsi:nil="true"/>
-    <LocOverallPublishStatusLookup xmlns="4873beb7-5857-4685-be1f-d57550cc96cc" xsi:nil="true"/>
-    <LocRecommendedHandoff xmlns="4873beb7-5857-4685-be1f-d57550cc96cc" xsi:nil="true"/>
-    <BlockPublish xmlns="4873beb7-5857-4685-be1f-d57550cc96cc">false</BlockPublish>
-    <BusinessGroup xmlns="4873beb7-5857-4685-be1f-d57550cc96cc" xsi:nil="true"/>
-    <OpenTemplate xmlns="4873beb7-5857-4685-be1f-d57550cc96cc">true</OpenTemplate>
-    <SourceTitle xmlns="4873beb7-5857-4685-be1f-d57550cc96cc" xsi:nil="true"/>
-    <LocOverallLocStatusLookup xmlns="4873beb7-5857-4685-be1f-d57550cc96cc" xsi:nil="true"/>
-    <APEditor xmlns="4873beb7-5857-4685-be1f-d57550cc96cc">
-      <UserInfo>
-        <DisplayName/>
-        <AccountId xsi:nil="true"/>
-        <AccountType/>
-      </UserInfo>
-    </APEditor>
-    <UALocComments xmlns="4873beb7-5857-4685-be1f-d57550cc96cc" xsi:nil="true"/>
-    <IntlLangReviewDate xmlns="4873beb7-5857-4685-be1f-d57550cc96cc" xsi:nil="true"/>
-    <PublishStatusLookup xmlns="4873beb7-5857-4685-be1f-d57550cc96cc">
-      <Value>1343188</Value>
-    </PublishStatusLookup>
-    <ParentAssetId xmlns="4873beb7-5857-4685-be1f-d57550cc96cc" xsi:nil="true"/>
-    <FeatureTagsTaxHTField0 xmlns="4873beb7-5857-4685-be1f-d57550cc96cc">
-      <Terms xmlns="http://schemas.microsoft.com/office/infopath/2007/PartnerControls"/>
-    </FeatureTagsTaxHTField0>
-    <MachineTranslated xmlns="4873beb7-5857-4685-be1f-d57550cc96cc">false</MachineTranslated>
-    <Providers xmlns="4873beb7-5857-4685-be1f-d57550cc96cc" xsi:nil="true"/>
-    <OriginalSourceMarket xmlns="4873beb7-5857-4685-be1f-d57550cc96cc" xsi:nil="true"/>
-    <APDescription xmlns="4873beb7-5857-4685-be1f-d57550cc96cc" xsi:nil="true"/>
-    <ContentItem xmlns="4873beb7-5857-4685-be1f-d57550cc96cc" xsi:nil="true"/>
-    <ClipArtFilename xmlns="4873beb7-5857-4685-be1f-d57550cc96cc" xsi:nil="true"/>
-    <TPInstallLocation xmlns="4873beb7-5857-4685-be1f-d57550cc96cc" xsi:nil="true"/>
-    <TimesCloned xmlns="4873beb7-5857-4685-be1f-d57550cc96cc" xsi:nil="true"/>
-    <PublishTargets xmlns="4873beb7-5857-4685-be1f-d57550cc96cc">OfficeOnlineVNext</PublishTargets>
-    <AcquiredFrom xmlns="4873beb7-5857-4685-be1f-d57550cc96cc">Internal MS</AcquiredFrom>
-    <AssetStart xmlns="4873beb7-5857-4685-be1f-d57550cc96cc">2011-11-23T17:29:00+00:00</AssetStart>
-    <FriendlyTitle xmlns="4873beb7-5857-4685-be1f-d57550cc96cc" xsi:nil="true"/>
-    <Provider xmlns="4873beb7-5857-4685-be1f-d57550cc96cc" xsi:nil="true"/>
-    <LastHandOff xmlns="4873beb7-5857-4685-be1f-d57550cc96cc" xsi:nil="true"/>
-    <TPClientViewer xmlns="4873beb7-5857-4685-be1f-d57550cc96cc" xsi:nil="true"/>
-    <TemplateStatus xmlns="4873beb7-5857-4685-be1f-d57550cc96cc">Complete</TemplateStatus>
-    <Downloads xmlns="4873beb7-5857-4685-be1f-d57550cc96cc">0</Downloads>
-    <OOCacheId xmlns="4873beb7-5857-4685-be1f-d57550cc96cc" xsi:nil="true"/>
-    <IsDeleted xmlns="4873beb7-5857-4685-be1f-d57550cc96cc">false</IsDeleted>
-    <LocPublishedDependentAssetsLookup xmlns="4873beb7-5857-4685-be1f-d57550cc96cc" xsi:nil="true"/>
-    <AssetExpire xmlns="4873beb7-5857-4685-be1f-d57550cc96cc">2029-05-12T07:00:00+00:00</AssetExpire>
-    <CSXSubmissionMarket xmlns="4873beb7-5857-4685-be1f-d57550cc96cc" xsi:nil="true"/>
-    <DSATActionTaken xmlns="4873beb7-5857-4685-be1f-d57550cc96cc" xsi:nil="true"/>
-    <SubmitterId xmlns="4873beb7-5857-4685-be1f-d57550cc96cc" xsi:nil="true"/>
-    <EditorialTags xmlns="4873beb7-5857-4685-be1f-d57550cc96cc" xsi:nil="true"/>
-    <TPExecutable xmlns="4873beb7-5857-4685-be1f-d57550cc96cc" xsi:nil="true"/>
-    <CSXSubmissionDate xmlns="4873beb7-5857-4685-be1f-d57550cc96cc" xsi:nil="true"/>
-    <CSXUpdate xmlns="4873beb7-5857-4685-be1f-d57550cc96cc">false</CSXUpdate>
-    <AssetType xmlns="4873beb7-5857-4685-be1f-d57550cc96cc">TP</AssetType>
-    <ApprovalLog xmlns="4873beb7-5857-4685-be1f-d57550cc96cc" xsi:nil="true"/>
-    <BugNumber xmlns="4873beb7-5857-4685-be1f-d57550cc96cc" xsi:nil="true"/>
-    <OriginAsset xmlns="4873beb7-5857-4685-be1f-d57550cc96cc" xsi:nil="true"/>
-    <TPComponent xmlns="4873beb7-5857-4685-be1f-d57550cc96cc" xsi:nil="true"/>
-    <Milestone xmlns="4873beb7-5857-4685-be1f-d57550cc96cc" xsi:nil="true"/>
-    <RecommendationsModifier xmlns="4873beb7-5857-4685-be1f-d57550cc96cc" xsi:nil="true"/>
-    <AssetId xmlns="4873beb7-5857-4685-be1f-d57550cc96cc">TP102787001</AssetId>
-    <PolicheckWords xmlns="4873beb7-5857-4685-be1f-d57550cc96cc" xsi:nil="true"/>
-    <TPLaunchHelpLink xmlns="4873beb7-5857-4685-be1f-d57550cc96cc" xsi:nil="true"/>
-    <IntlLocPriority xmlns="4873beb7-5857-4685-be1f-d57550cc96cc" xsi:nil="true"/>
-    <TPApplication xmlns="4873beb7-5857-4685-be1f-d57550cc96cc" xsi:nil="true"/>
-    <IntlLangReviewer xmlns="4873beb7-5857-4685-be1f-d57550cc96cc" xsi:nil="true"/>
-    <HandoffToMSDN xmlns="4873beb7-5857-4685-be1f-d57550cc96cc" xsi:nil="true"/>
-    <PlannedPubDate xmlns="4873beb7-5857-4685-be1f-d57550cc96cc" xsi:nil="true"/>
-    <CrawlForDependencies xmlns="4873beb7-5857-4685-be1f-d57550cc96cc">false</CrawlForDependencies>
-    <LocLastLocAttemptVersionLookup xmlns="4873beb7-5857-4685-be1f-d57550cc96cc">693888</LocLastLocAttemptVersionLookup>
-    <LocProcessedForHandoffsLookup xmlns="4873beb7-5857-4685-be1f-d57550cc96cc" xsi:nil="true"/>
-    <TrustLevel xmlns="4873beb7-5857-4685-be1f-d57550cc96cc">1 Microsoft Managed Content</TrustLevel>
-    <CampaignTagsTaxHTField0 xmlns="4873beb7-5857-4685-be1f-d57550cc96cc">
-      <Terms xmlns="http://schemas.microsoft.com/office/infopath/2007/PartnerControls"/>
-    </CampaignTagsTaxHTField0>
-    <TPNamespace xmlns="4873beb7-5857-4685-be1f-d57550cc96cc" xsi:nil="true"/>
-    <LocOverallPreviewStatusLookup xmlns="4873beb7-5857-4685-be1f-d57550cc96cc" xsi:nil="true"/>
-    <TaxCatchAll xmlns="4873beb7-5857-4685-be1f-d57550cc96cc"/>
-    <IsSearchable xmlns="4873beb7-5857-4685-be1f-d57550cc96cc">false</IsSearchable>
-    <TemplateTemplateType xmlns="4873beb7-5857-4685-be1f-d57550cc96cc">Word Document Template</TemplateTemplateType>
-    <Markets xmlns="4873beb7-5857-4685-be1f-d57550cc96cc"/>
-    <IntlLangReview xmlns="4873beb7-5857-4685-be1f-d57550cc96cc" xsi:nil="true"/>
-    <UAProjectedTotalWords xmlns="4873beb7-5857-4685-be1f-d57550cc96cc" xsi:nil="true"/>
-    <OutputCachingOn xmlns="4873beb7-5857-4685-be1f-d57550cc96cc">false</OutputCachingOn>
-    <AverageRating xmlns="4873beb7-5857-4685-be1f-d57550cc96cc" xsi:nil="true"/>
-    <LocMarketGroupTiers2 xmlns="4873beb7-5857-4685-be1f-d57550cc96cc" xsi:nil="true"/>
-    <APAuthor xmlns="4873beb7-5857-4685-be1f-d57550cc96cc">
-      <UserInfo>
-        <DisplayName>REDMOND\v-namall</DisplayName>
-        <AccountId>978</AccountId>
-        <AccountType/>
-      </UserInfo>
-    </APAuthor>
-    <TPCommandLine xmlns="4873beb7-5857-4685-be1f-d57550cc96cc" xsi:nil="true"/>
-    <LocManualTestRequired xmlns="4873beb7-5857-4685-be1f-d57550cc96cc">false</LocManualTestRequired>
-    <TPAppVersion xmlns="4873beb7-5857-4685-be1f-d57550cc96cc" xsi:nil="true"/>
-    <EditorialStatus xmlns="4873beb7-5857-4685-be1f-d57550cc96cc">Complete</EditorialStatus>
-    <LocProcessedForMarketsLookup xmlns="4873beb7-5857-4685-be1f-d57550cc96cc" xsi:nil="true"/>
-    <LastModifiedDateTime xmlns="4873beb7-5857-4685-be1f-d57550cc96cc" xsi:nil="true"/>
-    <TPLaunchHelpLinkType xmlns="4873beb7-5857-4685-be1f-d57550cc96cc">Template</TPLaunchHelpLinkType>
-    <ScenarioTagsTaxHTField0 xmlns="4873beb7-5857-4685-be1f-d57550cc96cc">
-      <Terms xmlns="http://schemas.microsoft.com/office/infopath/2007/PartnerControls"/>
-    </ScenarioTagsTaxHTField0>
-    <OriginalRelease xmlns="4873beb7-5857-4685-be1f-d57550cc96cc">14</OriginalRelease>
-    <LocalizationTagsTaxHTField0 xmlns="4873beb7-5857-4685-be1f-d57550cc96cc">
-      <Terms xmlns="http://schemas.microsoft.com/office/infopath/2007/PartnerControls"/>
-    </LocalizationTagsTaxHTField0>
-    <Manager xmlns="4873beb7-5857-4685-be1f-d57550cc96cc" xsi:nil="true"/>
-    <UALocRecommendation xmlns="4873beb7-5857-4685-be1f-d57550cc96cc">Localize</UALocRecommendation>
-    <LocOverallHandbackStatusLookup xmlns="4873beb7-5857-4685-be1f-d57550cc96cc" xsi:nil="true"/>
-    <ArtSampleDocs xmlns="4873beb7-5857-4685-be1f-d57550cc96cc" xsi:nil="true"/>
-    <UACurrentWords xmlns="4873beb7-5857-4685-be1f-d57550cc96cc" xsi:nil="true"/>
-    <ShowIn xmlns="4873beb7-5857-4685-be1f-d57550cc96cc">Show everywhere</ShowIn>
-    <CSXHash xmlns="4873beb7-5857-4685-be1f-d57550cc96cc" xsi:nil="true"/>
-    <VoteCount xmlns="4873beb7-5857-4685-be1f-d57550cc96cc" xsi:nil="true"/>
-    <InternalTagsTaxHTField0 xmlns="4873beb7-5857-4685-be1f-d57550cc96cc">
-      <Terms xmlns="http://schemas.microsoft.com/office/infopath/2007/PartnerControls"/>
-    </InternalTagsTaxHTField0>
-    <UANotes xmlns="4873beb7-5857-4685-be1f-d57550cc96cc" xsi:nil="true"/>
-  </documentManagement>
-</p:properties>
-</file>
-
-<file path=customXml/item3.xml><?xml version="1.0" encoding="utf-8"?>
-<?mso-contentType ?>
-<FormTemplates xmlns="http://schemas.microsoft.com/sharepoint/v3/contenttype/forms">
-  <Display>DocumentLibraryForm</Display>
-  <Edit>AssetEditForm</Edit>
-  <New>DocumentLibraryForm</New>
-</FormTemplates>
-</file>
-
 <file path=customXml/item4.xml><?xml version="1.0" encoding="utf-8"?>
 <b:Sources xmlns:b="http://schemas.openxmlformats.org/officeDocument/2006/bibliography" xmlns="http://schemas.openxmlformats.org/officeDocument/2006/bibliography" SelectedStyle="\IEEE2006OfficeOnline.xsl" StyleName="IEEE" Version="2006">
   <b:Source>
@@ -12758,7 +13135,7 @@
     <b:Month>April</b:Month>
     <b:Day>5</b:Day>
     <b:URL>https://www.wikiaudio.org/arpeggiator/</b:URL>
-    <b:RefOrder>9</b:RefOrder>
+    <b:RefOrder>12</b:RefOrder>
   </b:Source>
   <b:Source>
     <b:Tag>Jak18</b:Tag>
@@ -12781,7 +13158,7 @@
     <b:MonthAccessed>November</b:MonthAccessed>
     <b:DayAccessed>6</b:DayAccessed>
     <b:URL>https://codepen.io/jakealbaugh/full/qNrZyw/</b:URL>
-    <b:RefOrder>10</b:RefOrder>
+    <b:RefOrder>13</b:RefOrder>
   </b:Source>
   <b:Source>
     <b:Tag>Jor16</b:Tag>
@@ -12806,7 +13183,7 @@
     <b:MonthAccessed>November</b:MonthAccessed>
     <b:DayAccessed>6</b:DayAccessed>
     <b:URL>https://www.cmuse.org/dissonant-tones-only-unpleasant-to-a-western-ear/</b:URL>
-    <b:RefOrder>11</b:RefOrder>
+    <b:RefOrder>14</b:RefOrder>
   </b:Source>
   <b:Source>
     <b:Tag>Uni11</b:Tag>
@@ -12923,7 +13300,7 @@
     <b:Publisher>Always &amp; Forever Computer Entertainment</b:Publisher>
     <b:Year>2016</b:Year>
     <b:URL>http://playthingsvr.com/</b:URL>
-    <b:RefOrder>14</b:RefOrder>
+    <b:RefOrder>17</b:RefOrder>
   </b:Source>
   <b:Source>
     <b:Tag>Hyp</b:Tag>
@@ -12937,7 +13314,7 @@
     <b:Title>Beat Saber</b:Title>
     <b:City>Czech Republic</b:City>
     <b:URL>http://beatsaber.com/</b:URL>
-    <b:RefOrder>15</b:RefOrder>
+    <b:RefOrder>18</b:RefOrder>
   </b:Source>
   <b:Source>
     <b:Tag>Sok18</b:Tag>
@@ -12953,7 +13330,7 @@
     <b:Publisher>Sokay, LLC</b:Publisher>
     <b:Year>2018</b:Year>
     <b:URL>http://www.sokay.net/vr/raybeem</b:URL>
-    <b:RefOrder>16</b:RefOrder>
+    <b:RefOrder>19</b:RefOrder>
   </b:Source>
   <b:Source>
     <b:Tag>Epi18</b:Tag>
@@ -12969,7 +13346,7 @@
     <b:Publisher>Epic Games, Inc.</b:Publisher>
     <b:Year>2018</b:Year>
     <b:URL>https://www.unrealengine.com/en-US/what-is-unreal-engine-4</b:URL>
-    <b:RefOrder>17</b:RefOrder>
+    <b:RefOrder>20</b:RefOrder>
   </b:Source>
   <b:Source>
     <b:Tag>Abl18</b:Tag>
@@ -12985,7 +13362,7 @@
     <b:Publisher>Ableton Live</b:Publisher>
     <b:Year>2018</b:Year>
     <b:URL>https://www.ableton.com/en/shop/live/</b:URL>
-    <b:RefOrder>18</b:RefOrder>
+    <b:RefOrder>21</b:RefOrder>
   </b:Source>
   <b:Source>
     <b:Tag>Pre18</b:Tag>
@@ -13001,7 +13378,7 @@
     <b:Publisher>PreSonus Audio Electronics, Inc.</b:Publisher>
     <b:Year>2018</b:Year>
     <b:URL>https://www.presonus.com/products/Studio-One</b:URL>
-    <b:RefOrder>19</b:RefOrder>
+    <b:RefOrder>22</b:RefOrder>
   </b:Source>
   <b:Source>
     <b:Tag>App10</b:Tag>
@@ -13017,7 +13394,7 @@
     <b:Publisher>Apple, Inc.</b:Publisher>
     <b:Year>2010</b:Year>
     <b:URL>https://www.apple.com/mac/garageband/</b:URL>
-    <b:RefOrder>20</b:RefOrder>
+    <b:RefOrder>23</b:RefOrder>
   </b:Source>
   <b:Source>
     <b:Tag>Git18</b:Tag>
@@ -13033,7 +13410,7 @@
     <b:Publisher>GitHub, Inc.</b:Publisher>
     <b:Year>2018</b:Year>
     <b:URL>https://github.com/about</b:URL>
-    <b:RefOrder>12</b:RefOrder>
+    <b:RefOrder>15</b:RefOrder>
   </b:Source>
   <b:Source>
     <b:Tag>IDV17</b:Tag>
@@ -13048,7 +13425,7 @@
     <b:City>Lexington, SC</b:City>
     <b:Publisher>IDV, Inc.</b:Publisher>
     <b:Year>2017</b:Year>
-    <b:RefOrder>13</b:RefOrder>
+    <b:RefOrder>16</b:RefOrder>
   </b:Source>
   <b:Source>
     <b:Tag>Fac18</b:Tag>
@@ -13080,10 +13457,93 @@
     <b:URL>https://support.oculus.com/248749509016567/</b:URL>
     <b:RefOrder>2</b:RefOrder>
   </b:Source>
+  <b:Source>
+    <b:Tag>Mic08</b:Tag>
+    <b:SourceType>InternetSite</b:SourceType>
+    <b:Guid>{4D55AFE5-55A0-4550-9F87-4E900579AD18}</b:Guid>
+    <b:Author>
+      <b:Author>
+        <b:NameList>
+          <b:Person>
+            <b:Last>Paschko</b:Last>
+            <b:First>Michael</b:First>
+          </b:Person>
+        </b:NameList>
+      </b:Author>
+    </b:Author>
+    <b:Title>www.hangblog.org: A Documentation Project about PANArt, the Hang, and other Pang instruments</b:Title>
+    <b:Year>2008</b:Year>
+    <b:Month>September</b:Month>
+    <b:Day>4</b:Day>
+    <b:YearAccessed>2018</b:YearAccessed>
+    <b:MonthAccessed>December</b:MonthAccessed>
+    <b:URL>http://www.hangblog.org/discover-the-hangs-overtones/</b:URL>
+    <b:RefOrder>11</b:RefOrder>
+  </b:Source>
+  <b:Source>
+    <b:Tag>Mat11</b:Tag>
+    <b:SourceType>InternetSite</b:SourceType>
+    <b:Guid>{0AB35D76-949A-4D3A-9389-CBB5B50E551A}</b:Guid>
+    <b:Author>
+      <b:Author>
+        <b:NameList>
+          <b:Person>
+            <b:Last>Read</b:Last>
+            <b:First>Matthew</b:First>
+          </b:Person>
+        </b:NameList>
+      </b:Author>
+    </b:Author>
+    <b:Title>Music Stack Exchange</b:Title>
+    <b:Year>2011</b:Year>
+    <b:Month>August</b:Month>
+    <b:Day>28</b:Day>
+    <b:YearAccessed>2018</b:YearAccessed>
+    <b:URL>https://music.stackexchange.com/questions/3849/how-do-harmonics-work</b:URL>
+    <b:RefOrder>10</b:RefOrder>
+  </b:Source>
+  <b:Source>
+    <b:Tag>Mus</b:Tag>
+    <b:SourceType>InternetSite</b:SourceType>
+    <b:Guid>{5023BD59-1379-469E-BE15-782C1B419E9F}</b:Guid>
+    <b:Author>
+      <b:Author>
+        <b:NameList>
+          <b:Person>
+            <b:Last>Musikforschung Basel</b:Last>
+            <b:First>Erik</b:First>
+            <b:Middle>Ona</b:Middle>
+          </b:Person>
+        </b:NameList>
+      </b:Author>
+    </b:Author>
+    <b:Title>Cello Map</b:Title>
+    <b:ProductionCompany>Fachhochschule Nordwestschweiz Hochschule fur Musik</b:ProductionCompany>
+    <b:URL>http://www.cellomap.com/index/the-string/harmonics.html</b:URL>
+    <b:RefOrder>9</b:RefOrder>
+  </b:Source>
 </b:Sources>
 </file>
 
 <file path=customXml/itemProps1.xml><?xml version="1.0" encoding="utf-8"?>
+<ds:datastoreItem xmlns:ds="http://schemas.openxmlformats.org/officeDocument/2006/customXml" ds:itemID="{C01C3C56-10DB-49F7-B061-44D8728D078A}">
+  <ds:schemaRefs>
+    <ds:schemaRef ds:uri="http://schemas.microsoft.com/sharepoint/v3/contenttype/forms"/>
+  </ds:schemaRefs>
+</ds:datastoreItem>
+</file>
+
+<file path=customXml/itemProps2.xml><?xml version="1.0" encoding="utf-8"?>
+<ds:datastoreItem xmlns:ds="http://schemas.openxmlformats.org/officeDocument/2006/customXml" ds:itemID="{7FBDB1CC-CEFB-4E46-8174-1F0AA0D30B24}">
+  <ds:schemaRefs>
+    <ds:schemaRef ds:uri="http://schemas.microsoft.com/office/2006/metadata/properties"/>
+    <ds:schemaRef ds:uri="http://schemas.microsoft.com/office/infopath/2007/PartnerControls"/>
+    <ds:schemaRef ds:uri="4873beb7-5857-4685-be1f-d57550cc96cc"/>
+  </ds:schemaRefs>
+</ds:datastoreItem>
+</file>
+
+<file path=customXml/itemProps3.xml><?xml version="1.0" encoding="utf-8"?>
 <ds:datastoreItem xmlns:ds="http://schemas.openxmlformats.org/officeDocument/2006/customXml" ds:itemID="{4B3A7E92-E05A-4924-9E8A-9F6659E5855B}">
   <ds:schemaRefs>
     <ds:schemaRef ds:uri="http://schemas.microsoft.com/office/2006/metadata/contentType"/>
@@ -13101,26 +13561,8 @@
 </ds:datastoreItem>
 </file>
 
-<file path=customXml/itemProps2.xml><?xml version="1.0" encoding="utf-8"?>
-<ds:datastoreItem xmlns:ds="http://schemas.openxmlformats.org/officeDocument/2006/customXml" ds:itemID="{7FBDB1CC-CEFB-4E46-8174-1F0AA0D30B24}">
-  <ds:schemaRefs>
-    <ds:schemaRef ds:uri="http://schemas.microsoft.com/office/2006/metadata/properties"/>
-    <ds:schemaRef ds:uri="http://schemas.microsoft.com/office/infopath/2007/PartnerControls"/>
-    <ds:schemaRef ds:uri="4873beb7-5857-4685-be1f-d57550cc96cc"/>
-  </ds:schemaRefs>
-</ds:datastoreItem>
-</file>
-
-<file path=customXml/itemProps3.xml><?xml version="1.0" encoding="utf-8"?>
-<ds:datastoreItem xmlns:ds="http://schemas.openxmlformats.org/officeDocument/2006/customXml" ds:itemID="{C01C3C56-10DB-49F7-B061-44D8728D078A}">
-  <ds:schemaRefs>
-    <ds:schemaRef ds:uri="http://schemas.microsoft.com/sharepoint/v3/contenttype/forms"/>
-  </ds:schemaRefs>
-</ds:datastoreItem>
-</file>
-
 <file path=customXml/itemProps4.xml><?xml version="1.0" encoding="utf-8"?>
-<ds:datastoreItem xmlns:ds="http://schemas.openxmlformats.org/officeDocument/2006/customXml" ds:itemID="{9AAF8DDB-AF04-4C21-9FE9-ECBBCD6F96FA}">
+<ds:datastoreItem xmlns:ds="http://schemas.openxmlformats.org/officeDocument/2006/customXml" ds:itemID="{8A2CC7A4-E762-4D99-8280-B18F92FC9C7E}">
   <ds:schemaRefs>
     <ds:schemaRef ds:uri="http://schemas.openxmlformats.org/officeDocument/2006/bibliography"/>
   </ds:schemaRefs>

</xml_diff>

<commit_message>
Adding post-processing to OVRCameraRig, documented this in paper; continue nighttime sequenced scene later.
</commit_message>
<xml_diff>
--- a/LAES 462 - Report Draft 1.docx
+++ b/LAES 462 - Report Draft 1.docx
@@ -158,6 +158,7 @@
                                     <w:dataBinding w:prefixMappings="xmlns:ns0='http://purl.org/dc/elements/1.1/' xmlns:ns1='http://schemas.openxmlformats.org/package/2006/metadata/core-properties' " w:xpath="/ns1:coreProperties[1]/ns0:subject[1]" w:storeItemID="{6C3C8BC8-F283-45AE-878A-BAB7291924A1}"/>
                                     <w:text/>
                                   </w:sdtPr>
+                                  <w:sdtEndPr/>
                                   <w:sdtContent>
                                     <w:r>
                                       <w:rPr>
@@ -1031,6 +1032,7 @@
                                     <w:dataBinding w:prefixMappings="xmlns:ns0='http://schemas.openxmlformats.org/officeDocument/2006/extended-properties' " w:xpath="/ns0:Properties[1]/ns0:Company[1]" w:storeItemID="{6668398D-A668-4E3E-A5EB-62B293D839F1}"/>
                                     <w:text/>
                                   </w:sdtPr>
+                                  <w:sdtEndPr/>
                                   <w:sdtContent>
                                     <w:r>
                                       <w:rPr>
@@ -1058,6 +1060,7 @@
                                   <w:dataBinding w:prefixMappings="xmlns:ns0='http://purl.org/dc/elements/1.1/' xmlns:ns1='http://schemas.openxmlformats.org/package/2006/metadata/core-properties' " w:xpath="/ns1:coreProperties[1]/ns1:category[1]" w:storeItemID="{6C3C8BC8-F283-45AE-878A-BAB7291924A1}"/>
                                   <w:text/>
                                 </w:sdtPr>
+                                <w:sdtEndPr/>
                                 <w:sdtContent>
                                   <w:p>
                                     <w:pPr>
@@ -4947,6 +4950,7 @@
           <w:id w:val="1850366455"/>
           <w:citation/>
         </w:sdtPr>
+        <w:sdtEndPr/>
         <w:sdtContent>
           <w:r>
             <w:fldChar w:fldCharType="begin"/>
@@ -5094,6 +5098,7 @@
           <w:id w:val="1456610155"/>
           <w:citation/>
         </w:sdtPr>
+        <w:sdtEndPr/>
         <w:sdtContent>
           <w:r>
             <w:fldChar w:fldCharType="begin"/>
@@ -5167,6 +5172,7 @@
           <w:id w:val="96687392"/>
           <w:citation/>
         </w:sdtPr>
+        <w:sdtEndPr/>
         <w:sdtContent>
           <w:r>
             <w:fldChar w:fldCharType="begin"/>
@@ -5233,6 +5239,7 @@
           <w:id w:val="-1582907425"/>
           <w:citation/>
         </w:sdtPr>
+        <w:sdtEndPr/>
         <w:sdtContent>
           <w:r>
             <w:fldChar w:fldCharType="begin"/>
@@ -5283,29 +5290,14 @@
         <w:spacing w:line="276" w:lineRule="auto"/>
       </w:pPr>
       <w:r>
-        <w:t xml:space="preserve">In terms of porting this project to VR, there was not much else needed in the backend other than to implement the joint documentation for Oculus and Unity developers’ Oculus Utilities for Unity. Using the </w:t>
-      </w:r>
-      <w:proofErr w:type="spellStart"/>
-      <w:r>
-        <w:t>OculusVR</w:t>
-      </w:r>
-      <w:proofErr w:type="spellEnd"/>
-      <w:r>
-        <w:t xml:space="preserve"> Plugin (</w:t>
-      </w:r>
-      <w:proofErr w:type="spellStart"/>
-      <w:r>
-        <w:t>OVRPlugin</w:t>
-      </w:r>
-      <w:proofErr w:type="spellEnd"/>
-      <w:r>
-        <w:t>)</w:t>
+        <w:t>In terms of porting this project to VR, there was not much else needed in the backend other than to implement the joint documentation for Oculus and Unity developers’ Oculus Utilities for Unity. Using the OculusVR Plugin (OVRPlugin)</w:t>
       </w:r>
       <w:sdt>
         <w:sdtPr>
           <w:id w:val="239302806"/>
           <w:citation/>
         </w:sdtPr>
+        <w:sdtEndPr/>
         <w:sdtContent>
           <w:r>
             <w:fldChar w:fldCharType="begin"/>
@@ -5341,6 +5333,7 @@
           <w:id w:val="-1390259231"/>
           <w:citation/>
         </w:sdtPr>
+        <w:sdtEndPr/>
         <w:sdtContent>
           <w:r>
             <w:fldChar w:fldCharType="begin"/>
@@ -5395,6 +5388,7 @@
           <w:id w:val="668299077"/>
           <w:citation/>
         </w:sdtPr>
+        <w:sdtEndPr/>
         <w:sdtContent>
           <w:r>
             <w:fldChar w:fldCharType="begin"/>
@@ -5443,6 +5437,7 @@
           <w:id w:val="1862402774"/>
           <w:citation/>
         </w:sdtPr>
+        <w:sdtEndPr/>
         <w:sdtContent>
           <w:r>
             <w:fldChar w:fldCharType="begin"/>
@@ -5557,6 +5552,7 @@
           <w:id w:val="-505903512"/>
           <w:citation/>
         </w:sdtPr>
+        <w:sdtEndPr/>
         <w:sdtContent>
           <w:r>
             <w:fldChar w:fldCharType="begin"/>
@@ -5586,6 +5582,7 @@
           <w:id w:val="1873869648"/>
           <w:citation/>
         </w:sdtPr>
+        <w:sdtEndPr/>
         <w:sdtContent>
           <w:r>
             <w:fldChar w:fldCharType="begin"/>
@@ -5626,10 +5623,7 @@
         <w:t>physical properties that naturally generate these overtones</w:t>
       </w:r>
       <w:r>
-        <w:t xml:space="preserve"> </w:t>
-      </w:r>
-      <w:r>
-        <w:t>in Unity</w:t>
+        <w:t xml:space="preserve"> in Unity</w:t>
       </w:r>
       <w:r>
         <w:t xml:space="preserve">, I instead procured various recordings that incorporated subtle variations in these overtones that achieve a similar effect to the actual physical generation of these overtones. For diagrams and explanations of the </w:t>
@@ -5647,6 +5641,7 @@
           <w:id w:val="-776559841"/>
           <w:citation/>
         </w:sdtPr>
+        <w:sdtEndPr/>
         <w:sdtContent>
           <w:r>
             <w:fldChar w:fldCharType="begin"/>
@@ -5878,9 +5873,7 @@
       <w:r>
         <w:t>MIDI Arpeggiator</w:t>
       </w:r>
-      <w:bookmarkStart w:id="12" w:name="_GoBack"/>
       <w:bookmarkEnd w:id="11"/>
-      <w:bookmarkEnd w:id="12"/>
     </w:p>
     <w:p>
       <w:pPr>
@@ -5978,6 +5971,7 @@
           <w:id w:val="-337618358"/>
           <w:citation/>
         </w:sdtPr>
+        <w:sdtEndPr/>
         <w:sdtContent>
           <w:r>
             <w:fldChar w:fldCharType="begin"/>
@@ -6013,6 +6007,7 @@
           <w:id w:val="1926291271"/>
           <w:citation/>
         </w:sdtPr>
+        <w:sdtEndPr/>
         <w:sdtContent>
           <w:r>
             <w:fldChar w:fldCharType="begin"/>
@@ -6046,11 +6041,11 @@
         <w:pStyle w:val="Heading2"/>
         <w:spacing w:line="276" w:lineRule="auto"/>
       </w:pPr>
-      <w:bookmarkStart w:id="13" w:name="_Toc529282616"/>
+      <w:bookmarkStart w:id="12" w:name="_Toc529282616"/>
       <w:r>
         <w:t>Version Control</w:t>
       </w:r>
-      <w:bookmarkEnd w:id="13"/>
+      <w:bookmarkEnd w:id="12"/>
     </w:p>
     <w:p>
       <w:pPr>
@@ -6078,6 +6073,7 @@
           <w:id w:val="558763709"/>
           <w:citation/>
         </w:sdtPr>
+        <w:sdtEndPr/>
         <w:sdtContent>
           <w:r>
             <w:fldChar w:fldCharType="begin"/>
@@ -6114,11 +6110,11 @@
         <w:pStyle w:val="Heading1"/>
         <w:spacing w:line="276" w:lineRule="auto"/>
       </w:pPr>
-      <w:bookmarkStart w:id="14" w:name="_Toc529282617"/>
+      <w:bookmarkStart w:id="13" w:name="_Toc529282617"/>
       <w:r>
         <w:t>Implementation</w:t>
       </w:r>
-      <w:bookmarkEnd w:id="14"/>
+      <w:bookmarkEnd w:id="13"/>
     </w:p>
     <w:p>
       <w:pPr>
@@ -6136,11 +6132,11 @@
         <w:pStyle w:val="Heading2"/>
         <w:spacing w:line="276" w:lineRule="auto"/>
       </w:pPr>
-      <w:bookmarkStart w:id="15" w:name="_Toc529282618"/>
+      <w:bookmarkStart w:id="14" w:name="_Toc529282618"/>
       <w:r>
         <w:t>Unity Development Kits</w:t>
       </w:r>
-      <w:bookmarkEnd w:id="15"/>
+      <w:bookmarkEnd w:id="14"/>
     </w:p>
     <w:p>
       <w:pPr>
@@ -6271,6 +6267,7 @@
           <w:id w:val="1681239671"/>
           <w:citation/>
         </w:sdtPr>
+        <w:sdtEndPr/>
         <w:sdtContent>
           <w:r>
             <w:fldChar w:fldCharType="begin"/>
@@ -6341,7 +6338,7 @@
         <w:pStyle w:val="Heading2"/>
         <w:spacing w:line="276" w:lineRule="auto"/>
       </w:pPr>
-      <w:bookmarkStart w:id="16" w:name="_Toc529282619"/>
+      <w:bookmarkStart w:id="15" w:name="_Toc529282619"/>
       <w:r>
         <w:t xml:space="preserve">Ableton </w:t>
       </w:r>
@@ -6350,6 +6347,28 @@
       </w:r>
       <w:r>
         <w:t>Music Editing</w:t>
+      </w:r>
+      <w:bookmarkEnd w:id="15"/>
+    </w:p>
+    <w:p>
+      <w:pPr>
+        <w:spacing w:line="276" w:lineRule="auto"/>
+      </w:pPr>
+      <w:r>
+        <w:t>Bulleted list.</w:t>
+      </w:r>
+      <w:r>
+        <w:br/>
+      </w:r>
+    </w:p>
+    <w:p>
+      <w:pPr>
+        <w:pStyle w:val="Heading2"/>
+        <w:spacing w:line="276" w:lineRule="auto"/>
+      </w:pPr>
+      <w:bookmarkStart w:id="16" w:name="_Toc529282620"/>
+      <w:r>
+        <w:t>Obstacles</w:t>
       </w:r>
       <w:bookmarkEnd w:id="16"/>
     </w:p>
@@ -6358,41 +6377,19 @@
         <w:spacing w:line="276" w:lineRule="auto"/>
       </w:pPr>
       <w:r>
-        <w:t>Bulleted list.</w:t>
-      </w:r>
-      <w:r>
-        <w:br/>
+        <w:t>This section documents the most notable impediments that arose during development, from platform issues to nuances of designing for virtual reality environments.</w:t>
       </w:r>
     </w:p>
     <w:p>
       <w:pPr>
-        <w:pStyle w:val="Heading2"/>
-        <w:spacing w:line="276" w:lineRule="auto"/>
-      </w:pPr>
-      <w:bookmarkStart w:id="17" w:name="_Toc529282620"/>
-      <w:r>
-        <w:t>Obstacles</w:t>
-      </w:r>
-      <w:bookmarkEnd w:id="17"/>
-    </w:p>
-    <w:p>
-      <w:pPr>
-        <w:spacing w:line="276" w:lineRule="auto"/>
-      </w:pPr>
-      <w:r>
-        <w:t>This section documents the most notable impediments that arose during development, from platform issues to nuances of designing for virtual reality environments.</w:t>
-      </w:r>
-    </w:p>
-    <w:p>
-      <w:pPr>
         <w:pStyle w:val="Heading3"/>
         <w:spacing w:line="276" w:lineRule="auto"/>
       </w:pPr>
-      <w:bookmarkStart w:id="18" w:name="_Toc529282621"/>
+      <w:bookmarkStart w:id="17" w:name="_Toc529282621"/>
       <w:r>
         <w:t>Platform Capabilities</w:t>
       </w:r>
-      <w:bookmarkEnd w:id="18"/>
+      <w:bookmarkEnd w:id="17"/>
     </w:p>
     <w:p>
       <w:pPr>
@@ -6415,6 +6412,7 @@
           <w:id w:val="499776933"/>
           <w:citation/>
         </w:sdtPr>
+        <w:sdtEndPr/>
         <w:sdtContent>
           <w:r>
             <w:fldChar w:fldCharType="begin"/>
@@ -6459,20 +6457,74 @@
         <w:br/>
       </w:r>
       <w:r>
-        <w:t>For example, post-processing effects – such as chromatic aberration and motion blur (included in Unity’s post-processing plugin – immediately caused discomfort once displayed in the Oculus headset. When testing on-screen, these effects seemed harmless; it is important to note that discrepancies in quality can be easily overlooked if development is not concurrently checked in the VR environment.</w:t>
-      </w:r>
-      <w:r>
-        <w:br/>
+        <w:t xml:space="preserve">For example, </w:t>
+      </w:r>
+      <w:r>
+        <w:t xml:space="preserve">the standard application </w:t>
+      </w:r>
+      <w:r>
+        <w:t>post-processing effects – such as chromatic aberration and motion blur included in Unity’s post-processing plugin – immediately caused discomfort once displayed in the Oculus headset. When testing on-screen, these effects seemed harmless; it is important to note that discrepancies in quality can be easily overlooked if development is not concurrently checked in the VR environment.</w:t>
       </w:r>
     </w:p>
     <w:p>
       <w:pPr>
+        <w:spacing w:line="276" w:lineRule="auto"/>
+      </w:pPr>
+    </w:p>
+    <w:p>
+      <w:pPr>
+        <w:spacing w:line="276" w:lineRule="auto"/>
+      </w:pPr>
+      <w:r>
+        <w:t xml:space="preserve">Though with further research, I found that a more specific implementation of post processing allowed for the aesthetic effects that Unity’s Post-Processing Stack can achieve without the discomfort of the normal application. Within my </w:t>
+      </w:r>
+      <w:proofErr w:type="spellStart"/>
+      <w:r>
+        <w:t>OVRCameraRig</w:t>
+      </w:r>
+      <w:proofErr w:type="spellEnd"/>
+      <w:r>
+        <w:t xml:space="preserve"> (child of </w:t>
+      </w:r>
+      <w:proofErr w:type="spellStart"/>
+      <w:r>
+        <w:t>OVRPlayerController</w:t>
+      </w:r>
+      <w:proofErr w:type="spellEnd"/>
+      <w:r>
+        <w:t xml:space="preserve">), I attached a post-processing profile to the </w:t>
+      </w:r>
+      <w:proofErr w:type="spellStart"/>
+      <w:r>
+        <w:t>CenterEyeAnchor</w:t>
+      </w:r>
+      <w:proofErr w:type="spellEnd"/>
+      <w:r>
+        <w:t>. With this,</w:t>
+      </w:r>
+      <w:r>
+        <w:t xml:space="preserve"> I could use</w:t>
+      </w:r>
+      <w:r>
+        <w:t xml:space="preserve"> post-processing effects such as bloom and color grading </w:t>
+      </w:r>
+      <w:r>
+        <w:lastRenderedPageBreak/>
+        <w:t>without causing as much of a nauseating sensation when viewed via the Oculus headset.</w:t>
+      </w:r>
+      <w:bookmarkStart w:id="18" w:name="_GoBack"/>
+      <w:bookmarkEnd w:id="18"/>
+      <w:r>
+        <w:br/>
+      </w:r>
+    </w:p>
+    <w:p>
+      <w:pPr>
         <w:pStyle w:val="Heading1"/>
         <w:spacing w:line="276" w:lineRule="auto"/>
       </w:pPr>
       <w:bookmarkStart w:id="19" w:name="_Toc529282622"/>
       <w:r>
-        <w:lastRenderedPageBreak/>
         <w:t>Analysis and Verification</w:t>
       </w:r>
       <w:bookmarkEnd w:id="19"/>
@@ -6676,6 +6728,7 @@
       </w:pPr>
       <w:bookmarkStart w:id="28" w:name="_Toc529282631"/>
       <w:r>
+        <w:lastRenderedPageBreak/>
         <w:t>Playthings VR</w:t>
       </w:r>
       <w:bookmarkEnd w:id="28"/>
@@ -6692,6 +6745,7 @@
           <w:id w:val="-2111423384"/>
           <w:citation/>
         </w:sdtPr>
+        <w:sdtEndPr/>
         <w:sdtContent>
           <w:r>
             <w:fldChar w:fldCharType="begin"/>
@@ -6727,7 +6781,6 @@
       </w:pPr>
       <w:bookmarkStart w:id="29" w:name="_Toc529282632"/>
       <w:r>
-        <w:lastRenderedPageBreak/>
         <w:t>Beat Saber</w:t>
       </w:r>
       <w:bookmarkEnd w:id="29"/>
@@ -6752,6 +6805,7 @@
           <w:id w:val="-1538504522"/>
           <w:citation/>
         </w:sdtPr>
+        <w:sdtEndPr/>
         <w:sdtContent>
           <w:r>
             <w:fldChar w:fldCharType="begin"/>
@@ -6805,6 +6859,7 @@
           <w:id w:val="49815571"/>
           <w:citation/>
         </w:sdtPr>
+        <w:sdtEndPr/>
         <w:sdtContent>
           <w:r>
             <w:fldChar w:fldCharType="begin"/>
@@ -6872,6 +6927,7 @@
           <w:id w:val="1899633843"/>
           <w:citation/>
         </w:sdtPr>
+        <w:sdtEndPr/>
         <w:sdtContent>
           <w:r>
             <w:fldChar w:fldCharType="begin"/>
@@ -6930,6 +6986,7 @@
           <w:id w:val="1782222229"/>
           <w:citation/>
         </w:sdtPr>
+        <w:sdtEndPr/>
         <w:sdtContent>
           <w:r>
             <w:fldChar w:fldCharType="begin"/>
@@ -6965,6 +7022,7 @@
           <w:id w:val="1899173996"/>
           <w:citation/>
         </w:sdtPr>
+        <w:sdtEndPr/>
         <w:sdtContent>
           <w:r>
             <w:fldChar w:fldCharType="begin"/>
@@ -7000,6 +7058,7 @@
           <w:id w:val="-2036715126"/>
           <w:citation/>
         </w:sdtPr>
+        <w:sdtEndPr/>
         <w:sdtContent>
           <w:r>
             <w:fldChar w:fldCharType="begin"/>
@@ -7129,6 +7188,7 @@
           <w:docPartUnique/>
         </w:docPartObj>
       </w:sdtPr>
+      <w:sdtEndPr/>
       <w:sdtContent>
         <w:p>
           <w:pPr>
@@ -7145,6 +7205,7 @@
             <w:id w:val="-573587230"/>
             <w:bibliography/>
           </w:sdtPr>
+          <w:sdtEndPr/>
           <w:sdtContent>
             <w:p>
               <w:pPr>
@@ -8130,6 +8191,7 @@
         <w:docPartUnique/>
       </w:docPartObj>
     </w:sdtPr>
+    <w:sdtEndPr/>
     <w:sdtContent>
       <w:p>
         <w:pPr>
@@ -10744,6 +10806,7 @@
   <w:style w:type="character" w:default="1" w:styleId="DefaultParagraphFont">
     <w:name w:val="Default Paragraph Font"/>
     <w:uiPriority w:val="1"/>
+    <w:semiHidden/>
     <w:unhideWhenUsed/>
   </w:style>
   <w:style w:type="table" w:default="1" w:styleId="TableNormal">
@@ -11934,151 +11997,6 @@
 </file>
 
 <file path=customXml/item1.xml><?xml version="1.0" encoding="utf-8"?>
-<?mso-contentType ?>
-<FormTemplates xmlns="http://schemas.microsoft.com/sharepoint/v3/contenttype/forms">
-  <Display>DocumentLibraryForm</Display>
-  <Edit>AssetEditForm</Edit>
-  <New>DocumentLibraryForm</New>
-</FormTemplates>
-</file>
-
-<file path=customXml/item2.xml><?xml version="1.0" encoding="utf-8"?>
-<p:properties xmlns:p="http://schemas.microsoft.com/office/2006/metadata/properties" xmlns:xsi="http://www.w3.org/2001/XMLSchema-instance" xmlns:pc="http://schemas.microsoft.com/office/infopath/2007/PartnerControls">
-  <documentManagement>
-    <LocLastLocAttemptVersionTypeLookup xmlns="4873beb7-5857-4685-be1f-d57550cc96cc" xsi:nil="true"/>
-    <MarketSpecific xmlns="4873beb7-5857-4685-be1f-d57550cc96cc">false</MarketSpecific>
-    <ApprovalStatus xmlns="4873beb7-5857-4685-be1f-d57550cc96cc">InProgress</ApprovalStatus>
-    <LocComments xmlns="4873beb7-5857-4685-be1f-d57550cc96cc" xsi:nil="true"/>
-    <DirectSourceMarket xmlns="4873beb7-5857-4685-be1f-d57550cc96cc" xsi:nil="true"/>
-    <LocPublishedLinkedAssetsLookup xmlns="4873beb7-5857-4685-be1f-d57550cc96cc" xsi:nil="true"/>
-    <ThumbnailAssetId xmlns="4873beb7-5857-4685-be1f-d57550cc96cc" xsi:nil="true"/>
-    <PrimaryImageGen xmlns="4873beb7-5857-4685-be1f-d57550cc96cc">true</PrimaryImageGen>
-    <LegacyData xmlns="4873beb7-5857-4685-be1f-d57550cc96cc" xsi:nil="true"/>
-    <LocNewPublishedVersionLookup xmlns="4873beb7-5857-4685-be1f-d57550cc96cc" xsi:nil="true"/>
-    <NumericId xmlns="4873beb7-5857-4685-be1f-d57550cc96cc">102787001</NumericId>
-    <TPFriendlyName xmlns="4873beb7-5857-4685-be1f-d57550cc96cc" xsi:nil="true"/>
-    <LocOverallPublishStatusLookup xmlns="4873beb7-5857-4685-be1f-d57550cc96cc" xsi:nil="true"/>
-    <LocRecommendedHandoff xmlns="4873beb7-5857-4685-be1f-d57550cc96cc" xsi:nil="true"/>
-    <BlockPublish xmlns="4873beb7-5857-4685-be1f-d57550cc96cc">false</BlockPublish>
-    <BusinessGroup xmlns="4873beb7-5857-4685-be1f-d57550cc96cc" xsi:nil="true"/>
-    <OpenTemplate xmlns="4873beb7-5857-4685-be1f-d57550cc96cc">true</OpenTemplate>
-    <SourceTitle xmlns="4873beb7-5857-4685-be1f-d57550cc96cc" xsi:nil="true"/>
-    <LocOverallLocStatusLookup xmlns="4873beb7-5857-4685-be1f-d57550cc96cc" xsi:nil="true"/>
-    <APEditor xmlns="4873beb7-5857-4685-be1f-d57550cc96cc">
-      <UserInfo>
-        <DisplayName/>
-        <AccountId xsi:nil="true"/>
-        <AccountType/>
-      </UserInfo>
-    </APEditor>
-    <UALocComments xmlns="4873beb7-5857-4685-be1f-d57550cc96cc" xsi:nil="true"/>
-    <IntlLangReviewDate xmlns="4873beb7-5857-4685-be1f-d57550cc96cc" xsi:nil="true"/>
-    <PublishStatusLookup xmlns="4873beb7-5857-4685-be1f-d57550cc96cc">
-      <Value>1343188</Value>
-    </PublishStatusLookup>
-    <ParentAssetId xmlns="4873beb7-5857-4685-be1f-d57550cc96cc" xsi:nil="true"/>
-    <FeatureTagsTaxHTField0 xmlns="4873beb7-5857-4685-be1f-d57550cc96cc">
-      <Terms xmlns="http://schemas.microsoft.com/office/infopath/2007/PartnerControls"/>
-    </FeatureTagsTaxHTField0>
-    <MachineTranslated xmlns="4873beb7-5857-4685-be1f-d57550cc96cc">false</MachineTranslated>
-    <Providers xmlns="4873beb7-5857-4685-be1f-d57550cc96cc" xsi:nil="true"/>
-    <OriginalSourceMarket xmlns="4873beb7-5857-4685-be1f-d57550cc96cc" xsi:nil="true"/>
-    <APDescription xmlns="4873beb7-5857-4685-be1f-d57550cc96cc" xsi:nil="true"/>
-    <ContentItem xmlns="4873beb7-5857-4685-be1f-d57550cc96cc" xsi:nil="true"/>
-    <ClipArtFilename xmlns="4873beb7-5857-4685-be1f-d57550cc96cc" xsi:nil="true"/>
-    <TPInstallLocation xmlns="4873beb7-5857-4685-be1f-d57550cc96cc" xsi:nil="true"/>
-    <TimesCloned xmlns="4873beb7-5857-4685-be1f-d57550cc96cc" xsi:nil="true"/>
-    <PublishTargets xmlns="4873beb7-5857-4685-be1f-d57550cc96cc">OfficeOnlineVNext</PublishTargets>
-    <AcquiredFrom xmlns="4873beb7-5857-4685-be1f-d57550cc96cc">Internal MS</AcquiredFrom>
-    <AssetStart xmlns="4873beb7-5857-4685-be1f-d57550cc96cc">2011-11-23T17:29:00+00:00</AssetStart>
-    <FriendlyTitle xmlns="4873beb7-5857-4685-be1f-d57550cc96cc" xsi:nil="true"/>
-    <Provider xmlns="4873beb7-5857-4685-be1f-d57550cc96cc" xsi:nil="true"/>
-    <LastHandOff xmlns="4873beb7-5857-4685-be1f-d57550cc96cc" xsi:nil="true"/>
-    <TPClientViewer xmlns="4873beb7-5857-4685-be1f-d57550cc96cc" xsi:nil="true"/>
-    <TemplateStatus xmlns="4873beb7-5857-4685-be1f-d57550cc96cc">Complete</TemplateStatus>
-    <Downloads xmlns="4873beb7-5857-4685-be1f-d57550cc96cc">0</Downloads>
-    <OOCacheId xmlns="4873beb7-5857-4685-be1f-d57550cc96cc" xsi:nil="true"/>
-    <IsDeleted xmlns="4873beb7-5857-4685-be1f-d57550cc96cc">false</IsDeleted>
-    <LocPublishedDependentAssetsLookup xmlns="4873beb7-5857-4685-be1f-d57550cc96cc" xsi:nil="true"/>
-    <AssetExpire xmlns="4873beb7-5857-4685-be1f-d57550cc96cc">2029-05-12T07:00:00+00:00</AssetExpire>
-    <CSXSubmissionMarket xmlns="4873beb7-5857-4685-be1f-d57550cc96cc" xsi:nil="true"/>
-    <DSATActionTaken xmlns="4873beb7-5857-4685-be1f-d57550cc96cc" xsi:nil="true"/>
-    <SubmitterId xmlns="4873beb7-5857-4685-be1f-d57550cc96cc" xsi:nil="true"/>
-    <EditorialTags xmlns="4873beb7-5857-4685-be1f-d57550cc96cc" xsi:nil="true"/>
-    <TPExecutable xmlns="4873beb7-5857-4685-be1f-d57550cc96cc" xsi:nil="true"/>
-    <CSXSubmissionDate xmlns="4873beb7-5857-4685-be1f-d57550cc96cc" xsi:nil="true"/>
-    <CSXUpdate xmlns="4873beb7-5857-4685-be1f-d57550cc96cc">false</CSXUpdate>
-    <AssetType xmlns="4873beb7-5857-4685-be1f-d57550cc96cc">TP</AssetType>
-    <ApprovalLog xmlns="4873beb7-5857-4685-be1f-d57550cc96cc" xsi:nil="true"/>
-    <BugNumber xmlns="4873beb7-5857-4685-be1f-d57550cc96cc" xsi:nil="true"/>
-    <OriginAsset xmlns="4873beb7-5857-4685-be1f-d57550cc96cc" xsi:nil="true"/>
-    <TPComponent xmlns="4873beb7-5857-4685-be1f-d57550cc96cc" xsi:nil="true"/>
-    <Milestone xmlns="4873beb7-5857-4685-be1f-d57550cc96cc" xsi:nil="true"/>
-    <RecommendationsModifier xmlns="4873beb7-5857-4685-be1f-d57550cc96cc" xsi:nil="true"/>
-    <AssetId xmlns="4873beb7-5857-4685-be1f-d57550cc96cc">TP102787001</AssetId>
-    <PolicheckWords xmlns="4873beb7-5857-4685-be1f-d57550cc96cc" xsi:nil="true"/>
-    <TPLaunchHelpLink xmlns="4873beb7-5857-4685-be1f-d57550cc96cc" xsi:nil="true"/>
-    <IntlLocPriority xmlns="4873beb7-5857-4685-be1f-d57550cc96cc" xsi:nil="true"/>
-    <TPApplication xmlns="4873beb7-5857-4685-be1f-d57550cc96cc" xsi:nil="true"/>
-    <IntlLangReviewer xmlns="4873beb7-5857-4685-be1f-d57550cc96cc" xsi:nil="true"/>
-    <HandoffToMSDN xmlns="4873beb7-5857-4685-be1f-d57550cc96cc" xsi:nil="true"/>
-    <PlannedPubDate xmlns="4873beb7-5857-4685-be1f-d57550cc96cc" xsi:nil="true"/>
-    <CrawlForDependencies xmlns="4873beb7-5857-4685-be1f-d57550cc96cc">false</CrawlForDependencies>
-    <LocLastLocAttemptVersionLookup xmlns="4873beb7-5857-4685-be1f-d57550cc96cc">693888</LocLastLocAttemptVersionLookup>
-    <LocProcessedForHandoffsLookup xmlns="4873beb7-5857-4685-be1f-d57550cc96cc" xsi:nil="true"/>
-    <TrustLevel xmlns="4873beb7-5857-4685-be1f-d57550cc96cc">1 Microsoft Managed Content</TrustLevel>
-    <CampaignTagsTaxHTField0 xmlns="4873beb7-5857-4685-be1f-d57550cc96cc">
-      <Terms xmlns="http://schemas.microsoft.com/office/infopath/2007/PartnerControls"/>
-    </CampaignTagsTaxHTField0>
-    <TPNamespace xmlns="4873beb7-5857-4685-be1f-d57550cc96cc" xsi:nil="true"/>
-    <LocOverallPreviewStatusLookup xmlns="4873beb7-5857-4685-be1f-d57550cc96cc" xsi:nil="true"/>
-    <TaxCatchAll xmlns="4873beb7-5857-4685-be1f-d57550cc96cc"/>
-    <IsSearchable xmlns="4873beb7-5857-4685-be1f-d57550cc96cc">false</IsSearchable>
-    <TemplateTemplateType xmlns="4873beb7-5857-4685-be1f-d57550cc96cc">Word Document Template</TemplateTemplateType>
-    <Markets xmlns="4873beb7-5857-4685-be1f-d57550cc96cc"/>
-    <IntlLangReview xmlns="4873beb7-5857-4685-be1f-d57550cc96cc" xsi:nil="true"/>
-    <UAProjectedTotalWords xmlns="4873beb7-5857-4685-be1f-d57550cc96cc" xsi:nil="true"/>
-    <OutputCachingOn xmlns="4873beb7-5857-4685-be1f-d57550cc96cc">false</OutputCachingOn>
-    <AverageRating xmlns="4873beb7-5857-4685-be1f-d57550cc96cc" xsi:nil="true"/>
-    <LocMarketGroupTiers2 xmlns="4873beb7-5857-4685-be1f-d57550cc96cc" xsi:nil="true"/>
-    <APAuthor xmlns="4873beb7-5857-4685-be1f-d57550cc96cc">
-      <UserInfo>
-        <DisplayName>REDMOND\v-namall</DisplayName>
-        <AccountId>978</AccountId>
-        <AccountType/>
-      </UserInfo>
-    </APAuthor>
-    <TPCommandLine xmlns="4873beb7-5857-4685-be1f-d57550cc96cc" xsi:nil="true"/>
-    <LocManualTestRequired xmlns="4873beb7-5857-4685-be1f-d57550cc96cc">false</LocManualTestRequired>
-    <TPAppVersion xmlns="4873beb7-5857-4685-be1f-d57550cc96cc" xsi:nil="true"/>
-    <EditorialStatus xmlns="4873beb7-5857-4685-be1f-d57550cc96cc">Complete</EditorialStatus>
-    <LocProcessedForMarketsLookup xmlns="4873beb7-5857-4685-be1f-d57550cc96cc" xsi:nil="true"/>
-    <LastModifiedDateTime xmlns="4873beb7-5857-4685-be1f-d57550cc96cc" xsi:nil="true"/>
-    <TPLaunchHelpLinkType xmlns="4873beb7-5857-4685-be1f-d57550cc96cc">Template</TPLaunchHelpLinkType>
-    <ScenarioTagsTaxHTField0 xmlns="4873beb7-5857-4685-be1f-d57550cc96cc">
-      <Terms xmlns="http://schemas.microsoft.com/office/infopath/2007/PartnerControls"/>
-    </ScenarioTagsTaxHTField0>
-    <OriginalRelease xmlns="4873beb7-5857-4685-be1f-d57550cc96cc">14</OriginalRelease>
-    <LocalizationTagsTaxHTField0 xmlns="4873beb7-5857-4685-be1f-d57550cc96cc">
-      <Terms xmlns="http://schemas.microsoft.com/office/infopath/2007/PartnerControls"/>
-    </LocalizationTagsTaxHTField0>
-    <Manager xmlns="4873beb7-5857-4685-be1f-d57550cc96cc" xsi:nil="true"/>
-    <UALocRecommendation xmlns="4873beb7-5857-4685-be1f-d57550cc96cc">Localize</UALocRecommendation>
-    <LocOverallHandbackStatusLookup xmlns="4873beb7-5857-4685-be1f-d57550cc96cc" xsi:nil="true"/>
-    <ArtSampleDocs xmlns="4873beb7-5857-4685-be1f-d57550cc96cc" xsi:nil="true"/>
-    <UACurrentWords xmlns="4873beb7-5857-4685-be1f-d57550cc96cc" xsi:nil="true"/>
-    <ShowIn xmlns="4873beb7-5857-4685-be1f-d57550cc96cc">Show everywhere</ShowIn>
-    <CSXHash xmlns="4873beb7-5857-4685-be1f-d57550cc96cc" xsi:nil="true"/>
-    <VoteCount xmlns="4873beb7-5857-4685-be1f-d57550cc96cc" xsi:nil="true"/>
-    <InternalTagsTaxHTField0 xmlns="4873beb7-5857-4685-be1f-d57550cc96cc">
-      <Terms xmlns="http://schemas.microsoft.com/office/infopath/2007/PartnerControls"/>
-    </InternalTagsTaxHTField0>
-    <UANotes xmlns="4873beb7-5857-4685-be1f-d57550cc96cc" xsi:nil="true"/>
-  </documentManagement>
-</p:properties>
-</file>
-
-<file path=customXml/item3.xml><?xml version="1.0" encoding="utf-8"?>
 <ct:contentTypeSchema xmlns:ct="http://schemas.microsoft.com/office/2006/metadata/contentType" xmlns:ma="http://schemas.microsoft.com/office/2006/metadata/properties/metaAttributes" ct:_="" ma:_="" ma:contentTypeName="TemplateFile" ma:contentTypeID="0x0101006EDDDB5EE6D98C44930B742096920B300400F5B6D36B3EF94B4E9A635CDF2A18F5B8" ma:contentTypeVersion="72" ma:contentTypeDescription="Create a new document." ma:contentTypeScope="" ma:versionID="a23e56308344d904b51738559c3d67c9">
   <xsd:schema xmlns:xsd="http://www.w3.org/2001/XMLSchema" xmlns:xs="http://www.w3.org/2001/XMLSchema" xmlns:p="http://schemas.microsoft.com/office/2006/metadata/properties" xmlns:ns2="4873beb7-5857-4685-be1f-d57550cc96cc" targetNamespace="http://schemas.microsoft.com/office/2006/metadata/properties" ma:root="true" ma:fieldsID="cd0908cc4600e77bf5da051303e00c8d" ns2:_="">
     <xsd:import namespace="4873beb7-5857-4685-be1f-d57550cc96cc"/>
@@ -13118,6 +13036,151 @@
 </ct:contentTypeSchema>
 </file>
 
+<file path=customXml/item2.xml><?xml version="1.0" encoding="utf-8"?>
+<p:properties xmlns:p="http://schemas.microsoft.com/office/2006/metadata/properties" xmlns:xsi="http://www.w3.org/2001/XMLSchema-instance" xmlns:pc="http://schemas.microsoft.com/office/infopath/2007/PartnerControls">
+  <documentManagement>
+    <LocLastLocAttemptVersionTypeLookup xmlns="4873beb7-5857-4685-be1f-d57550cc96cc" xsi:nil="true"/>
+    <MarketSpecific xmlns="4873beb7-5857-4685-be1f-d57550cc96cc">false</MarketSpecific>
+    <ApprovalStatus xmlns="4873beb7-5857-4685-be1f-d57550cc96cc">InProgress</ApprovalStatus>
+    <LocComments xmlns="4873beb7-5857-4685-be1f-d57550cc96cc" xsi:nil="true"/>
+    <DirectSourceMarket xmlns="4873beb7-5857-4685-be1f-d57550cc96cc" xsi:nil="true"/>
+    <LocPublishedLinkedAssetsLookup xmlns="4873beb7-5857-4685-be1f-d57550cc96cc" xsi:nil="true"/>
+    <ThumbnailAssetId xmlns="4873beb7-5857-4685-be1f-d57550cc96cc" xsi:nil="true"/>
+    <PrimaryImageGen xmlns="4873beb7-5857-4685-be1f-d57550cc96cc">true</PrimaryImageGen>
+    <LegacyData xmlns="4873beb7-5857-4685-be1f-d57550cc96cc" xsi:nil="true"/>
+    <LocNewPublishedVersionLookup xmlns="4873beb7-5857-4685-be1f-d57550cc96cc" xsi:nil="true"/>
+    <NumericId xmlns="4873beb7-5857-4685-be1f-d57550cc96cc">102787001</NumericId>
+    <TPFriendlyName xmlns="4873beb7-5857-4685-be1f-d57550cc96cc" xsi:nil="true"/>
+    <LocOverallPublishStatusLookup xmlns="4873beb7-5857-4685-be1f-d57550cc96cc" xsi:nil="true"/>
+    <LocRecommendedHandoff xmlns="4873beb7-5857-4685-be1f-d57550cc96cc" xsi:nil="true"/>
+    <BlockPublish xmlns="4873beb7-5857-4685-be1f-d57550cc96cc">false</BlockPublish>
+    <BusinessGroup xmlns="4873beb7-5857-4685-be1f-d57550cc96cc" xsi:nil="true"/>
+    <OpenTemplate xmlns="4873beb7-5857-4685-be1f-d57550cc96cc">true</OpenTemplate>
+    <SourceTitle xmlns="4873beb7-5857-4685-be1f-d57550cc96cc" xsi:nil="true"/>
+    <LocOverallLocStatusLookup xmlns="4873beb7-5857-4685-be1f-d57550cc96cc" xsi:nil="true"/>
+    <APEditor xmlns="4873beb7-5857-4685-be1f-d57550cc96cc">
+      <UserInfo>
+        <DisplayName/>
+        <AccountId xsi:nil="true"/>
+        <AccountType/>
+      </UserInfo>
+    </APEditor>
+    <UALocComments xmlns="4873beb7-5857-4685-be1f-d57550cc96cc" xsi:nil="true"/>
+    <IntlLangReviewDate xmlns="4873beb7-5857-4685-be1f-d57550cc96cc" xsi:nil="true"/>
+    <PublishStatusLookup xmlns="4873beb7-5857-4685-be1f-d57550cc96cc">
+      <Value>1343188</Value>
+    </PublishStatusLookup>
+    <ParentAssetId xmlns="4873beb7-5857-4685-be1f-d57550cc96cc" xsi:nil="true"/>
+    <FeatureTagsTaxHTField0 xmlns="4873beb7-5857-4685-be1f-d57550cc96cc">
+      <Terms xmlns="http://schemas.microsoft.com/office/infopath/2007/PartnerControls"/>
+    </FeatureTagsTaxHTField0>
+    <MachineTranslated xmlns="4873beb7-5857-4685-be1f-d57550cc96cc">false</MachineTranslated>
+    <Providers xmlns="4873beb7-5857-4685-be1f-d57550cc96cc" xsi:nil="true"/>
+    <OriginalSourceMarket xmlns="4873beb7-5857-4685-be1f-d57550cc96cc" xsi:nil="true"/>
+    <APDescription xmlns="4873beb7-5857-4685-be1f-d57550cc96cc" xsi:nil="true"/>
+    <ContentItem xmlns="4873beb7-5857-4685-be1f-d57550cc96cc" xsi:nil="true"/>
+    <ClipArtFilename xmlns="4873beb7-5857-4685-be1f-d57550cc96cc" xsi:nil="true"/>
+    <TPInstallLocation xmlns="4873beb7-5857-4685-be1f-d57550cc96cc" xsi:nil="true"/>
+    <TimesCloned xmlns="4873beb7-5857-4685-be1f-d57550cc96cc" xsi:nil="true"/>
+    <PublishTargets xmlns="4873beb7-5857-4685-be1f-d57550cc96cc">OfficeOnlineVNext</PublishTargets>
+    <AcquiredFrom xmlns="4873beb7-5857-4685-be1f-d57550cc96cc">Internal MS</AcquiredFrom>
+    <AssetStart xmlns="4873beb7-5857-4685-be1f-d57550cc96cc">2011-11-23T17:29:00+00:00</AssetStart>
+    <FriendlyTitle xmlns="4873beb7-5857-4685-be1f-d57550cc96cc" xsi:nil="true"/>
+    <Provider xmlns="4873beb7-5857-4685-be1f-d57550cc96cc" xsi:nil="true"/>
+    <LastHandOff xmlns="4873beb7-5857-4685-be1f-d57550cc96cc" xsi:nil="true"/>
+    <TPClientViewer xmlns="4873beb7-5857-4685-be1f-d57550cc96cc" xsi:nil="true"/>
+    <TemplateStatus xmlns="4873beb7-5857-4685-be1f-d57550cc96cc">Complete</TemplateStatus>
+    <Downloads xmlns="4873beb7-5857-4685-be1f-d57550cc96cc">0</Downloads>
+    <OOCacheId xmlns="4873beb7-5857-4685-be1f-d57550cc96cc" xsi:nil="true"/>
+    <IsDeleted xmlns="4873beb7-5857-4685-be1f-d57550cc96cc">false</IsDeleted>
+    <LocPublishedDependentAssetsLookup xmlns="4873beb7-5857-4685-be1f-d57550cc96cc" xsi:nil="true"/>
+    <AssetExpire xmlns="4873beb7-5857-4685-be1f-d57550cc96cc">2029-05-12T07:00:00+00:00</AssetExpire>
+    <CSXSubmissionMarket xmlns="4873beb7-5857-4685-be1f-d57550cc96cc" xsi:nil="true"/>
+    <DSATActionTaken xmlns="4873beb7-5857-4685-be1f-d57550cc96cc" xsi:nil="true"/>
+    <SubmitterId xmlns="4873beb7-5857-4685-be1f-d57550cc96cc" xsi:nil="true"/>
+    <EditorialTags xmlns="4873beb7-5857-4685-be1f-d57550cc96cc" xsi:nil="true"/>
+    <TPExecutable xmlns="4873beb7-5857-4685-be1f-d57550cc96cc" xsi:nil="true"/>
+    <CSXSubmissionDate xmlns="4873beb7-5857-4685-be1f-d57550cc96cc" xsi:nil="true"/>
+    <CSXUpdate xmlns="4873beb7-5857-4685-be1f-d57550cc96cc">false</CSXUpdate>
+    <AssetType xmlns="4873beb7-5857-4685-be1f-d57550cc96cc">TP</AssetType>
+    <ApprovalLog xmlns="4873beb7-5857-4685-be1f-d57550cc96cc" xsi:nil="true"/>
+    <BugNumber xmlns="4873beb7-5857-4685-be1f-d57550cc96cc" xsi:nil="true"/>
+    <OriginAsset xmlns="4873beb7-5857-4685-be1f-d57550cc96cc" xsi:nil="true"/>
+    <TPComponent xmlns="4873beb7-5857-4685-be1f-d57550cc96cc" xsi:nil="true"/>
+    <Milestone xmlns="4873beb7-5857-4685-be1f-d57550cc96cc" xsi:nil="true"/>
+    <RecommendationsModifier xmlns="4873beb7-5857-4685-be1f-d57550cc96cc" xsi:nil="true"/>
+    <AssetId xmlns="4873beb7-5857-4685-be1f-d57550cc96cc">TP102787001</AssetId>
+    <PolicheckWords xmlns="4873beb7-5857-4685-be1f-d57550cc96cc" xsi:nil="true"/>
+    <TPLaunchHelpLink xmlns="4873beb7-5857-4685-be1f-d57550cc96cc" xsi:nil="true"/>
+    <IntlLocPriority xmlns="4873beb7-5857-4685-be1f-d57550cc96cc" xsi:nil="true"/>
+    <TPApplication xmlns="4873beb7-5857-4685-be1f-d57550cc96cc" xsi:nil="true"/>
+    <IntlLangReviewer xmlns="4873beb7-5857-4685-be1f-d57550cc96cc" xsi:nil="true"/>
+    <HandoffToMSDN xmlns="4873beb7-5857-4685-be1f-d57550cc96cc" xsi:nil="true"/>
+    <PlannedPubDate xmlns="4873beb7-5857-4685-be1f-d57550cc96cc" xsi:nil="true"/>
+    <CrawlForDependencies xmlns="4873beb7-5857-4685-be1f-d57550cc96cc">false</CrawlForDependencies>
+    <LocLastLocAttemptVersionLookup xmlns="4873beb7-5857-4685-be1f-d57550cc96cc">693888</LocLastLocAttemptVersionLookup>
+    <LocProcessedForHandoffsLookup xmlns="4873beb7-5857-4685-be1f-d57550cc96cc" xsi:nil="true"/>
+    <TrustLevel xmlns="4873beb7-5857-4685-be1f-d57550cc96cc">1 Microsoft Managed Content</TrustLevel>
+    <CampaignTagsTaxHTField0 xmlns="4873beb7-5857-4685-be1f-d57550cc96cc">
+      <Terms xmlns="http://schemas.microsoft.com/office/infopath/2007/PartnerControls"/>
+    </CampaignTagsTaxHTField0>
+    <TPNamespace xmlns="4873beb7-5857-4685-be1f-d57550cc96cc" xsi:nil="true"/>
+    <LocOverallPreviewStatusLookup xmlns="4873beb7-5857-4685-be1f-d57550cc96cc" xsi:nil="true"/>
+    <TaxCatchAll xmlns="4873beb7-5857-4685-be1f-d57550cc96cc"/>
+    <IsSearchable xmlns="4873beb7-5857-4685-be1f-d57550cc96cc">false</IsSearchable>
+    <TemplateTemplateType xmlns="4873beb7-5857-4685-be1f-d57550cc96cc">Word Document Template</TemplateTemplateType>
+    <Markets xmlns="4873beb7-5857-4685-be1f-d57550cc96cc"/>
+    <IntlLangReview xmlns="4873beb7-5857-4685-be1f-d57550cc96cc" xsi:nil="true"/>
+    <UAProjectedTotalWords xmlns="4873beb7-5857-4685-be1f-d57550cc96cc" xsi:nil="true"/>
+    <OutputCachingOn xmlns="4873beb7-5857-4685-be1f-d57550cc96cc">false</OutputCachingOn>
+    <AverageRating xmlns="4873beb7-5857-4685-be1f-d57550cc96cc" xsi:nil="true"/>
+    <LocMarketGroupTiers2 xmlns="4873beb7-5857-4685-be1f-d57550cc96cc" xsi:nil="true"/>
+    <APAuthor xmlns="4873beb7-5857-4685-be1f-d57550cc96cc">
+      <UserInfo>
+        <DisplayName>REDMOND\v-namall</DisplayName>
+        <AccountId>978</AccountId>
+        <AccountType/>
+      </UserInfo>
+    </APAuthor>
+    <TPCommandLine xmlns="4873beb7-5857-4685-be1f-d57550cc96cc" xsi:nil="true"/>
+    <LocManualTestRequired xmlns="4873beb7-5857-4685-be1f-d57550cc96cc">false</LocManualTestRequired>
+    <TPAppVersion xmlns="4873beb7-5857-4685-be1f-d57550cc96cc" xsi:nil="true"/>
+    <EditorialStatus xmlns="4873beb7-5857-4685-be1f-d57550cc96cc">Complete</EditorialStatus>
+    <LocProcessedForMarketsLookup xmlns="4873beb7-5857-4685-be1f-d57550cc96cc" xsi:nil="true"/>
+    <LastModifiedDateTime xmlns="4873beb7-5857-4685-be1f-d57550cc96cc" xsi:nil="true"/>
+    <TPLaunchHelpLinkType xmlns="4873beb7-5857-4685-be1f-d57550cc96cc">Template</TPLaunchHelpLinkType>
+    <ScenarioTagsTaxHTField0 xmlns="4873beb7-5857-4685-be1f-d57550cc96cc">
+      <Terms xmlns="http://schemas.microsoft.com/office/infopath/2007/PartnerControls"/>
+    </ScenarioTagsTaxHTField0>
+    <OriginalRelease xmlns="4873beb7-5857-4685-be1f-d57550cc96cc">14</OriginalRelease>
+    <LocalizationTagsTaxHTField0 xmlns="4873beb7-5857-4685-be1f-d57550cc96cc">
+      <Terms xmlns="http://schemas.microsoft.com/office/infopath/2007/PartnerControls"/>
+    </LocalizationTagsTaxHTField0>
+    <Manager xmlns="4873beb7-5857-4685-be1f-d57550cc96cc" xsi:nil="true"/>
+    <UALocRecommendation xmlns="4873beb7-5857-4685-be1f-d57550cc96cc">Localize</UALocRecommendation>
+    <LocOverallHandbackStatusLookup xmlns="4873beb7-5857-4685-be1f-d57550cc96cc" xsi:nil="true"/>
+    <ArtSampleDocs xmlns="4873beb7-5857-4685-be1f-d57550cc96cc" xsi:nil="true"/>
+    <UACurrentWords xmlns="4873beb7-5857-4685-be1f-d57550cc96cc" xsi:nil="true"/>
+    <ShowIn xmlns="4873beb7-5857-4685-be1f-d57550cc96cc">Show everywhere</ShowIn>
+    <CSXHash xmlns="4873beb7-5857-4685-be1f-d57550cc96cc" xsi:nil="true"/>
+    <VoteCount xmlns="4873beb7-5857-4685-be1f-d57550cc96cc" xsi:nil="true"/>
+    <InternalTagsTaxHTField0 xmlns="4873beb7-5857-4685-be1f-d57550cc96cc">
+      <Terms xmlns="http://schemas.microsoft.com/office/infopath/2007/PartnerControls"/>
+    </InternalTagsTaxHTField0>
+    <UANotes xmlns="4873beb7-5857-4685-be1f-d57550cc96cc" xsi:nil="true"/>
+  </documentManagement>
+</p:properties>
+</file>
+
+<file path=customXml/item3.xml><?xml version="1.0" encoding="utf-8"?>
+<?mso-contentType ?>
+<FormTemplates xmlns="http://schemas.microsoft.com/sharepoint/v3/contenttype/forms">
+  <Display>DocumentLibraryForm</Display>
+  <Edit>AssetEditForm</Edit>
+  <New>DocumentLibraryForm</New>
+</FormTemplates>
+</file>
+
 <file path=customXml/item4.xml><?xml version="1.0" encoding="utf-8"?>
 <b:Sources xmlns:b="http://schemas.openxmlformats.org/officeDocument/2006/bibliography" xmlns="http://schemas.openxmlformats.org/officeDocument/2006/bibliography" SelectedStyle="\IEEE2006OfficeOnline.xsl" StyleName="IEEE" Version="2006">
   <b:Source>
@@ -13526,24 +13589,6 @@
 </file>
 
 <file path=customXml/itemProps1.xml><?xml version="1.0" encoding="utf-8"?>
-<ds:datastoreItem xmlns:ds="http://schemas.openxmlformats.org/officeDocument/2006/customXml" ds:itemID="{C01C3C56-10DB-49F7-B061-44D8728D078A}">
-  <ds:schemaRefs>
-    <ds:schemaRef ds:uri="http://schemas.microsoft.com/sharepoint/v3/contenttype/forms"/>
-  </ds:schemaRefs>
-</ds:datastoreItem>
-</file>
-
-<file path=customXml/itemProps2.xml><?xml version="1.0" encoding="utf-8"?>
-<ds:datastoreItem xmlns:ds="http://schemas.openxmlformats.org/officeDocument/2006/customXml" ds:itemID="{7FBDB1CC-CEFB-4E46-8174-1F0AA0D30B24}">
-  <ds:schemaRefs>
-    <ds:schemaRef ds:uri="http://schemas.microsoft.com/office/2006/metadata/properties"/>
-    <ds:schemaRef ds:uri="http://schemas.microsoft.com/office/infopath/2007/PartnerControls"/>
-    <ds:schemaRef ds:uri="4873beb7-5857-4685-be1f-d57550cc96cc"/>
-  </ds:schemaRefs>
-</ds:datastoreItem>
-</file>
-
-<file path=customXml/itemProps3.xml><?xml version="1.0" encoding="utf-8"?>
 <ds:datastoreItem xmlns:ds="http://schemas.openxmlformats.org/officeDocument/2006/customXml" ds:itemID="{4B3A7E92-E05A-4924-9E8A-9F6659E5855B}">
   <ds:schemaRefs>
     <ds:schemaRef ds:uri="http://schemas.microsoft.com/office/2006/metadata/contentType"/>
@@ -13561,8 +13606,26 @@
 </ds:datastoreItem>
 </file>
 
+<file path=customXml/itemProps2.xml><?xml version="1.0" encoding="utf-8"?>
+<ds:datastoreItem xmlns:ds="http://schemas.openxmlformats.org/officeDocument/2006/customXml" ds:itemID="{7FBDB1CC-CEFB-4E46-8174-1F0AA0D30B24}">
+  <ds:schemaRefs>
+    <ds:schemaRef ds:uri="http://schemas.microsoft.com/office/2006/metadata/properties"/>
+    <ds:schemaRef ds:uri="http://schemas.microsoft.com/office/infopath/2007/PartnerControls"/>
+    <ds:schemaRef ds:uri="4873beb7-5857-4685-be1f-d57550cc96cc"/>
+  </ds:schemaRefs>
+</ds:datastoreItem>
+</file>
+
+<file path=customXml/itemProps3.xml><?xml version="1.0" encoding="utf-8"?>
+<ds:datastoreItem xmlns:ds="http://schemas.openxmlformats.org/officeDocument/2006/customXml" ds:itemID="{C01C3C56-10DB-49F7-B061-44D8728D078A}">
+  <ds:schemaRefs>
+    <ds:schemaRef ds:uri="http://schemas.microsoft.com/sharepoint/v3/contenttype/forms"/>
+  </ds:schemaRefs>
+</ds:datastoreItem>
+</file>
+
 <file path=customXml/itemProps4.xml><?xml version="1.0" encoding="utf-8"?>
-<ds:datastoreItem xmlns:ds="http://schemas.openxmlformats.org/officeDocument/2006/customXml" ds:itemID="{8A2CC7A4-E762-4D99-8280-B18F92FC9C7E}">
+<ds:datastoreItem xmlns:ds="http://schemas.openxmlformats.org/officeDocument/2006/customXml" ds:itemID="{AFCB938D-79F4-4BB1-A4D3-59A118FE93E9}">
   <ds:schemaRefs>
     <ds:schemaRef ds:uri="http://schemas.openxmlformats.org/officeDocument/2006/bibliography"/>
   </ds:schemaRefs>

</xml_diff>